<commit_message>
new version analysis and suppl material
</commit_message>
<xml_diff>
--- a/appendices_suppInfo/1_appendix1.docx
+++ b/appendices_suppInfo/1_appendix1.docx
@@ -81,7 +81,13 @@
     </w:p>
     <w:p>
       <w:r>
-        <w:t xml:space="preserve">We restricted our analysis to forest specialist and forest generalist species, excluding open area species eventually detected inside smaller forest patches. </w:t>
+        <w:t xml:space="preserve">We restricted our analysis to forest specialist and </w:t>
+      </w:r>
+      <w:r>
+        <w:t>habitat</w:t>
+      </w:r>
+      <w:r>
+        <w:t xml:space="preserve"> generalist species, excluding open area species eventually detected inside smaller forest patches. </w:t>
       </w:r>
       <w:r>
         <w:t>We recorded 180 bird species in both regions</w:t>
@@ -3254,7 +3260,13 @@
         <w:pStyle w:val="Ttulo2"/>
       </w:pPr>
       <w:r>
-        <w:t xml:space="preserve">Comparing traits between forest specialists and generalists </w:t>
+        <w:t xml:space="preserve">Comparing traits between forest specialists and </w:t>
+      </w:r>
+      <w:r>
+        <w:t xml:space="preserve">habitat </w:t>
+      </w:r>
+      <w:r>
+        <w:t xml:space="preserve">generalists </w:t>
       </w:r>
     </w:p>
     <w:p>
@@ -3262,7 +3274,10 @@
         <w:t xml:space="preserve">All traits were compared between forest specialists and </w:t>
       </w:r>
       <w:r>
-        <w:t xml:space="preserve">forest </w:t>
+        <w:t>habitat</w:t>
+      </w:r>
+      <w:r>
+        <w:t xml:space="preserve"> </w:t>
       </w:r>
       <w:r>
         <w:t>generalists using graphical and multivariate analysis to ensure that the selected traits are comparable between groups, i.e.</w:t>
@@ -3509,7 +3524,19 @@
         <w:t>:</w:t>
       </w:r>
       <w:r>
-        <w:t xml:space="preserve"> Boxplots of values for the traits measured as continuous variables for the specialists and generalists.</w:t>
+        <w:t xml:space="preserve"> Boxplots of values for the traits measured as continuous variables for</w:t>
+      </w:r>
+      <w:r>
+        <w:t xml:space="preserve"> </w:t>
+      </w:r>
+      <w:r>
+        <w:t>specialist and generalist</w:t>
+      </w:r>
+      <w:r>
+        <w:t xml:space="preserve"> birds</w:t>
+      </w:r>
+      <w:r>
+        <w:t>.</w:t>
       </w:r>
       <w:r>
         <w:t xml:space="preserve"> Values presented are maximum and minimum values in each group.</w:t>

</xml_diff>

<commit_message>
updating info in appendix 1
</commit_message>
<xml_diff>
--- a/appendices_suppInfo/1_appendix1.docx
+++ b/appendices_suppInfo/1_appendix1.docx
@@ -258,7 +258,7 @@
           <w:b/>
           <w:bCs/>
         </w:rPr>
-        <w:t>:</w:t>
+        <w:t>.</w:t>
       </w:r>
       <w:r>
         <w:t xml:space="preserve"> Species richness for the assemblages in the high and low-quality matri</w:t>
@@ -1964,6 +1964,14 @@
       </w:r>
       <w:r>
         <w:rPr>
+          <w:b/>
+          <w:bCs/>
+          <w:lang w:eastAsia="pt-BR"/>
+        </w:rPr>
+        <w:t>.</w:t>
+      </w:r>
+      <w:r>
+        <w:rPr>
           <w:lang w:eastAsia="pt-BR"/>
         </w:rPr>
         <w:t xml:space="preserve"> Beta d</w:t>
@@ -2072,19 +2080,6 @@
         <w:rPr>
           <w:rFonts w:eastAsia="Times New Roman"/>
           <w:lang w:eastAsia="pt-BR"/>
-        </w:rPr>
-      </w:pPr>
-    </w:p>
-    <w:p/>
-    <w:p>
-      <w:pPr>
-        <w:spacing w:line="240" w:lineRule="auto"/>
-        <w:ind w:firstLine="0"/>
-        <w:rPr>
-          <w:b/>
-          <w:bCs/>
-          <w:sz w:val="28"/>
-          <w:szCs w:val="28"/>
         </w:rPr>
       </w:pPr>
     </w:p>
@@ -2092,7 +2087,957 @@
       <w:pPr>
         <w:pStyle w:val="Ttulo2"/>
       </w:pPr>
-      <w:r>
+    </w:p>
+    <w:p>
+      <w:r>
+        <w:t xml:space="preserve">It is worth noting that our bird species list </w:t>
+      </w:r>
+      <w:r>
+        <w:t>contains</w:t>
+      </w:r>
+      <w:r>
+        <w:t xml:space="preserve"> </w:t>
+      </w:r>
+      <w:r>
+        <w:t xml:space="preserve">few </w:t>
+      </w:r>
+      <w:r>
+        <w:t>species that were not expected to occur given the</w:t>
+      </w:r>
+      <w:r>
+        <w:t xml:space="preserve"> current</w:t>
+      </w:r>
+      <w:r>
+        <w:t xml:space="preserve"> </w:t>
+      </w:r>
+      <w:r>
+        <w:t>knowledge of their d</w:t>
+      </w:r>
+      <w:r>
+        <w:t>istribution</w:t>
+      </w:r>
+      <w:r>
+        <w:t>al range</w:t>
+      </w:r>
+      <w:r>
+        <w:t xml:space="preserve"> based </w:t>
+      </w:r>
+      <w:r>
+        <w:t>o</w:t>
+      </w:r>
+      <w:r>
+        <w:t>n field observation</w:t>
+      </w:r>
+      <w:r>
+        <w:t>s</w:t>
+      </w:r>
+      <w:r>
+        <w:t>, especially in the South of Minas Gerais</w:t>
+      </w:r>
+      <w:r>
+        <w:t>.</w:t>
+      </w:r>
+      <w:r>
+        <w:t xml:space="preserve"> </w:t>
+      </w:r>
+      <w:r>
+        <w:t>The region is</w:t>
+      </w:r>
+      <w:r>
+        <w:t xml:space="preserve"> located</w:t>
+      </w:r>
+      <w:r>
+        <w:t xml:space="preserve"> in an ecotone which might explain some species </w:t>
+      </w:r>
+      <w:r>
+        <w:t xml:space="preserve">associated to humid forests </w:t>
+      </w:r>
+      <w:r>
+        <w:t>occurring further into the Atlantic forest distribution range. We</w:t>
+      </w:r>
+      <w:r>
+        <w:t xml:space="preserve"> also</w:t>
+      </w:r>
+      <w:r>
+        <w:t xml:space="preserve"> highlight that</w:t>
+      </w:r>
+      <w:r>
+        <w:t xml:space="preserve"> the region</w:t>
+      </w:r>
+      <w:r>
+        <w:t xml:space="preserve"> is </w:t>
+      </w:r>
+      <w:proofErr w:type="spellStart"/>
+      <w:r>
+        <w:t>undersampled</w:t>
+      </w:r>
+      <w:proofErr w:type="spellEnd"/>
+      <w:r>
+        <w:t xml:space="preserve"> </w:t>
+      </w:r>
+      <w:r>
+        <w:t>since it is an agricultural dominated region</w:t>
+      </w:r>
+      <w:r>
+        <w:t xml:space="preserve"> poorly attractive for ornithologists and bird watchers</w:t>
+      </w:r>
+      <w:r>
+        <w:t xml:space="preserve">. Thus, many other interesting species might occur undetectable in the region. </w:t>
+      </w:r>
+      <w:r>
+        <w:t xml:space="preserve">Fortunately, we have vouchers (audio records) of </w:t>
+      </w:r>
+      <w:r>
+        <w:t>s</w:t>
+      </w:r>
+      <w:r>
+        <w:t>o</w:t>
+      </w:r>
+      <w:r>
+        <w:t xml:space="preserve">me </w:t>
+      </w:r>
+      <w:r>
+        <w:t xml:space="preserve">of the species </w:t>
+      </w:r>
+      <w:r>
+        <w:lastRenderedPageBreak/>
+        <w:t>recorded deposited on</w:t>
+      </w:r>
+      <w:r>
+        <w:t xml:space="preserve"> </w:t>
+      </w:r>
+      <w:proofErr w:type="spellStart"/>
+      <w:r>
+        <w:t>Xeno</w:t>
+      </w:r>
+      <w:proofErr w:type="spellEnd"/>
+      <w:r>
+        <w:t>-canto website (</w:t>
+      </w:r>
+      <w:hyperlink r:id="rId5" w:history="1">
+        <w:r>
+          <w:rPr>
+            <w:rStyle w:val="Hyperlink"/>
+          </w:rPr>
+          <w:t>https://xeno-canto.org/contributor/ETMICIBVME</w:t>
+        </w:r>
+      </w:hyperlink>
+      <w:r>
+        <w:t>)</w:t>
+      </w:r>
+      <w:r>
+        <w:t xml:space="preserve">, including </w:t>
+      </w:r>
+      <w:r>
+        <w:t>some of the unexpected species, as</w:t>
+      </w:r>
+      <w:r>
+        <w:t xml:space="preserve"> </w:t>
+      </w:r>
+      <w:proofErr w:type="spellStart"/>
+      <w:r>
+        <w:rPr>
+          <w:i/>
+        </w:rPr>
+        <w:t>Grallaria</w:t>
+      </w:r>
+      <w:proofErr w:type="spellEnd"/>
+      <w:r>
+        <w:rPr>
+          <w:i/>
+        </w:rPr>
+        <w:t xml:space="preserve"> varia,</w:t>
+      </w:r>
+      <w:r>
+        <w:t xml:space="preserve"> </w:t>
+      </w:r>
+      <w:proofErr w:type="spellStart"/>
+      <w:r>
+        <w:rPr>
+          <w:i/>
+        </w:rPr>
+        <w:t>Anabazenops</w:t>
+      </w:r>
+      <w:proofErr w:type="spellEnd"/>
+      <w:r>
+        <w:rPr>
+          <w:i/>
+        </w:rPr>
+        <w:t xml:space="preserve"> </w:t>
+      </w:r>
+      <w:proofErr w:type="spellStart"/>
+      <w:r>
+        <w:rPr>
+          <w:i/>
+        </w:rPr>
+        <w:t>fuscus</w:t>
+      </w:r>
+      <w:proofErr w:type="spellEnd"/>
+      <w:r>
+        <w:rPr>
+          <w:i/>
+        </w:rPr>
+        <w:t xml:space="preserve">, </w:t>
+      </w:r>
+      <w:proofErr w:type="spellStart"/>
+      <w:r>
+        <w:rPr>
+          <w:i/>
+        </w:rPr>
+        <w:t>Chamaeza</w:t>
+      </w:r>
+      <w:proofErr w:type="spellEnd"/>
+      <w:r>
+        <w:rPr>
+          <w:i/>
+        </w:rPr>
+        <w:t xml:space="preserve"> </w:t>
+      </w:r>
+      <w:proofErr w:type="spellStart"/>
+      <w:r>
+        <w:rPr>
+          <w:i/>
+        </w:rPr>
+        <w:t>campanisona</w:t>
+      </w:r>
+      <w:proofErr w:type="spellEnd"/>
+      <w:r>
+        <w:t>.</w:t>
+      </w:r>
+      <w:r>
+        <w:t xml:space="preserve"> Thus, it may be possible that</w:t>
+      </w:r>
+      <w:r>
+        <w:t xml:space="preserve"> our records </w:t>
+      </w:r>
+      <w:r>
+        <w:t xml:space="preserve">could contribute to </w:t>
+      </w:r>
+      <w:r>
+        <w:t xml:space="preserve">expanding the distributional range of </w:t>
+      </w:r>
+      <w:proofErr w:type="spellStart"/>
+      <w:r>
+        <w:rPr>
+          <w:i/>
+        </w:rPr>
+        <w:t>Anabazenops</w:t>
+      </w:r>
+      <w:proofErr w:type="spellEnd"/>
+      <w:r>
+        <w:rPr>
+          <w:i/>
+        </w:rPr>
+        <w:t xml:space="preserve"> </w:t>
+      </w:r>
+      <w:proofErr w:type="spellStart"/>
+      <w:r>
+        <w:rPr>
+          <w:i/>
+        </w:rPr>
+        <w:t>fuscus</w:t>
+      </w:r>
+      <w:proofErr w:type="spellEnd"/>
+      <w:r>
+        <w:rPr>
+          <w:i/>
+        </w:rPr>
+        <w:t xml:space="preserve">, </w:t>
+      </w:r>
+      <w:proofErr w:type="spellStart"/>
+      <w:r>
+        <w:rPr>
+          <w:i/>
+        </w:rPr>
+        <w:t>Chamaeza</w:t>
+      </w:r>
+      <w:proofErr w:type="spellEnd"/>
+      <w:r>
+        <w:rPr>
+          <w:i/>
+        </w:rPr>
+        <w:t xml:space="preserve"> </w:t>
+      </w:r>
+      <w:proofErr w:type="spellStart"/>
+      <w:r>
+        <w:rPr>
+          <w:i/>
+        </w:rPr>
+        <w:t>campanisona</w:t>
+      </w:r>
+      <w:proofErr w:type="spellEnd"/>
+      <w:r>
+        <w:rPr>
+          <w:i/>
+        </w:rPr>
+        <w:t xml:space="preserve">, </w:t>
+      </w:r>
+      <w:proofErr w:type="spellStart"/>
+      <w:r>
+        <w:rPr>
+          <w:i/>
+        </w:rPr>
+        <w:t>Grallaria</w:t>
+      </w:r>
+      <w:proofErr w:type="spellEnd"/>
+      <w:r>
+        <w:rPr>
+          <w:i/>
+        </w:rPr>
+        <w:t xml:space="preserve"> varia</w:t>
+      </w:r>
+      <w:r>
+        <w:rPr>
+          <w:i/>
+        </w:rPr>
+        <w:t xml:space="preserve">, </w:t>
+      </w:r>
+      <w:proofErr w:type="spellStart"/>
+      <w:r>
+        <w:rPr>
+          <w:i/>
+          <w:iCs/>
+        </w:rPr>
+        <w:t>Drymophila</w:t>
+      </w:r>
+      <w:proofErr w:type="spellEnd"/>
+      <w:r>
+        <w:rPr>
+          <w:i/>
+          <w:iCs/>
+        </w:rPr>
+        <w:t xml:space="preserve"> </w:t>
+      </w:r>
+      <w:proofErr w:type="spellStart"/>
+      <w:r>
+        <w:rPr>
+          <w:i/>
+          <w:iCs/>
+        </w:rPr>
+        <w:t>rubricol</w:t>
+      </w:r>
+      <w:r>
+        <w:rPr>
+          <w:i/>
+          <w:iCs/>
+        </w:rPr>
+        <w:t>l</w:t>
+      </w:r>
+      <w:r>
+        <w:rPr>
+          <w:i/>
+          <w:iCs/>
+        </w:rPr>
+        <w:t>is</w:t>
+      </w:r>
+      <w:proofErr w:type="spellEnd"/>
+      <w:r>
+        <w:rPr>
+          <w:i/>
+          <w:iCs/>
+        </w:rPr>
+        <w:t>,</w:t>
+      </w:r>
+      <w:r>
+        <w:rPr>
+          <w:i/>
+          <w:iCs/>
+        </w:rPr>
+        <w:t xml:space="preserve"> </w:t>
+      </w:r>
+      <w:r>
+        <w:t>and</w:t>
+      </w:r>
+      <w:r>
+        <w:rPr>
+          <w:i/>
+          <w:iCs/>
+        </w:rPr>
+        <w:t xml:space="preserve"> </w:t>
+      </w:r>
+      <w:proofErr w:type="spellStart"/>
+      <w:r>
+        <w:rPr>
+          <w:i/>
+          <w:iCs/>
+        </w:rPr>
+        <w:t>Drymophila</w:t>
+      </w:r>
+      <w:proofErr w:type="spellEnd"/>
+      <w:r>
+        <w:rPr>
+          <w:i/>
+          <w:iCs/>
+        </w:rPr>
+        <w:t xml:space="preserve"> </w:t>
+      </w:r>
+      <w:proofErr w:type="spellStart"/>
+      <w:r>
+        <w:rPr>
+          <w:i/>
+          <w:iCs/>
+        </w:rPr>
+        <w:t>squamata</w:t>
+      </w:r>
+      <w:proofErr w:type="spellEnd"/>
+      <w:r>
+        <w:t>.</w:t>
+      </w:r>
+      <w:r>
+        <w:t xml:space="preserve"> </w:t>
+      </w:r>
+      <w:r>
+        <w:t>I</w:t>
+      </w:r>
+      <w:r>
+        <w:t>t is i</w:t>
+      </w:r>
+      <w:r>
+        <w:t xml:space="preserve">mportant to highlight that the detection of </w:t>
+      </w:r>
+      <w:r>
+        <w:t>these</w:t>
+      </w:r>
+      <w:r>
+        <w:t xml:space="preserve"> species </w:t>
+      </w:r>
+      <w:r>
+        <w:t>w</w:t>
+      </w:r>
+      <w:r>
+        <w:t xml:space="preserve">as </w:t>
+      </w:r>
+      <w:r>
+        <w:t>in general rare, which indicate</w:t>
+      </w:r>
+      <w:r>
+        <w:t>s</w:t>
+      </w:r>
+      <w:r>
+        <w:t xml:space="preserve"> that th</w:t>
+      </w:r>
+      <w:r>
+        <w:t>ey</w:t>
+      </w:r>
+      <w:r>
+        <w:t xml:space="preserve"> </w:t>
+      </w:r>
+      <w:r>
+        <w:t>may</w:t>
+      </w:r>
+      <w:r>
+        <w:t xml:space="preserve"> have low population</w:t>
+      </w:r>
+      <w:r>
+        <w:t xml:space="preserve">. </w:t>
+      </w:r>
+    </w:p>
+    <w:p>
+      <w:pPr>
+        <w:spacing w:before="240"/>
+      </w:pPr>
+      <w:r>
+        <w:t xml:space="preserve">Even though some of the species mentioned above are known as ‘unlikely’ in the region, </w:t>
+      </w:r>
+      <w:r>
+        <w:t xml:space="preserve">an </w:t>
+      </w:r>
+      <w:r>
+        <w:t xml:space="preserve">unpublished study on niche species modeling </w:t>
+      </w:r>
+      <w:r>
+        <w:t xml:space="preserve">of </w:t>
+      </w:r>
+      <w:r>
+        <w:t xml:space="preserve">birds in </w:t>
+      </w:r>
+      <w:r>
+        <w:t>the Brazilian Atlantic Forest</w:t>
+      </w:r>
+      <w:r>
+        <w:t xml:space="preserve"> shows that our study area (both regions) is suitable for many of these unexpected species (Acosta et al. </w:t>
+      </w:r>
+      <w:r>
+        <w:rPr>
+          <w:i/>
+          <w:iCs/>
+        </w:rPr>
+        <w:t xml:space="preserve"> in prep</w:t>
+      </w:r>
+      <w:r>
+        <w:t xml:space="preserve">). </w:t>
+      </w:r>
+      <w:r>
+        <w:t>In this study</w:t>
+      </w:r>
+      <w:r>
+        <w:t>, t</w:t>
+      </w:r>
+      <w:r>
+        <w:t>he current suitability of the Atlantic Forest biome for each bird species was obtained using species distribution modeling (SDM)</w:t>
+      </w:r>
+      <w:r>
+        <w:t>,</w:t>
+      </w:r>
+      <w:r>
+        <w:t xml:space="preserve"> which relies on species’ records and on climate variables to build models of geographic distributio</w:t>
+      </w:r>
+      <w:r>
+        <w:t>n</w:t>
+      </w:r>
+      <w:r>
+        <w:t xml:space="preserve">. </w:t>
+      </w:r>
+      <w:r>
+        <w:t>We</w:t>
+      </w:r>
+      <w:r>
+        <w:t xml:space="preserve"> show </w:t>
+      </w:r>
+      <w:r>
+        <w:t xml:space="preserve">in Figure S1.2 </w:t>
+      </w:r>
+      <w:r>
+        <w:t>habitat suitability maps for</w:t>
+      </w:r>
+      <w:r>
+        <w:t xml:space="preserve"> </w:t>
+      </w:r>
+      <w:r>
+        <w:t>seven</w:t>
+      </w:r>
+      <w:r>
+        <w:t xml:space="preserve"> species </w:t>
+      </w:r>
+      <w:r>
+        <w:t>of</w:t>
+      </w:r>
+      <w:r>
+        <w:t xml:space="preserve"> interesting findings in the study area:</w:t>
+      </w:r>
+      <w:r>
+        <w:t xml:space="preserve"> </w:t>
+      </w:r>
+      <w:proofErr w:type="spellStart"/>
+      <w:r>
+        <w:rPr>
+          <w:i/>
+          <w:iCs/>
+        </w:rPr>
+        <w:t>Anabazenops</w:t>
+      </w:r>
+      <w:proofErr w:type="spellEnd"/>
+      <w:r>
+        <w:rPr>
+          <w:i/>
+          <w:iCs/>
+        </w:rPr>
+        <w:t xml:space="preserve"> </w:t>
+      </w:r>
+      <w:proofErr w:type="spellStart"/>
+      <w:r>
+        <w:rPr>
+          <w:i/>
+          <w:iCs/>
+        </w:rPr>
+        <w:t>fuscus</w:t>
+      </w:r>
+      <w:proofErr w:type="spellEnd"/>
+      <w:r>
+        <w:rPr>
+          <w:i/>
+          <w:iCs/>
+        </w:rPr>
+        <w:t xml:space="preserve">, </w:t>
+      </w:r>
+      <w:proofErr w:type="spellStart"/>
+      <w:r>
+        <w:rPr>
+          <w:i/>
+          <w:iCs/>
+        </w:rPr>
+        <w:t>Chamaeza</w:t>
+      </w:r>
+      <w:proofErr w:type="spellEnd"/>
+      <w:r>
+        <w:rPr>
+          <w:i/>
+          <w:iCs/>
+        </w:rPr>
+        <w:t xml:space="preserve"> </w:t>
+      </w:r>
+      <w:proofErr w:type="spellStart"/>
+      <w:r>
+        <w:rPr>
+          <w:i/>
+          <w:iCs/>
+        </w:rPr>
+        <w:t>meruloides</w:t>
+      </w:r>
+      <w:proofErr w:type="spellEnd"/>
+      <w:r>
+        <w:rPr>
+          <w:i/>
+          <w:iCs/>
+        </w:rPr>
+        <w:t xml:space="preserve">, </w:t>
+      </w:r>
+      <w:proofErr w:type="spellStart"/>
+      <w:r>
+        <w:rPr>
+          <w:i/>
+          <w:iCs/>
+        </w:rPr>
+        <w:t>Chamaeza</w:t>
+      </w:r>
+      <w:proofErr w:type="spellEnd"/>
+      <w:r>
+        <w:rPr>
+          <w:i/>
+          <w:iCs/>
+        </w:rPr>
+        <w:t xml:space="preserve"> </w:t>
+      </w:r>
+      <w:proofErr w:type="spellStart"/>
+      <w:r>
+        <w:rPr>
+          <w:i/>
+          <w:iCs/>
+        </w:rPr>
+        <w:t>campanisona</w:t>
+      </w:r>
+      <w:proofErr w:type="spellEnd"/>
+      <w:r>
+        <w:rPr>
+          <w:i/>
+          <w:iCs/>
+        </w:rPr>
+        <w:t xml:space="preserve">, </w:t>
+      </w:r>
+      <w:proofErr w:type="spellStart"/>
+      <w:r>
+        <w:rPr>
+          <w:i/>
+          <w:iCs/>
+        </w:rPr>
+        <w:t>Drymophila</w:t>
+      </w:r>
+      <w:proofErr w:type="spellEnd"/>
+      <w:r>
+        <w:rPr>
+          <w:i/>
+          <w:iCs/>
+        </w:rPr>
+        <w:t xml:space="preserve"> </w:t>
+      </w:r>
+      <w:proofErr w:type="spellStart"/>
+      <w:r>
+        <w:rPr>
+          <w:i/>
+          <w:iCs/>
+        </w:rPr>
+        <w:t>ferruginea</w:t>
+      </w:r>
+      <w:proofErr w:type="spellEnd"/>
+      <w:r>
+        <w:rPr>
+          <w:i/>
+          <w:iCs/>
+        </w:rPr>
+        <w:t xml:space="preserve">, </w:t>
+      </w:r>
+      <w:proofErr w:type="spellStart"/>
+      <w:r>
+        <w:rPr>
+          <w:i/>
+          <w:iCs/>
+        </w:rPr>
+        <w:t>Drymophila</w:t>
+      </w:r>
+      <w:proofErr w:type="spellEnd"/>
+      <w:r>
+        <w:rPr>
+          <w:i/>
+          <w:iCs/>
+        </w:rPr>
+        <w:t xml:space="preserve"> </w:t>
+      </w:r>
+      <w:proofErr w:type="spellStart"/>
+      <w:r>
+        <w:rPr>
+          <w:i/>
+          <w:iCs/>
+        </w:rPr>
+        <w:t>malura</w:t>
+      </w:r>
+      <w:proofErr w:type="spellEnd"/>
+      <w:r>
+        <w:rPr>
+          <w:i/>
+          <w:iCs/>
+        </w:rPr>
+        <w:t>,</w:t>
+      </w:r>
+      <w:r>
+        <w:rPr>
+          <w:i/>
+          <w:iCs/>
+        </w:rPr>
+        <w:t xml:space="preserve"> </w:t>
+      </w:r>
+      <w:proofErr w:type="spellStart"/>
+      <w:r>
+        <w:rPr>
+          <w:i/>
+          <w:iCs/>
+        </w:rPr>
+        <w:t>Grallaria</w:t>
+      </w:r>
+      <w:proofErr w:type="spellEnd"/>
+      <w:r>
+        <w:rPr>
+          <w:i/>
+          <w:iCs/>
+        </w:rPr>
+        <w:t xml:space="preserve"> varia</w:t>
+      </w:r>
+      <w:r>
+        <w:rPr>
+          <w:i/>
+          <w:iCs/>
+        </w:rPr>
+        <w:t xml:space="preserve">, </w:t>
+      </w:r>
+      <w:proofErr w:type="spellStart"/>
+      <w:r>
+        <w:rPr>
+          <w:i/>
+          <w:iCs/>
+        </w:rPr>
+        <w:t>Odontophorus</w:t>
+      </w:r>
+      <w:proofErr w:type="spellEnd"/>
+      <w:r>
+        <w:rPr>
+          <w:i/>
+          <w:iCs/>
+        </w:rPr>
+        <w:t xml:space="preserve"> </w:t>
+      </w:r>
+      <w:proofErr w:type="spellStart"/>
+      <w:r>
+        <w:rPr>
+          <w:i/>
+          <w:iCs/>
+        </w:rPr>
+        <w:t>cap</w:t>
+      </w:r>
+      <w:r>
+        <w:rPr>
+          <w:i/>
+          <w:iCs/>
+        </w:rPr>
+        <w:t>u</w:t>
+      </w:r>
+      <w:r>
+        <w:rPr>
+          <w:i/>
+          <w:iCs/>
+        </w:rPr>
+        <w:t>eira</w:t>
+      </w:r>
+      <w:proofErr w:type="spellEnd"/>
+      <w:r>
+        <w:rPr>
+          <w:i/>
+          <w:iCs/>
+        </w:rPr>
+        <w:t>.</w:t>
+      </w:r>
+    </w:p>
+    <w:p>
+      <w:pPr>
+        <w:ind w:firstLine="0"/>
+        <w:jc w:val="center"/>
+      </w:pPr>
+      <w:r>
+        <w:rPr>
+          <w:noProof/>
+          <w:lang w:val="pt-BR" w:eastAsia="pt-BR"/>
+        </w:rPr>
+        <w:lastRenderedPageBreak/>
+        <w:drawing>
+          <wp:inline distT="0" distB="0" distL="0" distR="0" wp14:anchorId="0341F8A0" wp14:editId="3589A54A">
+            <wp:extent cx="4191000" cy="6426200"/>
+            <wp:effectExtent l="0" t="0" r="0" b="0"/>
+            <wp:docPr id="17" name="Imagem 17" descr="Mapa&#10;&#10;Descrição gerada automaticamente"/>
+            <wp:cNvGraphicFramePr>
+              <a:graphicFrameLocks xmlns:a="http://schemas.openxmlformats.org/drawingml/2006/main" noChangeAspect="1"/>
+            </wp:cNvGraphicFramePr>
+            <a:graphic xmlns:a="http://schemas.openxmlformats.org/drawingml/2006/main">
+              <a:graphicData uri="http://schemas.openxmlformats.org/drawingml/2006/picture">
+                <pic:pic xmlns:pic="http://schemas.openxmlformats.org/drawingml/2006/picture">
+                  <pic:nvPicPr>
+                    <pic:cNvPr id="17" name="Imagem 17" descr="Mapa&#10;&#10;Descrição gerada automaticamente"/>
+                    <pic:cNvPicPr/>
+                  </pic:nvPicPr>
+                  <pic:blipFill>
+                    <a:blip r:embed="rId6" cstate="print">
+                      <a:extLst>
+                        <a:ext uri="{28A0092B-C50C-407E-A947-70E740481C1C}">
+                          <a14:useLocalDpi xmlns:a14="http://schemas.microsoft.com/office/drawing/2010/main" val="0"/>
+                        </a:ext>
+                      </a:extLst>
+                    </a:blip>
+                    <a:stretch>
+                      <a:fillRect/>
+                    </a:stretch>
+                  </pic:blipFill>
+                  <pic:spPr>
+                    <a:xfrm>
+                      <a:off x="0" y="0"/>
+                      <a:ext cx="4191000" cy="6426200"/>
+                    </a:xfrm>
+                    <a:prstGeom prst="rect">
+                      <a:avLst/>
+                    </a:prstGeom>
+                  </pic:spPr>
+                </pic:pic>
+              </a:graphicData>
+            </a:graphic>
+          </wp:inline>
+        </w:drawing>
+      </w:r>
+    </w:p>
+    <w:p>
+      <w:pPr>
+        <w:ind w:firstLine="0"/>
+      </w:pPr>
+      <w:r>
+        <w:rPr>
+          <w:b/>
+          <w:bCs/>
+        </w:rPr>
+        <w:t>Figure S1.2</w:t>
+      </w:r>
+      <w:r>
+        <w:t xml:space="preserve">. </w:t>
+      </w:r>
+      <w:r>
+        <w:t>Habitat suitability</w:t>
+      </w:r>
+      <w:r>
+        <w:t xml:space="preserve"> </w:t>
+      </w:r>
+      <w:r>
+        <w:t>for some species recorded in our field surveys</w:t>
+      </w:r>
+      <w:r>
+        <w:t>, with focus</w:t>
+      </w:r>
+      <w:r>
+        <w:t xml:space="preserve"> in the </w:t>
+      </w:r>
+      <w:r>
+        <w:t xml:space="preserve">south and southeastern </w:t>
+      </w:r>
+      <w:r>
+        <w:t xml:space="preserve">area </w:t>
+      </w:r>
+      <w:r>
+        <w:t xml:space="preserve">of the </w:t>
+      </w:r>
+      <w:r>
+        <w:t xml:space="preserve">Brazilian Atlantic Forest. Black points are the sampling sites of our study. </w:t>
+      </w:r>
+      <w:r>
+        <w:t xml:space="preserve">Source Acosta et al. </w:t>
+      </w:r>
+      <w:r>
+        <w:rPr>
+          <w:i/>
+          <w:iCs/>
+        </w:rPr>
+        <w:t>in prep.</w:t>
+      </w:r>
+    </w:p>
+    <w:p>
+      <w:pPr>
+        <w:ind w:firstLine="0"/>
+      </w:pPr>
+    </w:p>
+    <w:p>
+      <w:pPr>
+        <w:ind w:firstLine="0"/>
+        <w:rPr>
+          <w:b/>
+          <w:bCs/>
+        </w:rPr>
+      </w:pPr>
+      <w:r>
+        <w:rPr>
+          <w:b/>
+          <w:bCs/>
+        </w:rPr>
+        <w:t>Reference</w:t>
+      </w:r>
+    </w:p>
+    <w:p>
+      <w:pPr>
+        <w:ind w:firstLine="0"/>
+      </w:pPr>
+      <w:r>
+        <w:t xml:space="preserve">Acosta, A.L.; Giannini, T.C.; De </w:t>
+      </w:r>
+      <w:proofErr w:type="spellStart"/>
+      <w:r>
+        <w:t>Coster</w:t>
+      </w:r>
+      <w:proofErr w:type="spellEnd"/>
+      <w:r>
+        <w:t xml:space="preserve">, G.; Banks-Leite, C. Metzger, J.P. </w:t>
+      </w:r>
+      <w:r>
+        <w:rPr>
+          <w:i/>
+          <w:iCs/>
+        </w:rPr>
+        <w:t xml:space="preserve">in prep. </w:t>
+      </w:r>
+      <w:r>
+        <w:t>How climate change can affect the environmental services provided by birds in the Atlantic Forest.</w:t>
+      </w:r>
+    </w:p>
+    <w:p>
+      <w:pPr>
+        <w:spacing w:line="240" w:lineRule="auto"/>
+        <w:ind w:firstLine="0"/>
+        <w:rPr>
+          <w:b/>
+          <w:bCs/>
+          <w:sz w:val="28"/>
+          <w:szCs w:val="28"/>
+        </w:rPr>
+      </w:pPr>
+    </w:p>
+    <w:p>
+      <w:pPr>
+        <w:spacing w:line="240" w:lineRule="auto"/>
+        <w:ind w:firstLine="0"/>
+        <w:rPr>
+          <w:b/>
+          <w:bCs/>
+          <w:sz w:val="28"/>
+          <w:szCs w:val="28"/>
+        </w:rPr>
+      </w:pPr>
+    </w:p>
+    <w:p>
+      <w:pPr>
+        <w:pStyle w:val="Ttulo2"/>
+      </w:pPr>
+      <w:r>
+        <w:lastRenderedPageBreak/>
         <w:t xml:space="preserve">Species traits selection </w:t>
       </w:r>
     </w:p>
@@ -2162,7 +3107,6 @@
           <w:b/>
           <w:bCs w:val="0"/>
         </w:rPr>
-        <w:lastRenderedPageBreak/>
         <w:t>Table S</w:t>
       </w:r>
       <w:r>
@@ -2177,7 +3121,14 @@
           <w:b/>
           <w:bCs w:val="0"/>
         </w:rPr>
-        <w:t>2:</w:t>
+        <w:t>2</w:t>
+      </w:r>
+      <w:r>
+        <w:rPr>
+          <w:b/>
+          <w:bCs w:val="0"/>
+        </w:rPr>
+        <w:t>.</w:t>
       </w:r>
       <w:r>
         <w:t xml:space="preserve"> Bird traits </w:t>
@@ -2202,7 +3153,6 @@
       <w:tblPr>
         <w:tblStyle w:val="4"/>
         <w:tblW w:w="9606" w:type="dxa"/>
-        <w:tblInd w:w="0" w:type="dxa"/>
         <w:tblCellMar>
           <w:top w:w="40" w:type="dxa"/>
           <w:left w:w="40" w:type="dxa"/>
@@ -2990,7 +3940,11 @@
         <w:t>Body size</w:t>
       </w:r>
       <w:r>
-        <w:t xml:space="preserve"> is one of the key attributes of vertebrates in respect of extinction risk, reproduction, and dispersal (Owens and Bennett 2000, Ripple et al. 2017). In birds, species with large mean body sizes are often considered more vulnerable to extinction given their low population densities, large home ranges, slow growth rates, high energetic requirements, and high sensitivity to anthropogenic overexploitation (Cardillo et al. 2005). The risk of local extinction in altered and smaller habitats correlates with mean body size (e.g. </w:t>
+        <w:t xml:space="preserve"> is one of the key attributes of vertebrates in respect of extinction risk, reproduction, and dispersal (Owens and Bennett 2000, Ripple et al. 2017). In birds, species with large mean body sizes are often considered more vulnerable to extinction given their low population densities, large </w:t>
+      </w:r>
+      <w:r>
+        <w:lastRenderedPageBreak/>
+        <w:t xml:space="preserve">home ranges, slow growth rates, high energetic requirements, and high sensitivity to anthropogenic overexploitation (Cardillo et al. 2005). The risk of local extinction in altered and smaller habitats correlates with mean body size (e.g. </w:t>
       </w:r>
       <w:proofErr w:type="spellStart"/>
       <w:r>
@@ -3014,11 +3968,7 @@
       </w:r>
       <w:proofErr w:type="spellEnd"/>
       <w:r>
-        <w:t xml:space="preserve"> et al. 2011), probably because large </w:t>
-      </w:r>
-      <w:r>
-        <w:lastRenderedPageBreak/>
-        <w:t>species may also benefit from having higher mobility (</w:t>
+        <w:t xml:space="preserve"> et al. 2011), probably because large species may also benefit from having higher mobility (</w:t>
       </w:r>
       <w:proofErr w:type="spellStart"/>
       <w:r>
@@ -3204,7 +4154,11 @@
         <w:t xml:space="preserve">Foraging stratum </w:t>
       </w:r>
       <w:r>
-        <w:t>is of most importance for birds in fragmented landscapes. Ground and understory species are more prone to extinction (Laurance and Gomez 2005), mostly because of higher dispersal limitation and avoidance of open areas (gaps, matrix, and forest edges). We assigned each species to 3 foraging strata categories: ground-understory, midstory-canopy, and all strata. We also used the percentage of use of lower foraging strata (ground and understory) as a</w:t>
+        <w:t xml:space="preserve">is of most importance for birds in fragmented landscapes. Ground and understory species are more prone to extinction (Laurance and Gomez 2005), mostly because of higher dispersal limitation and avoidance of open areas (gaps, matrix, and forest edges). We assigned </w:t>
+      </w:r>
+      <w:r>
+        <w:lastRenderedPageBreak/>
+        <w:t>each species to 3 foraging strata categories: ground-understory, midstory-canopy, and all strata. We also used the percentage of use of lower foraging strata (ground and understory) as a</w:t>
       </w:r>
       <w:r>
         <w:t>n alternative</w:t>
@@ -3247,7 +4201,6 @@
         <w:t xml:space="preserve"> is an estimate of wing shape widely adopted as a proxy for dispersal ability in birds (Sheard et al. 2020). Species with larger dispersal abilities are expected to suffer less </w:t>
       </w:r>
       <w:r>
-        <w:lastRenderedPageBreak/>
         <w:t>with</w:t>
       </w:r>
       <w:r>
@@ -3297,16 +4250,11 @@
       <w:r>
         <w:t xml:space="preserve"> there was not a single trait that could </w:t>
       </w:r>
-      <w:proofErr w:type="gramStart"/>
       <w:r>
         <w:t xml:space="preserve">completely </w:t>
       </w:r>
       <w:r>
-        <w:t>separate</w:t>
-      </w:r>
-      <w:proofErr w:type="gramEnd"/>
-      <w:r>
-        <w:t xml:space="preserve"> </w:t>
+        <w:t xml:space="preserve">separate </w:t>
       </w:r>
       <w:r>
         <w:t>them</w:t>
@@ -3364,25 +4312,16 @@
         <w:t>. Continuous variables were Z-score scaled</w:t>
       </w:r>
       <w:r>
-        <w:t xml:space="preserve"> and are presented in </w:t>
-      </w:r>
-      <w:r>
-        <w:rPr>
-          <w:highlight w:val="darkGray"/>
-        </w:rPr>
-        <w:t>Figure S</w:t>
-      </w:r>
-      <w:r>
-        <w:rPr>
-          <w:highlight w:val="darkGray"/>
-        </w:rPr>
+        <w:t xml:space="preserve"> and are presented </w:t>
+      </w:r>
+      <w:r>
+        <w:t>in Figure S</w:t>
+      </w:r>
+      <w:r>
         <w:t>1.</w:t>
       </w:r>
       <w:r>
-        <w:rPr>
-          <w:highlight w:val="darkGray"/>
-        </w:rPr>
-        <w:t>1</w:t>
+        <w:t>3</w:t>
       </w:r>
       <w:r>
         <w:t>,</w:t>
@@ -3394,25 +4333,13 @@
         <w:t>C</w:t>
       </w:r>
       <w:r>
-        <w:t xml:space="preserve">ategorical variables are summarized in </w:t>
-      </w:r>
-      <w:r>
-        <w:rPr>
-          <w:highlight w:val="darkGray"/>
-        </w:rPr>
-        <w:t>Table S</w:t>
-      </w:r>
-      <w:r>
-        <w:rPr>
-          <w:highlight w:val="darkGray"/>
-        </w:rPr>
+        <w:t>ategorical variables are summarized in Table S</w:t>
+      </w:r>
+      <w:r>
         <w:t>1.</w:t>
       </w:r>
       <w:r>
-        <w:rPr>
-          <w:highlight w:val="darkGray"/>
-        </w:rPr>
-        <w:t>3</w:t>
+        <w:t>4</w:t>
       </w:r>
       <w:r>
         <w:t>.</w:t>
@@ -3455,7 +4382,7 @@
                     </pic:cNvPicPr>
                   </pic:nvPicPr>
                   <pic:blipFill>
-                    <a:blip r:embed="rId5" cstate="print">
+                    <a:blip r:embed="rId7" cstate="print">
                       <a:extLst>
                         <a:ext uri="{28A0092B-C50C-407E-A947-70E740481C1C}">
                           <a14:useLocalDpi xmlns:a14="http://schemas.microsoft.com/office/drawing/2010/main" val="0"/>
@@ -3507,6 +4434,7 @@
           <w:b/>
           <w:bCs w:val="0"/>
         </w:rPr>
+        <w:lastRenderedPageBreak/>
         <w:t>Figure S1</w:t>
       </w:r>
       <w:r>
@@ -3514,14 +4442,21 @@
           <w:b/>
           <w:bCs w:val="0"/>
         </w:rPr>
-        <w:t>.1</w:t>
+        <w:t>.</w:t>
       </w:r>
       <w:r>
         <w:rPr>
           <w:b/>
           <w:bCs w:val="0"/>
         </w:rPr>
-        <w:t>:</w:t>
+        <w:t>3</w:t>
+      </w:r>
+      <w:r>
+        <w:rPr>
+          <w:b/>
+          <w:bCs w:val="0"/>
+        </w:rPr>
+        <w:t>.</w:t>
       </w:r>
       <w:r>
         <w:t xml:space="preserve"> Boxplots of values for the traits measured as continuous variables for</w:t>
@@ -3569,7 +4504,7 @@
         <w:rPr>
           <w:b/>
         </w:rPr>
-        <w:t>3:</w:t>
+        <w:t>4.</w:t>
       </w:r>
       <w:r>
         <w:t xml:space="preserve"> Percentage of the species in each trait category for specialists and generalists. Numbers inside brackets are the number of species.</w:t>
@@ -3786,7 +4721,6 @@
                 <w:sz w:val="20"/>
                 <w:szCs w:val="20"/>
               </w:rPr>
-              <w:lastRenderedPageBreak/>
               <w:t xml:space="preserve">          Cavities</w:t>
             </w:r>
           </w:p>
@@ -4765,7 +5699,7 @@
         </w:rPr>
         <w:t xml:space="preserve"> Traits and range shifts. Ecology Letters, 14(7), 677–689. </w:t>
       </w:r>
-      <w:hyperlink r:id="rId6" w:history="1">
+      <w:hyperlink r:id="rId8" w:history="1">
         <w:r>
           <w:rPr>
             <w:rStyle w:val="RefernciaSutil"/>
@@ -4816,7 +5750,7 @@
         </w:rPr>
         <w:t xml:space="preserve">, 32(2), 321–333. </w:t>
       </w:r>
-      <w:hyperlink r:id="rId7" w:history="1">
+      <w:hyperlink r:id="rId9" w:history="1">
         <w:r>
           <w:rPr>
             <w:rStyle w:val="RefernciaSutil"/>
@@ -4840,23 +5774,7 @@
           <w:rStyle w:val="RefernciaSutil"/>
           <w:rFonts w:eastAsiaTheme="minorHAnsi"/>
         </w:rPr>
-        <w:t xml:space="preserve">Barros, F. M. de. (2017). Species composition, ecological </w:t>
-      </w:r>
-      <w:proofErr w:type="gramStart"/>
-      <w:r>
-        <w:rPr>
-          <w:rStyle w:val="RefernciaSutil"/>
-          <w:rFonts w:eastAsiaTheme="minorHAnsi"/>
-        </w:rPr>
-        <w:t>functions</w:t>
-      </w:r>
-      <w:proofErr w:type="gramEnd"/>
-      <w:r>
-        <w:rPr>
-          <w:rStyle w:val="RefernciaSutil"/>
-          <w:rFonts w:eastAsiaTheme="minorHAnsi"/>
-        </w:rPr>
-        <w:t xml:space="preserve"> and ecosystem services by birds across forest-matrix interfaces in tropical disturbed landscapes. UNESP.</w:t>
+        <w:t>Barros, F. M. de. (2017). Species composition, ecological functions and ecosystem services by birds across forest-matrix interfaces in tropical disturbed landscapes. UNESP.</w:t>
       </w:r>
     </w:p>
     <w:p>
@@ -4874,6 +5792,7 @@
           <w:rStyle w:val="RefernciaSutil"/>
           <w:rFonts w:eastAsiaTheme="minorHAnsi"/>
         </w:rPr>
+        <w:lastRenderedPageBreak/>
         <w:t>Bellier</w:t>
       </w:r>
       <w:proofErr w:type="spellEnd"/>
@@ -4900,7 +5819,7 @@
         </w:rPr>
         <w:t xml:space="preserve">, M., &amp; Schaub, M. (2018). Relationships between vital rates and ecological traits in an avian community. Journal of Animal Ecology, 87(4), 1172–1181. </w:t>
       </w:r>
-      <w:hyperlink r:id="rId8" w:history="1">
+      <w:hyperlink r:id="rId10" w:history="1">
         <w:r>
           <w:rPr>
             <w:rStyle w:val="RefernciaSutil"/>
@@ -4926,7 +5845,7 @@
         </w:rPr>
         <w:t xml:space="preserve">Bennett, P. M., &amp; Owens, I. P. F. (2002). Evolutionary Ecology of Birds—Life histories, Mating Systems and Extinction. Oxford University Press. </w:t>
       </w:r>
-      <w:hyperlink r:id="rId9" w:history="1">
+      <w:hyperlink r:id="rId11" w:history="1">
         <w:r>
           <w:rPr>
             <w:rStyle w:val="RefernciaSutil"/>
@@ -4951,7 +5870,6 @@
           <w:rStyle w:val="RefernciaSutil"/>
           <w:rFonts w:eastAsiaTheme="minorHAnsi"/>
         </w:rPr>
-        <w:lastRenderedPageBreak/>
         <w:t xml:space="preserve">Boesing, A. L., Nichols, E., &amp; Metzger, J. P. (2018). Biodiversity extinction thresholds are modulated by matrix type. </w:t>
       </w:r>
       <w:proofErr w:type="spellStart"/>
@@ -4972,16 +5890,37 @@
         </w:rPr>
         <w:t xml:space="preserve">, 41(9), 1520–1533. </w:t>
       </w:r>
-      <w:hyperlink r:id="rId10" w:history="1">
-        <w:r>
-          <w:rPr>
-            <w:rStyle w:val="RefernciaSutil"/>
-            <w:rFonts w:eastAsiaTheme="minorHAnsi"/>
-            <w:lang w:val="pt-BR"/>
-          </w:rPr>
-          <w:t>https://doi.org/10.1111/ecog.03365</w:t>
-        </w:r>
-      </w:hyperlink>
+      <w:r>
+        <w:fldChar w:fldCharType="begin"/>
+      </w:r>
+      <w:r>
+        <w:rPr>
+          <w:lang w:val="pt-BR"/>
+          <w:rPrChange w:id="0" w:author="Melina Leite" w:date="2022-07-26T10:47:00Z">
+            <w:rPr/>
+          </w:rPrChange>
+        </w:rPr>
+        <w:instrText xml:space="preserve"> HYPERLINK "https://doi.org/10.1111/ecog.03365" </w:instrText>
+      </w:r>
+      <w:r>
+        <w:fldChar w:fldCharType="separate"/>
+      </w:r>
+      <w:r>
+        <w:rPr>
+          <w:rStyle w:val="RefernciaSutil"/>
+          <w:rFonts w:eastAsiaTheme="minorHAnsi"/>
+          <w:lang w:val="pt-BR"/>
+        </w:rPr>
+        <w:t>https://doi.org/10.1111/ecog.03365</w:t>
+      </w:r>
+      <w:r>
+        <w:rPr>
+          <w:rStyle w:val="RefernciaSutil"/>
+          <w:rFonts w:eastAsiaTheme="minorHAnsi"/>
+          <w:lang w:val="pt-BR"/>
+        </w:rPr>
+        <w:fldChar w:fldCharType="end"/>
+      </w:r>
     </w:p>
     <w:p>
       <w:pPr>
@@ -5053,7 +5992,7 @@
         </w:rPr>
         <w:t xml:space="preserve">Habitat fragmentation narrows the distribution of avian functional traits associated with seed dispersal in tropical forest. Perspectives in Ecology and Conservation, 16(2), 90–96. </w:t>
       </w:r>
-      <w:hyperlink r:id="rId11" w:history="1">
+      <w:hyperlink r:id="rId12" w:history="1">
         <w:r>
           <w:rPr>
             <w:rStyle w:val="RefernciaSutil"/>
@@ -5151,7 +6090,7 @@
         </w:rPr>
         <w:t xml:space="preserve">Using avian functional traits to assess the impact of land-cover change on ecosystem processes linked to resilience in tropical forests. Proceedings of the Royal Society B: Biological Sciences, 283(1844), 20161289. </w:t>
       </w:r>
-      <w:hyperlink r:id="rId12" w:history="1">
+      <w:hyperlink r:id="rId13" w:history="1">
         <w:r>
           <w:rPr>
             <w:rStyle w:val="RefernciaSutil"/>
@@ -5193,7 +6132,7 @@
         </w:rPr>
         <w:t xml:space="preserve">, C. H., &amp; Tobias, J. A. (2014). Global patterns and predictors of bird species responses to forest fragmentation: Implications for ecosystem function and conservation. Biological Conservation, 169, 372–383. </w:t>
       </w:r>
-      <w:hyperlink r:id="rId13" w:history="1">
+      <w:hyperlink r:id="rId14" w:history="1">
         <w:r>
           <w:rPr>
             <w:rStyle w:val="RefernciaSutil"/>
@@ -5267,7 +6206,7 @@
         </w:rPr>
         <w:t xml:space="preserve">, W., Orme, C. D. L., &amp; Purvis, A. (2005). Multiple causes of high extinction risk in large mammal species. Science, 309(5738), 1239–1241. </w:t>
       </w:r>
-      <w:hyperlink r:id="rId14" w:history="1">
+      <w:hyperlink r:id="rId15" w:history="1">
         <w:r>
           <w:rPr>
             <w:rStyle w:val="RefernciaSutil"/>
@@ -5333,6 +6272,7 @@
           <w:rStyle w:val="RefernciaSutil"/>
           <w:rFonts w:eastAsiaTheme="minorHAnsi"/>
         </w:rPr>
+        <w:lastRenderedPageBreak/>
         <w:t xml:space="preserve">Chatterjee, S., &amp; </w:t>
       </w:r>
       <w:proofErr w:type="spellStart"/>
@@ -5351,7 +6291,7 @@
         </w:rPr>
         <w:t xml:space="preserve">, P. (2018). Food preferences determine habitat selection at multiple scales: Implication for bird conservation in tropical forests. Animal Conservation, 21(4), 332–342. </w:t>
       </w:r>
-      <w:hyperlink r:id="rId15" w:history="1">
+      <w:hyperlink r:id="rId16" w:history="1">
         <w:r>
           <w:rPr>
             <w:rStyle w:val="RefernciaSutil"/>
@@ -5375,7 +6315,6 @@
           <w:rStyle w:val="RefernciaSutil"/>
           <w:rFonts w:eastAsiaTheme="minorHAnsi"/>
         </w:rPr>
-        <w:lastRenderedPageBreak/>
         <w:t xml:space="preserve">Cleary, D. F. R., Boyle, T. J. B., </w:t>
       </w:r>
       <w:proofErr w:type="spellStart"/>
@@ -5426,7 +6365,7 @@
         </w:rPr>
         <w:t xml:space="preserve">. Ecological Applications, 17(4), 1184–1197. </w:t>
       </w:r>
-      <w:hyperlink r:id="rId16" w:history="1">
+      <w:hyperlink r:id="rId17" w:history="1">
         <w:r>
           <w:rPr>
             <w:rStyle w:val="RefernciaSutil"/>
@@ -5509,7 +6448,7 @@
         </w:rPr>
         <w:t xml:space="preserve">, C. (2011). Using life-history traits to explain bird population responses to changing weather variability. Climate Research, 49(1), 59–71. </w:t>
       </w:r>
-      <w:hyperlink r:id="rId17" w:history="1">
+      <w:hyperlink r:id="rId18" w:history="1">
         <w:r>
           <w:rPr>
             <w:rStyle w:val="RefernciaSutil"/>
@@ -5551,7 +6490,7 @@
         </w:rPr>
         <w:t xml:space="preserve">, G., Banks-Leite, C., &amp; Metzger, J. P. (2015). Atlantic forest bird communities provide different but not fewer functions after habitat loss. Proceedings of the Royal Society B: Biological Sciences, 282(1811), 20142844. </w:t>
       </w:r>
-      <w:hyperlink r:id="rId18" w:history="1">
+      <w:hyperlink r:id="rId19" w:history="1">
         <w:r>
           <w:rPr>
             <w:rStyle w:val="RefernciaSutil"/>
@@ -5674,7 +6613,7 @@
         </w:rPr>
         <w:t xml:space="preserve">, F. (2009). Loss of functional diversity under land use intensification across multiple taxa. Ecology Letters, 12(1), 22–33. </w:t>
       </w:r>
-      <w:hyperlink r:id="rId19" w:history="1">
+      <w:hyperlink r:id="rId20" w:history="1">
         <w:r>
           <w:rPr>
             <w:rStyle w:val="RefernciaSutil"/>
@@ -5773,7 +6712,7 @@
         </w:rPr>
         <w:t xml:space="preserve">, M. (2019). High critical forest habitat thresholds of native bird communities in Afrotropical agroforestry landscapes. Biological Conservation, 230, 20–28. </w:t>
       </w:r>
-      <w:hyperlink r:id="rId20" w:history="1">
+      <w:hyperlink r:id="rId21" w:history="1">
         <w:r>
           <w:rPr>
             <w:rStyle w:val="RefernciaSutil"/>
@@ -5815,7 +6754,7 @@
         </w:rPr>
         <w:t xml:space="preserve">, 37(1), 149–152. </w:t>
       </w:r>
-      <w:hyperlink r:id="rId21" w:history="1">
+      <w:hyperlink r:id="rId22" w:history="1">
         <w:r>
           <w:rPr>
             <w:rStyle w:val="RefernciaSutil"/>
@@ -5839,6 +6778,7 @@
           <w:rStyle w:val="RefernciaSutil"/>
           <w:rFonts w:eastAsiaTheme="minorHAnsi"/>
         </w:rPr>
+        <w:lastRenderedPageBreak/>
         <w:t xml:space="preserve">Luck, G. W., Carter, A., &amp; </w:t>
       </w:r>
       <w:proofErr w:type="spellStart"/>
@@ -5857,7 +6797,7 @@
         </w:rPr>
         <w:t xml:space="preserve">, L. (2013). Changes in Bird Functional Diversity across Multiple Land Uses: Interpretations of Functional Redundancy Depend on Functional Group Identity. PLOS ONE, 8(5), e63671. </w:t>
       </w:r>
-      <w:hyperlink r:id="rId22" w:history="1">
+      <w:hyperlink r:id="rId23" w:history="1">
         <w:r>
           <w:rPr>
             <w:rStyle w:val="RefernciaSutil"/>
@@ -5881,7 +6821,6 @@
           <w:rStyle w:val="RefernciaSutil"/>
           <w:rFonts w:eastAsiaTheme="minorHAnsi"/>
         </w:rPr>
-        <w:lastRenderedPageBreak/>
         <w:t xml:space="preserve">Luck, G. W., </w:t>
       </w:r>
       <w:proofErr w:type="spellStart"/>
@@ -5916,7 +6855,7 @@
         </w:rPr>
         <w:t xml:space="preserve">, K. (2012). Improving the application of vertebrate trait-based frameworks to the study of ecosystem services. Journal of Animal Ecology, 81(5), 1065–1076. </w:t>
       </w:r>
-      <w:hyperlink r:id="rId23" w:history="1">
+      <w:hyperlink r:id="rId24" w:history="1">
         <w:r>
           <w:rPr>
             <w:rStyle w:val="RefernciaSutil"/>
@@ -5967,7 +6906,7 @@
         </w:rPr>
         <w:t xml:space="preserve">, T. (2019). Thresholds in forest bird communities along woody vegetation gradients in the South American Dry Chaco. Journal of Applied Ecology, 56(3), 629–639. </w:t>
       </w:r>
-      <w:hyperlink r:id="rId24" w:history="1">
+      <w:hyperlink r:id="rId25" w:history="1">
         <w:r>
           <w:rPr>
             <w:rStyle w:val="RefernciaSutil"/>
@@ -6028,16 +6967,37 @@
         </w:rPr>
         <w:t xml:space="preserve">, 126(7), 996–1003. </w:t>
       </w:r>
-      <w:hyperlink r:id="rId25" w:history="1">
-        <w:r>
-          <w:rPr>
-            <w:rStyle w:val="RefernciaSutil"/>
-            <w:rFonts w:eastAsiaTheme="minorHAnsi"/>
-            <w:lang w:val="pt-BR"/>
-          </w:rPr>
-          <w:t>https://doi.org/10.1111/oik.03859</w:t>
-        </w:r>
-      </w:hyperlink>
+      <w:r>
+        <w:fldChar w:fldCharType="begin"/>
+      </w:r>
+      <w:r>
+        <w:rPr>
+          <w:lang w:val="pt-BR"/>
+          <w:rPrChange w:id="1" w:author="Melina Leite" w:date="2022-07-26T10:47:00Z">
+            <w:rPr/>
+          </w:rPrChange>
+        </w:rPr>
+        <w:instrText xml:space="preserve"> HYPERLINK "https://doi.org/10.1111/oik.03859" </w:instrText>
+      </w:r>
+      <w:r>
+        <w:fldChar w:fldCharType="separate"/>
+      </w:r>
+      <w:r>
+        <w:rPr>
+          <w:rStyle w:val="RefernciaSutil"/>
+          <w:rFonts w:eastAsiaTheme="minorHAnsi"/>
+          <w:lang w:val="pt-BR"/>
+        </w:rPr>
+        <w:t>https://doi.org/10.1111/oik.03859</w:t>
+      </w:r>
+      <w:r>
+        <w:rPr>
+          <w:rStyle w:val="RefernciaSutil"/>
+          <w:rFonts w:eastAsiaTheme="minorHAnsi"/>
+          <w:lang w:val="pt-BR"/>
+        </w:rPr>
+        <w:fldChar w:fldCharType="end"/>
+      </w:r>
     </w:p>
     <w:p>
       <w:pPr>
@@ -6246,6 +7206,7 @@
           <w:rStyle w:val="RefernciaSutil"/>
           <w:rFonts w:eastAsiaTheme="minorHAnsi"/>
         </w:rPr>
+        <w:lastRenderedPageBreak/>
         <w:t xml:space="preserve">Newbold, T., </w:t>
       </w:r>
       <w:proofErr w:type="spellStart"/>
@@ -6278,15 +7239,7 @@
           <w:rStyle w:val="RefernciaSutil"/>
           <w:rFonts w:eastAsiaTheme="minorHAnsi"/>
         </w:rPr>
-        <w:t xml:space="preserve">, Ç. H., Alkemade, R., Booth, H., &amp; Purves, D. W. (2013). Ecological traits affect the response of tropical forest bird species </w:t>
-      </w:r>
-      <w:r>
-        <w:rPr>
-          <w:rStyle w:val="RefernciaSutil"/>
-          <w:rFonts w:eastAsiaTheme="minorHAnsi"/>
-        </w:rPr>
-        <w:lastRenderedPageBreak/>
-        <w:t xml:space="preserve">to land-use intensity. Proceedings of the Royal Society B: Biological Sciences, 280(1750), 20122131. </w:t>
+        <w:t xml:space="preserve">, Ç. H., Alkemade, R., Booth, H., &amp; Purves, D. W. (2013). Ecological traits affect the response of tropical forest bird species to land-use intensity. Proceedings of the Royal Society B: Biological Sciences, 280(1750), 20122131. </w:t>
       </w:r>
       <w:hyperlink r:id="rId29" w:history="1">
         <w:r>
@@ -6685,7 +7638,15 @@
           <w:rFonts w:eastAsia="Times New Roman"/>
           <w:lang w:eastAsia="pt-BR"/>
         </w:rPr>
-        <w:t xml:space="preserve">, S., &amp; Tobias, J. A. (2020). Ecological drivers of global gradients in avian dispersal inferred from wing morphology. </w:t>
+        <w:t xml:space="preserve">, S., &amp; Tobias, J. A. (2020). Ecological drivers of global </w:t>
+      </w:r>
+      <w:r>
+        <w:rPr>
+          <w:rFonts w:eastAsia="Times New Roman"/>
+          <w:lang w:eastAsia="pt-BR"/>
+        </w:rPr>
+        <w:lastRenderedPageBreak/>
+        <w:t xml:space="preserve">gradients in avian dispersal inferred from wing morphology. </w:t>
       </w:r>
       <w:r>
         <w:rPr>
@@ -6736,7 +7697,6 @@
           <w:rStyle w:val="RefernciaSutil"/>
           <w:rFonts w:eastAsiaTheme="minorHAnsi"/>
         </w:rPr>
-        <w:lastRenderedPageBreak/>
         <w:t>Sibly</w:t>
       </w:r>
       <w:proofErr w:type="spellEnd"/>
@@ -6817,15 +7777,35 @@
         </w:rPr>
         <w:t xml:space="preserve">, H. (1997). Ornitologia brasileira. Editora Nova Fronteira. </w:t>
       </w:r>
-      <w:hyperlink r:id="rId36" w:history="1">
-        <w:r>
-          <w:rPr>
-            <w:rStyle w:val="RefernciaSutil"/>
-            <w:rFonts w:eastAsiaTheme="minorHAnsi"/>
-          </w:rPr>
-          <w:t>https://books.google.com.br/books?id=-RuGRAAACAAJ</w:t>
-        </w:r>
-      </w:hyperlink>
+      <w:r>
+        <w:fldChar w:fldCharType="begin"/>
+      </w:r>
+      <w:r>
+        <w:rPr>
+          <w:lang w:val="pt-BR"/>
+          <w:rPrChange w:id="2" w:author="Melina Leite" w:date="2022-07-26T10:47:00Z">
+            <w:rPr/>
+          </w:rPrChange>
+        </w:rPr>
+        <w:instrText xml:space="preserve"> HYPERLINK "https://books.google.com.br/books?id=-RuGRAAACAAJ" </w:instrText>
+      </w:r>
+      <w:r>
+        <w:fldChar w:fldCharType="separate"/>
+      </w:r>
+      <w:r>
+        <w:rPr>
+          <w:rStyle w:val="RefernciaSutil"/>
+          <w:rFonts w:eastAsiaTheme="minorHAnsi"/>
+        </w:rPr>
+        <w:t>https://books.google.com.br/books?id=-RuGRAAACAAJ</w:t>
+      </w:r>
+      <w:r>
+        <w:rPr>
+          <w:rStyle w:val="RefernciaSutil"/>
+          <w:rFonts w:eastAsiaTheme="minorHAnsi"/>
+        </w:rPr>
+        <w:fldChar w:fldCharType="end"/>
+      </w:r>
     </w:p>
     <w:p>
       <w:pPr>
@@ -6859,7 +7839,7 @@
         </w:rPr>
         <w:t xml:space="preserve">, E., &amp; Veen, F. J. F. van. (2015). Response of avian diversity to habitat modification can be predicted from life-history traits and ecological attributes. Landscape Ecology, 30(7), 1225–1239. </w:t>
       </w:r>
-      <w:hyperlink r:id="rId37" w:history="1">
+      <w:hyperlink r:id="rId36" w:history="1">
         <w:r>
           <w:rPr>
             <w:rStyle w:val="RefernciaSutil"/>
@@ -6942,7 +7922,7 @@
         </w:rPr>
         <w:t xml:space="preserve">, J. M. (2008). Landscape constraints on functional diversity of birds and insects in tropical agroecosystems. Ecology, 89(4), 944–951. </w:t>
       </w:r>
-      <w:hyperlink r:id="rId38" w:history="1">
+      <w:hyperlink r:id="rId37" w:history="1">
         <w:r>
           <w:rPr>
             <w:rStyle w:val="RefernciaSutil"/>
@@ -7105,7 +8085,7 @@
         </w:rPr>
         <w:t xml:space="preserve">, C., Landis, D. A., Laurance, W., … Westphal, C. (2012). Landscape moderation of biodiversity patterns and processes—Eight hypotheses. Biological Reviews, 87(3), 661–685. </w:t>
       </w:r>
-      <w:hyperlink r:id="rId39" w:history="1">
+      <w:hyperlink r:id="rId38" w:history="1">
         <w:r>
           <w:rPr>
             <w:rStyle w:val="RefernciaSutil"/>
@@ -7163,7 +8143,7 @@
         </w:rPr>
         <w:t xml:space="preserve">, C. H. (2003). Effect of reproductive rate on minimum habitat requirements of forest-breeding birds. Ecology, 84(10), 2643–2653. </w:t>
       </w:r>
-      <w:hyperlink r:id="rId40" w:history="1">
+      <w:hyperlink r:id="rId39" w:history="1">
         <w:r>
           <w:rPr>
             <w:rStyle w:val="RefernciaSutil"/>
@@ -7189,7 +8169,7 @@
         </w:rPr>
         <w:t xml:space="preserve">White, H. J., Montgomery, I. W., &amp; Lennon, J. J. (2018). Contribution of local rarity and climatic suitability to local extinction and colonization varies with species traits. Journal of Animal Ecology, 87(6), 1560–1572. </w:t>
       </w:r>
-      <w:hyperlink r:id="rId41" w:history="1">
+      <w:hyperlink r:id="rId40" w:history="1">
         <w:r>
           <w:rPr>
             <w:rStyle w:val="RefernciaSutil"/>
@@ -7289,7 +8269,7 @@
         </w:rPr>
         <w:t xml:space="preserve"> 1.0: Species-level foraging attributes of the world’s birds and mammals. Ecology, 95(7), 2027–2027. </w:t>
       </w:r>
-      <w:hyperlink r:id="rId42" w:history="1">
+      <w:hyperlink r:id="rId41" w:history="1">
         <w:r>
           <w:rPr>
             <w:rStyle w:val="RefernciaSutil"/>
@@ -7366,7 +8346,7 @@
         </w:rPr>
         <w:t xml:space="preserve"> components of beta diversity. Global Ecology and Biogeography, 19(1), 134–143. </w:t>
       </w:r>
-      <w:hyperlink r:id="rId43" w:history="1">
+      <w:hyperlink r:id="rId42" w:history="1">
         <w:r>
           <w:rPr>
             <w:rStyle w:val="RefernciaSutil"/>
@@ -7532,6 +8512,14 @@
     </w:sectPr>
   </w:body>
 </w:document>
+</file>
+
+<file path=word/people.xml><?xml version="1.0" encoding="utf-8"?>
+<w15:people xmlns:wpc="http://schemas.microsoft.com/office/word/2010/wordprocessingCanvas" xmlns:cx="http://schemas.microsoft.com/office/drawing/2014/chartex" xmlns:cx1="http://schemas.microsoft.com/office/drawing/2015/9/8/chartex" xmlns:cx2="http://schemas.microsoft.com/office/drawing/2015/10/21/chartex" xmlns:cx3="http://schemas.microsoft.com/office/drawing/2016/5/9/chartex" xmlns:cx4="http://schemas.microsoft.com/office/drawing/2016/5/10/chartex" xmlns:cx5="http://schemas.microsoft.com/office/drawing/2016/5/11/chartex" xmlns:cx6="http://schemas.microsoft.com/office/drawing/2016/5/12/chartex" xmlns:cx7="http://schemas.microsoft.com/office/drawing/2016/5/13/chartex" xmlns:cx8="http://schemas.microsoft.com/office/drawing/2016/5/14/chartex" xmlns:mc="http://schemas.openxmlformats.org/markup-compatibility/2006" xmlns:aink="http://schemas.microsoft.com/office/drawing/2016/ink" xmlns:am3d="http://schemas.microsoft.com/office/drawing/2017/model3d" xmlns:o="urn:schemas-microsoft-com:office:office" xmlns:oel="http://schemas.microsoft.com/office/2019/extlst" xmlns:r="http://schemas.openxmlformats.org/officeDocument/2006/relationships" xmlns:m="http://schemas.openxmlformats.org/officeDocument/2006/math" xmlns:v="urn:schemas-microsoft-com:vml" xmlns:wp14="http://schemas.microsoft.com/office/word/2010/wordprocessingDrawing" xmlns:wp="http://schemas.openxmlformats.org/drawingml/2006/wordprocessingDrawing" xmlns:w10="urn:schemas-microsoft-com:office:word" xmlns:w="http://schemas.openxmlformats.org/wordprocessingml/2006/main" xmlns:w14="http://schemas.microsoft.com/office/word/2010/wordml" xmlns:w15="http://schemas.microsoft.com/office/word/2012/wordml" xmlns:w16cex="http://schemas.microsoft.com/office/word/2018/wordml/cex" xmlns:w16cid="http://schemas.microsoft.com/office/word/2016/wordml/cid" xmlns:w16="http://schemas.microsoft.com/office/word/2018/wordml" xmlns:w16sdtdh="http://schemas.microsoft.com/office/word/2020/wordml/sdtdatahash" xmlns:w16se="http://schemas.microsoft.com/office/word/2015/wordml/symex" xmlns:wpg="http://schemas.microsoft.com/office/word/2010/wordprocessingGroup" xmlns:wpi="http://schemas.microsoft.com/office/word/2010/wordprocessingInk" xmlns:wne="http://schemas.microsoft.com/office/word/2006/wordml" xmlns:wps="http://schemas.microsoft.com/office/word/2010/wordprocessingShape" mc:Ignorable="w14 w15 w16se w16cid w16 w16cex w16sdtdh wp14">
+  <w15:person w15:author="Melina Leite">
+    <w15:presenceInfo w15:providerId="None" w15:userId="Melina Leite"/>
+  </w15:person>
+</w15:people>
 </file>
 
 <file path=word/styles.xml><?xml version="1.0" encoding="utf-8"?>
@@ -7702,7 +8690,7 @@
     <w:lsdException w:name="Table Web 2" w:semiHidden="1" w:unhideWhenUsed="1"/>
     <w:lsdException w:name="Table Web 3" w:semiHidden="1" w:unhideWhenUsed="1"/>
     <w:lsdException w:name="Balloon Text" w:semiHidden="1" w:unhideWhenUsed="1"/>
-    <w:lsdException w:name="Table Grid" w:uiPriority="39"/>
+    <w:lsdException w:name="Table Grid" w:semiHidden="1" w:uiPriority="39" w:unhideWhenUsed="1"/>
     <w:lsdException w:name="Table Theme" w:semiHidden="1" w:unhideWhenUsed="1"/>
     <w:lsdException w:name="Placeholder Text" w:semiHidden="1"/>
     <w:lsdException w:name="No Spacing" w:uiPriority="1" w:qFormat="1"/>
@@ -8141,7 +9129,6 @@
     <w:tblPr>
       <w:tblStyleRowBandSize w:val="1"/>
       <w:tblStyleColBandSize w:val="1"/>
-      <w:tblInd w:w="0" w:type="nil"/>
       <w:tblCellMar>
         <w:top w:w="100" w:type="dxa"/>
         <w:left w:w="100" w:type="dxa"/>
@@ -8260,8 +9247,8 @@
       <w:lang w:eastAsia="pt-BR"/>
     </w:rPr>
   </w:style>
-  <w:style w:type="character" w:styleId="MenoPendente">
-    <w:name w:val="Unresolved Mention"/>
+  <w:style w:type="character" w:customStyle="1" w:styleId="MenoPendente1">
+    <w:name w:val="Menção Pendente1"/>
     <w:basedOn w:val="Fontepargpadro"/>
     <w:uiPriority w:val="99"/>
     <w:semiHidden/>
@@ -8270,6 +9257,29 @@
     <w:rPr>
       <w:color w:val="605E5C"/>
       <w:shd w:val="clear" w:color="auto" w:fill="E1DFDD"/>
+    </w:rPr>
+  </w:style>
+  <w:style w:type="character" w:styleId="HiperlinkVisitado">
+    <w:name w:val="FollowedHyperlink"/>
+    <w:basedOn w:val="Fontepargpadro"/>
+    <w:uiPriority w:val="99"/>
+    <w:semiHidden/>
+    <w:unhideWhenUsed/>
+    <w:rsid w:val="00A72083"/>
+    <w:rPr>
+      <w:color w:val="954F72" w:themeColor="followedHyperlink"/>
+      <w:u w:val="single"/>
+    </w:rPr>
+  </w:style>
+  <w:style w:type="paragraph" w:styleId="Reviso">
+    <w:name w:val="Revision"/>
+    <w:hidden/>
+    <w:uiPriority w:val="99"/>
+    <w:semiHidden/>
+    <w:rsid w:val="00737C88"/>
+    <w:rPr>
+      <w:rFonts w:ascii="Times New Roman" w:hAnsi="Times New Roman" w:cs="Times New Roman"/>
+      <w:lang w:val="en-US"/>
     </w:rPr>
   </w:style>
 </w:styles>
@@ -8318,7 +9328,7 @@
     </a:clrScheme>
     <a:fontScheme name="Office">
       <a:majorFont>
-        <a:latin typeface="Calibri Light" panose="020F0302020204030204"/>
+        <a:latin typeface="Calibri Light"/>
         <a:ea typeface=""/>
         <a:cs typeface=""/>
         <a:font script="Jpan" typeface="游ゴシック Light"/>
@@ -8370,7 +9380,7 @@
         <a:font script="Tfng" typeface="Ebrima"/>
       </a:majorFont>
       <a:minorFont>
-        <a:latin typeface="Calibri" panose="020F0502020204030204"/>
+        <a:latin typeface="Calibri"/>
         <a:ea typeface=""/>
         <a:cs typeface=""/>
         <a:font script="Jpan" typeface="游明朝"/>

</xml_diff>

<commit_message>
changing title in supporting information S1, S2, S3, S4
</commit_message>
<xml_diff>
--- a/appendices_suppInfo/1_appendix1.docx
+++ b/appendices_suppInfo/1_appendix1.docx
@@ -7,7 +7,13 @@
         <w:pStyle w:val="Ttulo1"/>
       </w:pPr>
       <w:r>
-        <w:t xml:space="preserve">Appendix 1: </w:t>
+        <w:t xml:space="preserve">Appendix </w:t>
+      </w:r>
+      <w:r>
+        <w:t>S</w:t>
+      </w:r>
+      <w:r>
+        <w:t xml:space="preserve">1: </w:t>
       </w:r>
       <w:r>
         <w:t>Study sites, b</w:t>
@@ -23,6 +29,42 @@
       </w:r>
       <w:r>
         <w:t xml:space="preserve"> and trait selections</w:t>
+      </w:r>
+    </w:p>
+    <w:p>
+      <w:pPr>
+        <w:spacing w:before="100" w:beforeAutospacing="1" w:after="100" w:afterAutospacing="1" w:line="240" w:lineRule="auto"/>
+        <w:ind w:firstLine="0"/>
+        <w:jc w:val="center"/>
+        <w:rPr>
+          <w:rFonts w:ascii="LMRoman12" w:eastAsia="Times New Roman" w:hAnsi="LMRoman12"/>
+          <w:lang w:val="pt-BR" w:eastAsia="pt-BR"/>
+        </w:rPr>
+      </w:pPr>
+      <w:r>
+        <w:rPr>
+          <w:rFonts w:ascii="LMRoman12" w:eastAsia="Times New Roman" w:hAnsi="LMRoman12"/>
+          <w:lang w:val="pt-BR" w:eastAsia="pt-BR"/>
+        </w:rPr>
+        <w:t>Melina Leite</w:t>
+      </w:r>
+    </w:p>
+    <w:p>
+      <w:pPr>
+        <w:spacing w:before="100" w:beforeAutospacing="1" w:after="100" w:afterAutospacing="1" w:line="240" w:lineRule="auto"/>
+        <w:ind w:firstLine="0"/>
+        <w:jc w:val="center"/>
+        <w:rPr>
+          <w:rFonts w:eastAsia="Times New Roman"/>
+          <w:lang w:val="pt-BR" w:eastAsia="pt-BR"/>
+        </w:rPr>
+      </w:pPr>
+      <w:r>
+        <w:rPr>
+          <w:rFonts w:ascii="LMRoman12" w:eastAsia="Times New Roman" w:hAnsi="LMRoman12"/>
+          <w:lang w:val="pt-BR" w:eastAsia="pt-BR"/>
+        </w:rPr>
+        <w:t>2022-08-13</w:t>
       </w:r>
     </w:p>
     <w:p/>
@@ -5628,18 +5670,16 @@
     </w:p>
     <w:p>
       <w:pPr>
-        <w:spacing w:line="480" w:lineRule="auto"/>
+        <w:spacing w:line="240" w:lineRule="auto"/>
         <w:ind w:left="567" w:hanging="567"/>
         <w:rPr>
           <w:rStyle w:val="RefernciaSutil"/>
-          <w:rFonts w:eastAsiaTheme="minorHAnsi"/>
         </w:rPr>
       </w:pPr>
       <w:proofErr w:type="spellStart"/>
       <w:r>
         <w:rPr>
           <w:rStyle w:val="RefernciaSutil"/>
-          <w:rFonts w:eastAsiaTheme="minorHAnsi"/>
         </w:rPr>
         <w:t>Angert</w:t>
       </w:r>
@@ -5647,7 +5687,6 @@
       <w:r>
         <w:rPr>
           <w:rStyle w:val="RefernciaSutil"/>
-          <w:rFonts w:eastAsiaTheme="minorHAnsi"/>
         </w:rPr>
         <w:t xml:space="preserve">, A. L., Crozier, L. G., </w:t>
       </w:r>
@@ -5655,7 +5694,6 @@
       <w:r>
         <w:rPr>
           <w:rStyle w:val="RefernciaSutil"/>
-          <w:rFonts w:eastAsiaTheme="minorHAnsi"/>
         </w:rPr>
         <w:t>Rissler</w:t>
       </w:r>
@@ -5663,7 +5701,6 @@
       <w:r>
         <w:rPr>
           <w:rStyle w:val="RefernciaSutil"/>
-          <w:rFonts w:eastAsiaTheme="minorHAnsi"/>
         </w:rPr>
         <w:t xml:space="preserve">, L. J., Gilman, S. E., Tewksbury, J. J., &amp; </w:t>
       </w:r>
@@ -5671,7 +5708,6 @@
       <w:r>
         <w:rPr>
           <w:rStyle w:val="RefernciaSutil"/>
-          <w:rFonts w:eastAsiaTheme="minorHAnsi"/>
         </w:rPr>
         <w:t>Chunco</w:t>
       </w:r>
@@ -5679,7 +5715,6 @@
       <w:r>
         <w:rPr>
           <w:rStyle w:val="RefernciaSutil"/>
-          <w:rFonts w:eastAsiaTheme="minorHAnsi"/>
         </w:rPr>
         <w:t xml:space="preserve">, A. J. (2011). Do species’ traits predict recent shifts at expanding range </w:t>
       </w:r>
@@ -5687,7 +5722,6 @@
       <w:r>
         <w:rPr>
           <w:rStyle w:val="RefernciaSutil"/>
-          <w:rFonts w:eastAsiaTheme="minorHAnsi"/>
         </w:rPr>
         <w:t>edges?:</w:t>
       </w:r>
@@ -5695,7 +5729,6 @@
       <w:r>
         <w:rPr>
           <w:rStyle w:val="RefernciaSutil"/>
-          <w:rFonts w:eastAsiaTheme="minorHAnsi"/>
         </w:rPr>
         <w:t xml:space="preserve"> Traits and range shifts. Ecology Letters, 14(7), 677–689. </w:t>
       </w:r>
@@ -5703,7 +5736,6 @@
         <w:r>
           <w:rPr>
             <w:rStyle w:val="RefernciaSutil"/>
-            <w:rFonts w:eastAsiaTheme="minorHAnsi"/>
           </w:rPr>
           <w:t>https://doi.org/10.1111/j.1461-0248.2011.01620.x</w:t>
         </w:r>
@@ -5711,18 +5743,16 @@
     </w:p>
     <w:p>
       <w:pPr>
-        <w:spacing w:line="480" w:lineRule="auto"/>
+        <w:spacing w:line="240" w:lineRule="auto"/>
         <w:ind w:left="567" w:hanging="567"/>
         <w:rPr>
           <w:rStyle w:val="RefernciaSutil"/>
-          <w:rFonts w:eastAsiaTheme="minorHAnsi"/>
         </w:rPr>
       </w:pPr>
       <w:proofErr w:type="spellStart"/>
       <w:r>
         <w:rPr>
           <w:rStyle w:val="RefernciaSutil"/>
-          <w:rFonts w:eastAsiaTheme="minorHAnsi"/>
         </w:rPr>
         <w:t>Barbaro</w:t>
       </w:r>
@@ -5730,7 +5760,6 @@
       <w:r>
         <w:rPr>
           <w:rStyle w:val="RefernciaSutil"/>
-          <w:rFonts w:eastAsiaTheme="minorHAnsi"/>
         </w:rPr>
         <w:t xml:space="preserve">, L., &amp; Halder, I. V. (2009). Linking bird, carabid beetle and butterfly life-history traits to habitat fragmentation in mosaic landscapes. </w:t>
       </w:r>
@@ -5738,7 +5767,6 @@
       <w:r>
         <w:rPr>
           <w:rStyle w:val="RefernciaSutil"/>
-          <w:rFonts w:eastAsiaTheme="minorHAnsi"/>
         </w:rPr>
         <w:t>Ecography</w:t>
       </w:r>
@@ -5746,7 +5774,6 @@
       <w:r>
         <w:rPr>
           <w:rStyle w:val="RefernciaSutil"/>
-          <w:rFonts w:eastAsiaTheme="minorHAnsi"/>
         </w:rPr>
         <w:t xml:space="preserve">, 32(2), 321–333. </w:t>
       </w:r>
@@ -5754,7 +5781,6 @@
         <w:r>
           <w:rPr>
             <w:rStyle w:val="RefernciaSutil"/>
-            <w:rFonts w:eastAsiaTheme="minorHAnsi"/>
           </w:rPr>
           <w:t>https://doi.org/10.1111/j.1600-0587.2008.05546.x</w:t>
         </w:r>
@@ -5762,44 +5788,52 @@
     </w:p>
     <w:p>
       <w:pPr>
-        <w:spacing w:line="480" w:lineRule="auto"/>
+        <w:spacing w:line="240" w:lineRule="auto"/>
         <w:ind w:left="567" w:hanging="567"/>
         <w:rPr>
           <w:rStyle w:val="RefernciaSutil"/>
-          <w:rFonts w:eastAsiaTheme="minorHAnsi"/>
         </w:rPr>
       </w:pPr>
       <w:r>
         <w:rPr>
           <w:rStyle w:val="RefernciaSutil"/>
-          <w:rFonts w:eastAsiaTheme="minorHAnsi"/>
-        </w:rPr>
-        <w:t>Barros, F. M. de. (2017). Species composition, ecological functions and ecosystem services by birds across forest-matrix interfaces in tropical disturbed landscapes. UNESP.</w:t>
+        </w:rPr>
+        <w:t xml:space="preserve">Barros, F. M. de. (2017). Species composition, ecological </w:t>
+      </w:r>
+      <w:proofErr w:type="gramStart"/>
+      <w:r>
+        <w:rPr>
+          <w:rStyle w:val="RefernciaSutil"/>
+        </w:rPr>
+        <w:t>functions</w:t>
+      </w:r>
+      <w:proofErr w:type="gramEnd"/>
+      <w:r>
+        <w:rPr>
+          <w:rStyle w:val="RefernciaSutil"/>
+        </w:rPr>
+        <w:t xml:space="preserve"> and ecosystem services by birds across forest-matrix interfaces in tropical disturbed landscapes. UNESP.</w:t>
       </w:r>
     </w:p>
     <w:p>
       <w:pPr>
-        <w:spacing w:line="480" w:lineRule="auto"/>
+        <w:spacing w:line="240" w:lineRule="auto"/>
         <w:ind w:left="567" w:hanging="567"/>
         <w:rPr>
           <w:rStyle w:val="RefernciaSutil"/>
-          <w:rFonts w:eastAsiaTheme="minorHAnsi"/>
         </w:rPr>
       </w:pPr>
       <w:proofErr w:type="spellStart"/>
       <w:r>
         <w:rPr>
           <w:rStyle w:val="RefernciaSutil"/>
-          <w:rFonts w:eastAsiaTheme="minorHAnsi"/>
-        </w:rPr>
-        <w:lastRenderedPageBreak/>
+        </w:rPr>
         <w:t>Bellier</w:t>
       </w:r>
       <w:proofErr w:type="spellEnd"/>
       <w:r>
         <w:rPr>
           <w:rStyle w:val="RefernciaSutil"/>
-          <w:rFonts w:eastAsiaTheme="minorHAnsi"/>
         </w:rPr>
         <w:t xml:space="preserve">, E., </w:t>
       </w:r>
@@ -5807,7 +5841,6 @@
       <w:r>
         <w:rPr>
           <w:rStyle w:val="RefernciaSutil"/>
-          <w:rFonts w:eastAsiaTheme="minorHAnsi"/>
         </w:rPr>
         <w:t>Kéry</w:t>
       </w:r>
@@ -5815,7 +5848,6 @@
       <w:r>
         <w:rPr>
           <w:rStyle w:val="RefernciaSutil"/>
-          <w:rFonts w:eastAsiaTheme="minorHAnsi"/>
         </w:rPr>
         <w:t xml:space="preserve">, M., &amp; Schaub, M. (2018). Relationships between vital rates and ecological traits in an avian community. Journal of Animal Ecology, 87(4), 1172–1181. </w:t>
       </w:r>
@@ -5823,7 +5855,6 @@
         <w:r>
           <w:rPr>
             <w:rStyle w:val="RefernciaSutil"/>
-            <w:rFonts w:eastAsiaTheme="minorHAnsi"/>
           </w:rPr>
           <w:t>https://doi.org/10.1111/1365-2656.12826</w:t>
         </w:r>
@@ -5831,17 +5862,15 @@
     </w:p>
     <w:p>
       <w:pPr>
-        <w:spacing w:line="480" w:lineRule="auto"/>
+        <w:spacing w:line="240" w:lineRule="auto"/>
         <w:ind w:left="567" w:hanging="567"/>
         <w:rPr>
           <w:rStyle w:val="RefernciaSutil"/>
-          <w:rFonts w:eastAsiaTheme="minorHAnsi"/>
         </w:rPr>
       </w:pPr>
       <w:r>
         <w:rPr>
           <w:rStyle w:val="RefernciaSutil"/>
-          <w:rFonts w:eastAsiaTheme="minorHAnsi"/>
         </w:rPr>
         <w:t xml:space="preserve">Bennett, P. M., &amp; Owens, I. P. F. (2002). Evolutionary Ecology of Birds—Life histories, Mating Systems and Extinction. Oxford University Press. </w:t>
       </w:r>
@@ -5849,7 +5878,6 @@
         <w:r>
           <w:rPr>
             <w:rStyle w:val="RefernciaSutil"/>
-            <w:rFonts w:eastAsiaTheme="minorHAnsi"/>
           </w:rPr>
           <w:t>https://kar.kent.ac.uk/7528/</w:t>
         </w:r>
@@ -5857,18 +5885,16 @@
     </w:p>
     <w:p>
       <w:pPr>
-        <w:spacing w:line="480" w:lineRule="auto"/>
+        <w:spacing w:line="240" w:lineRule="auto"/>
         <w:ind w:left="567" w:hanging="567"/>
         <w:rPr>
           <w:rStyle w:val="RefernciaSutil"/>
-          <w:rFonts w:eastAsiaTheme="minorHAnsi"/>
           <w:lang w:val="pt-BR"/>
         </w:rPr>
       </w:pPr>
       <w:r>
         <w:rPr>
           <w:rStyle w:val="RefernciaSutil"/>
-          <w:rFonts w:eastAsiaTheme="minorHAnsi"/>
         </w:rPr>
         <w:t xml:space="preserve">Boesing, A. L., Nichols, E., &amp; Metzger, J. P. (2018). Biodiversity extinction thresholds are modulated by matrix type. </w:t>
       </w:r>
@@ -5876,7 +5902,6 @@
       <w:r>
         <w:rPr>
           <w:rStyle w:val="RefernciaSutil"/>
-          <w:rFonts w:eastAsiaTheme="minorHAnsi"/>
           <w:lang w:val="pt-BR"/>
         </w:rPr>
         <w:t>Ecography</w:t>
@@ -5885,118 +5910,86 @@
       <w:r>
         <w:rPr>
           <w:rStyle w:val="RefernciaSutil"/>
-          <w:rFonts w:eastAsiaTheme="minorHAnsi"/>
           <w:lang w:val="pt-BR"/>
         </w:rPr>
         <w:t xml:space="preserve">, 41(9), 1520–1533. </w:t>
-      </w:r>
-      <w:r>
-        <w:fldChar w:fldCharType="begin"/>
-      </w:r>
-      <w:r>
-        <w:rPr>
-          <w:lang w:val="pt-BR"/>
-          <w:rPrChange w:id="0" w:author="Melina Leite" w:date="2022-07-26T10:47:00Z">
-            <w:rPr/>
-          </w:rPrChange>
-        </w:rPr>
-        <w:instrText xml:space="preserve"> HYPERLINK "https://doi.org/10.1111/ecog.03365" </w:instrText>
-      </w:r>
-      <w:r>
-        <w:fldChar w:fldCharType="separate"/>
-      </w:r>
-      <w:r>
-        <w:rPr>
-          <w:rStyle w:val="RefernciaSutil"/>
-          <w:rFonts w:eastAsiaTheme="minorHAnsi"/>
-          <w:lang w:val="pt-BR"/>
-        </w:rPr>
-        <w:t>https://doi.org/10.1111/ecog.03365</w:t>
-      </w:r>
-      <w:r>
-        <w:rPr>
-          <w:rStyle w:val="RefernciaSutil"/>
-          <w:rFonts w:eastAsiaTheme="minorHAnsi"/>
-          <w:lang w:val="pt-BR"/>
-        </w:rPr>
-        <w:fldChar w:fldCharType="end"/>
-      </w:r>
-    </w:p>
-    <w:p>
-      <w:pPr>
-        <w:spacing w:line="480" w:lineRule="auto"/>
-        <w:ind w:left="567" w:hanging="567"/>
-        <w:rPr>
-          <w:rStyle w:val="RefernciaSutil"/>
-          <w:rFonts w:eastAsiaTheme="minorHAnsi"/>
-        </w:rPr>
-      </w:pPr>
-      <w:proofErr w:type="spellStart"/>
-      <w:r>
-        <w:rPr>
-          <w:rStyle w:val="RefernciaSutil"/>
-          <w:rFonts w:eastAsiaTheme="minorHAnsi"/>
-          <w:lang w:val="pt-BR"/>
-        </w:rPr>
-        <w:t>Bovo</w:t>
-      </w:r>
-      <w:proofErr w:type="spellEnd"/>
-      <w:r>
-        <w:rPr>
-          <w:rStyle w:val="RefernciaSutil"/>
-          <w:rFonts w:eastAsiaTheme="minorHAnsi"/>
-          <w:lang w:val="pt-BR"/>
-        </w:rPr>
-        <w:t xml:space="preserve">, A. A. A., Ferraz, K. M. P. M. B., </w:t>
-      </w:r>
-      <w:proofErr w:type="spellStart"/>
-      <w:r>
-        <w:rPr>
-          <w:rStyle w:val="RefernciaSutil"/>
-          <w:rFonts w:eastAsiaTheme="minorHAnsi"/>
-          <w:lang w:val="pt-BR"/>
-        </w:rPr>
-        <w:t>Magioli</w:t>
-      </w:r>
-      <w:proofErr w:type="spellEnd"/>
-      <w:r>
-        <w:rPr>
-          <w:rStyle w:val="RefernciaSutil"/>
-          <w:rFonts w:eastAsiaTheme="minorHAnsi"/>
-          <w:lang w:val="pt-BR"/>
-        </w:rPr>
-        <w:t xml:space="preserve">, M., Alexandrino, E. R., </w:t>
-      </w:r>
-      <w:proofErr w:type="spellStart"/>
-      <w:r>
-        <w:rPr>
-          <w:rStyle w:val="RefernciaSutil"/>
-          <w:rFonts w:eastAsiaTheme="minorHAnsi"/>
-          <w:lang w:val="pt-BR"/>
-        </w:rPr>
-        <w:t>Hasui</w:t>
-      </w:r>
-      <w:proofErr w:type="spellEnd"/>
-      <w:r>
-        <w:rPr>
-          <w:rStyle w:val="RefernciaSutil"/>
-          <w:rFonts w:eastAsiaTheme="minorHAnsi"/>
-          <w:lang w:val="pt-BR"/>
-        </w:rPr>
-        <w:t xml:space="preserve">, É., Ribeiro, M. C., &amp; Tobias, J. A. (2018). </w:t>
-      </w:r>
-      <w:r>
-        <w:rPr>
-          <w:rStyle w:val="RefernciaSutil"/>
-          <w:rFonts w:eastAsiaTheme="minorHAnsi"/>
-        </w:rPr>
-        <w:t xml:space="preserve">Habitat fragmentation narrows the distribution of avian functional traits associated with seed dispersal in tropical forest. Perspectives in Ecology and Conservation, 16(2), 90–96. </w:t>
       </w:r>
       <w:hyperlink r:id="rId12" w:history="1">
         <w:r>
           <w:rPr>
             <w:rStyle w:val="RefernciaSutil"/>
-            <w:rFonts w:eastAsiaTheme="minorHAnsi"/>
+            <w:lang w:val="pt-BR"/>
+          </w:rPr>
+          <w:t>https://doi.org/10.1111/ecog.03365</w:t>
+        </w:r>
+      </w:hyperlink>
+    </w:p>
+    <w:p>
+      <w:pPr>
+        <w:spacing w:line="240" w:lineRule="auto"/>
+        <w:ind w:left="567" w:hanging="567"/>
+        <w:rPr>
+          <w:rStyle w:val="RefernciaSutil"/>
+        </w:rPr>
+      </w:pPr>
+      <w:proofErr w:type="spellStart"/>
+      <w:r>
+        <w:rPr>
+          <w:rStyle w:val="RefernciaSutil"/>
+          <w:lang w:val="pt-BR"/>
+        </w:rPr>
+        <w:t>Bovo</w:t>
+      </w:r>
+      <w:proofErr w:type="spellEnd"/>
+      <w:r>
+        <w:rPr>
+          <w:rStyle w:val="RefernciaSutil"/>
+          <w:lang w:val="pt-BR"/>
+        </w:rPr>
+        <w:t xml:space="preserve">, A. A. A., Ferraz, K. M. P. M. B., </w:t>
+      </w:r>
+      <w:proofErr w:type="spellStart"/>
+      <w:r>
+        <w:rPr>
+          <w:rStyle w:val="RefernciaSutil"/>
+          <w:lang w:val="pt-BR"/>
+        </w:rPr>
+        <w:t>Magioli</w:t>
+      </w:r>
+      <w:proofErr w:type="spellEnd"/>
+      <w:r>
+        <w:rPr>
+          <w:rStyle w:val="RefernciaSutil"/>
+          <w:lang w:val="pt-BR"/>
+        </w:rPr>
+        <w:t xml:space="preserve">, M., Alexandrino, E. R., </w:t>
+      </w:r>
+      <w:proofErr w:type="spellStart"/>
+      <w:r>
+        <w:rPr>
+          <w:rStyle w:val="RefernciaSutil"/>
+          <w:lang w:val="pt-BR"/>
+        </w:rPr>
+        <w:t>Hasui</w:t>
+      </w:r>
+      <w:proofErr w:type="spellEnd"/>
+      <w:r>
+        <w:rPr>
+          <w:rStyle w:val="RefernciaSutil"/>
+          <w:lang w:val="pt-BR"/>
+        </w:rPr>
+        <w:t xml:space="preserve">, É., Ribeiro, M. C., &amp; Tobias, J. A. (2018). </w:t>
+      </w:r>
+      <w:r>
+        <w:rPr>
+          <w:rStyle w:val="RefernciaSutil"/>
+        </w:rPr>
+        <w:t xml:space="preserve">Habitat fragmentation narrows the distribution of avian functional traits associated with seed dispersal in tropical forest. Perspectives in Ecology and Conservation, 16(2), 90–96. </w:t>
+      </w:r>
+      <w:hyperlink r:id="rId13" w:history="1">
+        <w:r>
+          <w:rPr>
+            <w:rStyle w:val="RefernciaSutil"/>
           </w:rPr>
           <w:t>https://doi.org/10.1016/j.pecon.2018.03.004</w:t>
         </w:r>
@@ -6004,27 +5997,25 @@
     </w:p>
     <w:p>
       <w:pPr>
-        <w:spacing w:line="480" w:lineRule="auto"/>
+        <w:spacing w:line="240" w:lineRule="auto"/>
         <w:ind w:left="567" w:hanging="567"/>
         <w:rPr>
           <w:rStyle w:val="RefernciaSutil"/>
-          <w:rFonts w:eastAsiaTheme="minorHAnsi"/>
         </w:rPr>
       </w:pPr>
       <w:proofErr w:type="spellStart"/>
       <w:r>
         <w:rPr>
           <w:rStyle w:val="RefernciaSutil"/>
-          <w:rFonts w:eastAsiaTheme="minorHAnsi"/>
           <w:lang w:val="pt-BR"/>
         </w:rPr>
+        <w:lastRenderedPageBreak/>
         <w:t>Bregman</w:t>
       </w:r>
       <w:proofErr w:type="spellEnd"/>
       <w:r>
         <w:rPr>
           <w:rStyle w:val="RefernciaSutil"/>
-          <w:rFonts w:eastAsiaTheme="minorHAnsi"/>
           <w:lang w:val="pt-BR"/>
         </w:rPr>
         <w:t xml:space="preserve">, T. P., </w:t>
@@ -6033,7 +6024,6 @@
       <w:r>
         <w:rPr>
           <w:rStyle w:val="RefernciaSutil"/>
-          <w:rFonts w:eastAsiaTheme="minorHAnsi"/>
           <w:lang w:val="pt-BR"/>
         </w:rPr>
         <w:t>Lees</w:t>
@@ -6042,7 +6032,6 @@
       <w:r>
         <w:rPr>
           <w:rStyle w:val="RefernciaSutil"/>
-          <w:rFonts w:eastAsiaTheme="minorHAnsi"/>
           <w:lang w:val="pt-BR"/>
         </w:rPr>
         <w:t xml:space="preserve">, A. C., </w:t>
@@ -6051,7 +6040,6 @@
       <w:r>
         <w:rPr>
           <w:rStyle w:val="RefernciaSutil"/>
-          <w:rFonts w:eastAsiaTheme="minorHAnsi"/>
           <w:lang w:val="pt-BR"/>
         </w:rPr>
         <w:t>MacGregor</w:t>
@@ -6060,7 +6048,6 @@
       <w:r>
         <w:rPr>
           <w:rStyle w:val="RefernciaSutil"/>
-          <w:rFonts w:eastAsiaTheme="minorHAnsi"/>
           <w:lang w:val="pt-BR"/>
         </w:rPr>
         <w:t xml:space="preserve">, H. E. A., </w:t>
@@ -6069,7 +6056,6 @@
       <w:r>
         <w:rPr>
           <w:rStyle w:val="RefernciaSutil"/>
-          <w:rFonts w:eastAsiaTheme="minorHAnsi"/>
           <w:lang w:val="pt-BR"/>
         </w:rPr>
         <w:t>Darski</w:t>
@@ -6078,7 +6064,6 @@
       <w:r>
         <w:rPr>
           <w:rStyle w:val="RefernciaSutil"/>
-          <w:rFonts w:eastAsiaTheme="minorHAnsi"/>
           <w:lang w:val="pt-BR"/>
         </w:rPr>
         <w:t xml:space="preserve">, B., Moura, N. G. de, Aleixo, A., Barlow, J., &amp; Tobias, J. A. (2016). </w:t>
@@ -6086,15 +6071,13 @@
       <w:r>
         <w:rPr>
           <w:rStyle w:val="RefernciaSutil"/>
-          <w:rFonts w:eastAsiaTheme="minorHAnsi"/>
         </w:rPr>
         <w:t xml:space="preserve">Using avian functional traits to assess the impact of land-cover change on ecosystem processes linked to resilience in tropical forests. Proceedings of the Royal Society B: Biological Sciences, 283(1844), 20161289. </w:t>
       </w:r>
-      <w:hyperlink r:id="rId13" w:history="1">
+      <w:hyperlink r:id="rId14" w:history="1">
         <w:r>
           <w:rPr>
             <w:rStyle w:val="RefernciaSutil"/>
-            <w:rFonts w:eastAsiaTheme="minorHAnsi"/>
           </w:rPr>
           <w:t>https://doi.org/10.1098/rspb.2016.1289</w:t>
         </w:r>
@@ -6102,17 +6085,15 @@
     </w:p>
     <w:p>
       <w:pPr>
-        <w:spacing w:line="480" w:lineRule="auto"/>
+        <w:spacing w:line="240" w:lineRule="auto"/>
         <w:ind w:left="567" w:hanging="567"/>
         <w:rPr>
           <w:rStyle w:val="RefernciaSutil"/>
-          <w:rFonts w:eastAsiaTheme="minorHAnsi"/>
         </w:rPr>
       </w:pPr>
       <w:r>
         <w:rPr>
           <w:rStyle w:val="RefernciaSutil"/>
-          <w:rFonts w:eastAsiaTheme="minorHAnsi"/>
         </w:rPr>
         <w:t xml:space="preserve">Bregman, T. P., </w:t>
       </w:r>
@@ -6120,7 +6101,6 @@
       <w:r>
         <w:rPr>
           <w:rStyle w:val="RefernciaSutil"/>
-          <w:rFonts w:eastAsiaTheme="minorHAnsi"/>
         </w:rPr>
         <w:t>Sekercioglu</w:t>
       </w:r>
@@ -6128,15 +6108,13 @@
       <w:r>
         <w:rPr>
           <w:rStyle w:val="RefernciaSutil"/>
-          <w:rFonts w:eastAsiaTheme="minorHAnsi"/>
         </w:rPr>
         <w:t xml:space="preserve">, C. H., &amp; Tobias, J. A. (2014). Global patterns and predictors of bird species responses to forest fragmentation: Implications for ecosystem function and conservation. Biological Conservation, 169, 372–383. </w:t>
       </w:r>
-      <w:hyperlink r:id="rId14" w:history="1">
+      <w:hyperlink r:id="rId15" w:history="1">
         <w:r>
           <w:rPr>
             <w:rStyle w:val="RefernciaSutil"/>
-            <w:rFonts w:eastAsiaTheme="minorHAnsi"/>
           </w:rPr>
           <w:t>https://doi.org/10.1016/j.biocon.2013.11.024</w:t>
         </w:r>
@@ -6144,17 +6122,15 @@
     </w:p>
     <w:p>
       <w:pPr>
-        <w:spacing w:line="480" w:lineRule="auto"/>
+        <w:spacing w:line="240" w:lineRule="auto"/>
         <w:ind w:left="567" w:hanging="567"/>
         <w:rPr>
           <w:rStyle w:val="RefernciaSutil"/>
-          <w:rFonts w:eastAsiaTheme="minorHAnsi"/>
         </w:rPr>
       </w:pPr>
       <w:r>
         <w:rPr>
           <w:rStyle w:val="RefernciaSutil"/>
-          <w:rFonts w:eastAsiaTheme="minorHAnsi"/>
         </w:rPr>
         <w:t xml:space="preserve">Cardillo, M., Mace, G. M., Jones, K. E., </w:t>
       </w:r>
@@ -6162,7 +6138,6 @@
       <w:r>
         <w:rPr>
           <w:rStyle w:val="RefernciaSutil"/>
-          <w:rFonts w:eastAsiaTheme="minorHAnsi"/>
         </w:rPr>
         <w:t>Bielby</w:t>
       </w:r>
@@ -6170,7 +6145,6 @@
       <w:r>
         <w:rPr>
           <w:rStyle w:val="RefernciaSutil"/>
-          <w:rFonts w:eastAsiaTheme="minorHAnsi"/>
         </w:rPr>
         <w:t xml:space="preserve">, J., </w:t>
       </w:r>
@@ -6178,7 +6152,6 @@
       <w:r>
         <w:rPr>
           <w:rStyle w:val="RefernciaSutil"/>
-          <w:rFonts w:eastAsiaTheme="minorHAnsi"/>
         </w:rPr>
         <w:t>Bininda-Emonds</w:t>
       </w:r>
@@ -6186,7 +6159,6 @@
       <w:r>
         <w:rPr>
           <w:rStyle w:val="RefernciaSutil"/>
-          <w:rFonts w:eastAsiaTheme="minorHAnsi"/>
         </w:rPr>
         <w:t xml:space="preserve">, O. R. P., </w:t>
       </w:r>
@@ -6194,7 +6166,6 @@
       <w:r>
         <w:rPr>
           <w:rStyle w:val="RefernciaSutil"/>
-          <w:rFonts w:eastAsiaTheme="minorHAnsi"/>
         </w:rPr>
         <w:t>Sechrest</w:t>
       </w:r>
@@ -6202,15 +6173,13 @@
       <w:r>
         <w:rPr>
           <w:rStyle w:val="RefernciaSutil"/>
-          <w:rFonts w:eastAsiaTheme="minorHAnsi"/>
         </w:rPr>
         <w:t xml:space="preserve">, W., Orme, C. D. L., &amp; Purvis, A. (2005). Multiple causes of high extinction risk in large mammal species. Science, 309(5738), 1239–1241. </w:t>
       </w:r>
-      <w:hyperlink r:id="rId15" w:history="1">
+      <w:hyperlink r:id="rId16" w:history="1">
         <w:r>
           <w:rPr>
             <w:rStyle w:val="RefernciaSutil"/>
-            <w:rFonts w:eastAsiaTheme="minorHAnsi"/>
           </w:rPr>
           <w:t>https://doi.org/10.1126/science.1116030</w:t>
         </w:r>
@@ -6218,18 +6187,16 @@
     </w:p>
     <w:p>
       <w:pPr>
-        <w:spacing w:line="480" w:lineRule="auto"/>
+        <w:spacing w:line="240" w:lineRule="auto"/>
         <w:ind w:left="567" w:hanging="567"/>
         <w:rPr>
           <w:rStyle w:val="RefernciaSutil"/>
-          <w:rFonts w:eastAsiaTheme="minorHAnsi"/>
         </w:rPr>
       </w:pPr>
       <w:proofErr w:type="spellStart"/>
       <w:r>
         <w:rPr>
           <w:rStyle w:val="RefernciaSutil"/>
-          <w:rFonts w:eastAsiaTheme="minorHAnsi"/>
         </w:rPr>
         <w:t>Cavitt</w:t>
       </w:r>
@@ -6237,7 +6204,6 @@
       <w:r>
         <w:rPr>
           <w:rStyle w:val="RefernciaSutil"/>
-          <w:rFonts w:eastAsiaTheme="minorHAnsi"/>
         </w:rPr>
         <w:t xml:space="preserve">, J. E., &amp; Martin, T. E. (2002). Effects of forest fragmentation on brood parasitism and nest </w:t>
       </w:r>
@@ -6245,7 +6211,6 @@
       <w:r>
         <w:rPr>
           <w:rStyle w:val="RefernciaSutil"/>
-          <w:rFonts w:eastAsiaTheme="minorHAnsi"/>
         </w:rPr>
         <w:t>predationin</w:t>
       </w:r>
@@ -6253,33 +6218,28 @@
       <w:r>
         <w:rPr>
           <w:rStyle w:val="RefernciaSutil"/>
-          <w:rFonts w:eastAsiaTheme="minorHAnsi"/>
         </w:rPr>
         <w:t xml:space="preserve"> eastern and western landscapes. Studies in Avian Biology, 25, 73–80.</w:t>
       </w:r>
     </w:p>
     <w:p>
       <w:pPr>
-        <w:spacing w:line="480" w:lineRule="auto"/>
+        <w:spacing w:line="240" w:lineRule="auto"/>
         <w:ind w:left="567" w:hanging="567"/>
         <w:rPr>
           <w:rStyle w:val="RefernciaSutil"/>
-          <w:rFonts w:eastAsiaTheme="minorHAnsi"/>
         </w:rPr>
       </w:pPr>
       <w:r>
         <w:rPr>
           <w:rStyle w:val="RefernciaSutil"/>
-          <w:rFonts w:eastAsiaTheme="minorHAnsi"/>
-        </w:rPr>
-        <w:lastRenderedPageBreak/>
+        </w:rPr>
         <w:t xml:space="preserve">Chatterjee, S., &amp; </w:t>
       </w:r>
       <w:proofErr w:type="spellStart"/>
       <w:r>
         <w:rPr>
           <w:rStyle w:val="RefernciaSutil"/>
-          <w:rFonts w:eastAsiaTheme="minorHAnsi"/>
         </w:rPr>
         <w:t>Basu</w:t>
       </w:r>
@@ -6287,15 +6247,13 @@
       <w:r>
         <w:rPr>
           <w:rStyle w:val="RefernciaSutil"/>
-          <w:rFonts w:eastAsiaTheme="minorHAnsi"/>
         </w:rPr>
         <w:t xml:space="preserve">, P. (2018). Food preferences determine habitat selection at multiple scales: Implication for bird conservation in tropical forests. Animal Conservation, 21(4), 332–342. </w:t>
       </w:r>
-      <w:hyperlink r:id="rId16" w:history="1">
+      <w:hyperlink r:id="rId17" w:history="1">
         <w:r>
           <w:rPr>
             <w:rStyle w:val="RefernciaSutil"/>
-            <w:rFonts w:eastAsiaTheme="minorHAnsi"/>
           </w:rPr>
           <w:t>https://doi.org/10.1111/acv.12397</w:t>
         </w:r>
@@ -6303,17 +6261,15 @@
     </w:p>
     <w:p>
       <w:pPr>
-        <w:spacing w:line="480" w:lineRule="auto"/>
+        <w:spacing w:line="240" w:lineRule="auto"/>
         <w:ind w:left="567" w:hanging="567"/>
         <w:rPr>
           <w:rStyle w:val="RefernciaSutil"/>
-          <w:rFonts w:eastAsiaTheme="minorHAnsi"/>
         </w:rPr>
       </w:pPr>
       <w:r>
         <w:rPr>
           <w:rStyle w:val="RefernciaSutil"/>
-          <w:rFonts w:eastAsiaTheme="minorHAnsi"/>
         </w:rPr>
         <w:t xml:space="preserve">Cleary, D. F. R., Boyle, T. J. B., </w:t>
       </w:r>
@@ -6321,7 +6277,6 @@
       <w:r>
         <w:rPr>
           <w:rStyle w:val="RefernciaSutil"/>
-          <w:rFonts w:eastAsiaTheme="minorHAnsi"/>
         </w:rPr>
         <w:t>Setyawati</w:t>
       </w:r>
@@ -6329,7 +6284,6 @@
       <w:r>
         <w:rPr>
           <w:rStyle w:val="RefernciaSutil"/>
-          <w:rFonts w:eastAsiaTheme="minorHAnsi"/>
         </w:rPr>
         <w:t xml:space="preserve">, T., </w:t>
       </w:r>
@@ -6337,7 +6291,6 @@
       <w:r>
         <w:rPr>
           <w:rStyle w:val="RefernciaSutil"/>
-          <w:rFonts w:eastAsiaTheme="minorHAnsi"/>
         </w:rPr>
         <w:t>Anggraeni</w:t>
       </w:r>
@@ -6345,7 +6298,6 @@
       <w:r>
         <w:rPr>
           <w:rStyle w:val="RefernciaSutil"/>
-          <w:rFonts w:eastAsiaTheme="minorHAnsi"/>
         </w:rPr>
         <w:t xml:space="preserve">, C. D., Loon, E. E. V., &amp; Menken, S. B. J. (2007). Bird species and traits associated with logged and unlogged forest in </w:t>
       </w:r>
@@ -6353,7 +6305,6 @@
       <w:r>
         <w:rPr>
           <w:rStyle w:val="RefernciaSutil"/>
-          <w:rFonts w:eastAsiaTheme="minorHAnsi"/>
         </w:rPr>
         <w:t>borneo</w:t>
       </w:r>
@@ -6361,15 +6312,13 @@
       <w:r>
         <w:rPr>
           <w:rStyle w:val="RefernciaSutil"/>
-          <w:rFonts w:eastAsiaTheme="minorHAnsi"/>
         </w:rPr>
         <w:t xml:space="preserve">. Ecological Applications, 17(4), 1184–1197. </w:t>
       </w:r>
-      <w:hyperlink r:id="rId17" w:history="1">
+      <w:hyperlink r:id="rId18" w:history="1">
         <w:r>
           <w:rPr>
             <w:rStyle w:val="RefernciaSutil"/>
-            <w:rFonts w:eastAsiaTheme="minorHAnsi"/>
           </w:rPr>
           <w:t>https://doi.org/10.1890/05-0878</w:t>
         </w:r>
@@ -6377,18 +6326,16 @@
     </w:p>
     <w:p>
       <w:pPr>
-        <w:spacing w:line="480" w:lineRule="auto"/>
+        <w:spacing w:line="240" w:lineRule="auto"/>
         <w:ind w:left="567" w:hanging="567"/>
         <w:rPr>
           <w:rStyle w:val="RefernciaSutil"/>
-          <w:rFonts w:eastAsiaTheme="minorHAnsi"/>
         </w:rPr>
       </w:pPr>
       <w:proofErr w:type="spellStart"/>
       <w:r>
         <w:rPr>
           <w:rStyle w:val="RefernciaSutil"/>
-          <w:rFonts w:eastAsiaTheme="minorHAnsi"/>
         </w:rPr>
         <w:t>Cormont</w:t>
       </w:r>
@@ -6396,7 +6343,6 @@
       <w:r>
         <w:rPr>
           <w:rStyle w:val="RefernciaSutil"/>
-          <w:rFonts w:eastAsiaTheme="minorHAnsi"/>
         </w:rPr>
         <w:t xml:space="preserve">, A., Vos, C., van Turnhout, C., </w:t>
       </w:r>
@@ -6404,7 +6350,6 @@
       <w:r>
         <w:rPr>
           <w:rStyle w:val="RefernciaSutil"/>
-          <w:rFonts w:eastAsiaTheme="minorHAnsi"/>
         </w:rPr>
         <w:t>Foppen</w:t>
       </w:r>
@@ -6412,7 +6357,6 @@
       <w:r>
         <w:rPr>
           <w:rStyle w:val="RefernciaSutil"/>
-          <w:rFonts w:eastAsiaTheme="minorHAnsi"/>
         </w:rPr>
         <w:t xml:space="preserve">, R., &amp; </w:t>
       </w:r>
@@ -6420,7 +6364,6 @@
       <w:r>
         <w:rPr>
           <w:rStyle w:val="RefernciaSutil"/>
-          <w:rFonts w:eastAsiaTheme="minorHAnsi"/>
         </w:rPr>
         <w:t>ter</w:t>
       </w:r>
@@ -6428,7 +6371,6 @@
       <w:r>
         <w:rPr>
           <w:rStyle w:val="RefernciaSutil"/>
-          <w:rFonts w:eastAsiaTheme="minorHAnsi"/>
         </w:rPr>
         <w:t xml:space="preserve"> </w:t>
       </w:r>
@@ -6436,7 +6378,6 @@
       <w:r>
         <w:rPr>
           <w:rStyle w:val="RefernciaSutil"/>
-          <w:rFonts w:eastAsiaTheme="minorHAnsi"/>
         </w:rPr>
         <w:t>Braak</w:t>
       </w:r>
@@ -6444,15 +6385,13 @@
       <w:r>
         <w:rPr>
           <w:rStyle w:val="RefernciaSutil"/>
-          <w:rFonts w:eastAsiaTheme="minorHAnsi"/>
         </w:rPr>
         <w:t xml:space="preserve">, C. (2011). Using life-history traits to explain bird population responses to changing weather variability. Climate Research, 49(1), 59–71. </w:t>
       </w:r>
-      <w:hyperlink r:id="rId18" w:history="1">
+      <w:hyperlink r:id="rId19" w:history="1">
         <w:r>
           <w:rPr>
             <w:rStyle w:val="RefernciaSutil"/>
-            <w:rFonts w:eastAsiaTheme="minorHAnsi"/>
           </w:rPr>
           <w:t>https://doi.org/10.3354/cr01007</w:t>
         </w:r>
@@ -6460,17 +6399,15 @@
     </w:p>
     <w:p>
       <w:pPr>
-        <w:spacing w:line="480" w:lineRule="auto"/>
+        <w:spacing w:line="240" w:lineRule="auto"/>
         <w:ind w:left="567" w:hanging="567"/>
         <w:rPr>
           <w:rStyle w:val="RefernciaSutil"/>
-          <w:rFonts w:eastAsiaTheme="minorHAnsi"/>
         </w:rPr>
       </w:pPr>
       <w:r>
         <w:rPr>
           <w:rStyle w:val="RefernciaSutil"/>
-          <w:rFonts w:eastAsiaTheme="minorHAnsi"/>
         </w:rPr>
         <w:t xml:space="preserve">de </w:t>
       </w:r>
@@ -6478,7 +6415,6 @@
       <w:r>
         <w:rPr>
           <w:rStyle w:val="RefernciaSutil"/>
-          <w:rFonts w:eastAsiaTheme="minorHAnsi"/>
         </w:rPr>
         <w:t>Coster</w:t>
       </w:r>
@@ -6486,15 +6422,13 @@
       <w:r>
         <w:rPr>
           <w:rStyle w:val="RefernciaSutil"/>
-          <w:rFonts w:eastAsiaTheme="minorHAnsi"/>
         </w:rPr>
         <w:t xml:space="preserve">, G., Banks-Leite, C., &amp; Metzger, J. P. (2015). Atlantic forest bird communities provide different but not fewer functions after habitat loss. Proceedings of the Royal Society B: Biological Sciences, 282(1811), 20142844. </w:t>
       </w:r>
-      <w:hyperlink r:id="rId19" w:history="1">
+      <w:hyperlink r:id="rId20" w:history="1">
         <w:r>
           <w:rPr>
             <w:rStyle w:val="RefernciaSutil"/>
-            <w:rFonts w:eastAsiaTheme="minorHAnsi"/>
           </w:rPr>
           <w:t>https://doi.org/10.1098/rspb.2014.2844</w:t>
         </w:r>
@@ -6502,17 +6436,15 @@
     </w:p>
     <w:p>
       <w:pPr>
-        <w:spacing w:line="480" w:lineRule="auto"/>
+        <w:spacing w:line="240" w:lineRule="auto"/>
         <w:ind w:left="567" w:hanging="567"/>
         <w:rPr>
           <w:rStyle w:val="RefernciaSutil"/>
-          <w:rFonts w:eastAsiaTheme="minorHAnsi"/>
         </w:rPr>
       </w:pPr>
       <w:r>
         <w:rPr>
           <w:rStyle w:val="RefernciaSutil"/>
-          <w:rFonts w:eastAsiaTheme="minorHAnsi"/>
         </w:rPr>
         <w:t xml:space="preserve">Del </w:t>
       </w:r>
@@ -6520,7 +6452,6 @@
       <w:r>
         <w:rPr>
           <w:rStyle w:val="RefernciaSutil"/>
-          <w:rFonts w:eastAsiaTheme="minorHAnsi"/>
         </w:rPr>
         <w:t>Hoyo</w:t>
       </w:r>
@@ -6528,24 +6459,21 @@
       <w:r>
         <w:rPr>
           <w:rStyle w:val="RefernciaSutil"/>
-          <w:rFonts w:eastAsiaTheme="minorHAnsi"/>
         </w:rPr>
         <w:t>, J. (2014). Handbook of the birds of the World alive. Lynx Editions.</w:t>
       </w:r>
     </w:p>
     <w:p>
       <w:pPr>
-        <w:spacing w:line="480" w:lineRule="auto"/>
+        <w:spacing w:line="240" w:lineRule="auto"/>
         <w:ind w:left="567" w:hanging="567"/>
         <w:rPr>
           <w:rStyle w:val="RefernciaSutil"/>
-          <w:rFonts w:eastAsiaTheme="minorHAnsi"/>
         </w:rPr>
       </w:pPr>
       <w:r>
         <w:rPr>
           <w:rStyle w:val="RefernciaSutil"/>
-          <w:rFonts w:eastAsiaTheme="minorHAnsi"/>
         </w:rPr>
         <w:t>Flynn, D. F. B., Gogol‐</w:t>
       </w:r>
@@ -6553,7 +6481,6 @@
       <w:r>
         <w:rPr>
           <w:rStyle w:val="RefernciaSutil"/>
-          <w:rFonts w:eastAsiaTheme="minorHAnsi"/>
         </w:rPr>
         <w:t>Prokurat</w:t>
       </w:r>
@@ -6561,7 +6488,6 @@
       <w:r>
         <w:rPr>
           <w:rStyle w:val="RefernciaSutil"/>
-          <w:rFonts w:eastAsiaTheme="minorHAnsi"/>
         </w:rPr>
         <w:t xml:space="preserve">, M., </w:t>
       </w:r>
@@ -6569,7 +6495,6 @@
       <w:r>
         <w:rPr>
           <w:rStyle w:val="RefernciaSutil"/>
-          <w:rFonts w:eastAsiaTheme="minorHAnsi"/>
         </w:rPr>
         <w:t>Nogeire</w:t>
       </w:r>
@@ -6577,7 +6502,6 @@
       <w:r>
         <w:rPr>
           <w:rStyle w:val="RefernciaSutil"/>
-          <w:rFonts w:eastAsiaTheme="minorHAnsi"/>
         </w:rPr>
         <w:t xml:space="preserve">, T., Molinari, N., </w:t>
       </w:r>
@@ -6585,7 +6509,6 @@
       <w:r>
         <w:rPr>
           <w:rStyle w:val="RefernciaSutil"/>
-          <w:rFonts w:eastAsiaTheme="minorHAnsi"/>
         </w:rPr>
         <w:t>Richers</w:t>
       </w:r>
@@ -6593,7 +6516,6 @@
       <w:r>
         <w:rPr>
           <w:rStyle w:val="RefernciaSutil"/>
-          <w:rFonts w:eastAsiaTheme="minorHAnsi"/>
         </w:rPr>
         <w:t xml:space="preserve">, B. T., Lin, B. B., Simpson, N., Mayfield, M. M., &amp; </w:t>
       </w:r>
@@ -6601,7 +6523,6 @@
       <w:r>
         <w:rPr>
           <w:rStyle w:val="RefernciaSutil"/>
-          <w:rFonts w:eastAsiaTheme="minorHAnsi"/>
         </w:rPr>
         <w:t>DeClerck</w:t>
       </w:r>
@@ -6609,15 +6530,13 @@
       <w:r>
         <w:rPr>
           <w:rStyle w:val="RefernciaSutil"/>
-          <w:rFonts w:eastAsiaTheme="minorHAnsi"/>
         </w:rPr>
         <w:t xml:space="preserve">, F. (2009). Loss of functional diversity under land use intensification across multiple taxa. Ecology Letters, 12(1), 22–33. </w:t>
       </w:r>
-      <w:hyperlink r:id="rId20" w:history="1">
+      <w:hyperlink r:id="rId21" w:history="1">
         <w:r>
           <w:rPr>
             <w:rStyle w:val="RefernciaSutil"/>
-            <w:rFonts w:eastAsiaTheme="minorHAnsi"/>
           </w:rPr>
           <w:t>https://doi.org/10.1111/j.1461-0248.2008.01255.x</w:t>
         </w:r>
@@ -6625,18 +6544,16 @@
     </w:p>
     <w:p>
       <w:pPr>
-        <w:spacing w:line="480" w:lineRule="auto"/>
+        <w:spacing w:line="240" w:lineRule="auto"/>
         <w:ind w:left="567" w:hanging="567"/>
         <w:rPr>
           <w:rStyle w:val="RefernciaSutil"/>
-          <w:rFonts w:eastAsiaTheme="minorHAnsi"/>
         </w:rPr>
       </w:pPr>
       <w:proofErr w:type="spellStart"/>
       <w:r>
         <w:rPr>
           <w:rStyle w:val="RefernciaSutil"/>
-          <w:rFonts w:eastAsiaTheme="minorHAnsi"/>
         </w:rPr>
         <w:t>Kupsch</w:t>
       </w:r>
@@ -6644,7 +6561,6 @@
       <w:r>
         <w:rPr>
           <w:rStyle w:val="RefernciaSutil"/>
-          <w:rFonts w:eastAsiaTheme="minorHAnsi"/>
         </w:rPr>
         <w:t xml:space="preserve">, D., </w:t>
       </w:r>
@@ -6652,7 +6568,6 @@
       <w:r>
         <w:rPr>
           <w:rStyle w:val="RefernciaSutil"/>
-          <w:rFonts w:eastAsiaTheme="minorHAnsi"/>
         </w:rPr>
         <w:t>Vendras</w:t>
       </w:r>
@@ -6660,7 +6575,6 @@
       <w:r>
         <w:rPr>
           <w:rStyle w:val="RefernciaSutil"/>
-          <w:rFonts w:eastAsiaTheme="minorHAnsi"/>
         </w:rPr>
         <w:t xml:space="preserve">, E., Ocampo-Ariza, C., </w:t>
       </w:r>
@@ -6668,7 +6582,6 @@
       <w:r>
         <w:rPr>
           <w:rStyle w:val="RefernciaSutil"/>
-          <w:rFonts w:eastAsiaTheme="minorHAnsi"/>
         </w:rPr>
         <w:t>Batáry</w:t>
       </w:r>
@@ -6676,7 +6589,6 @@
       <w:r>
         <w:rPr>
           <w:rStyle w:val="RefernciaSutil"/>
-          <w:rFonts w:eastAsiaTheme="minorHAnsi"/>
         </w:rPr>
         <w:t xml:space="preserve">, P., </w:t>
       </w:r>
@@ -6684,7 +6596,6 @@
       <w:r>
         <w:rPr>
           <w:rStyle w:val="RefernciaSutil"/>
-          <w:rFonts w:eastAsiaTheme="minorHAnsi"/>
         </w:rPr>
         <w:t>Motombi</w:t>
       </w:r>
@@ -6692,7 +6603,6 @@
       <w:r>
         <w:rPr>
           <w:rStyle w:val="RefernciaSutil"/>
-          <w:rFonts w:eastAsiaTheme="minorHAnsi"/>
         </w:rPr>
         <w:t xml:space="preserve">, F. N., Bobo, K. S., &amp; </w:t>
       </w:r>
@@ -6700,7 +6610,6 @@
       <w:r>
         <w:rPr>
           <w:rStyle w:val="RefernciaSutil"/>
-          <w:rFonts w:eastAsiaTheme="minorHAnsi"/>
         </w:rPr>
         <w:t>Waltert</w:t>
       </w:r>
@@ -6708,15 +6617,13 @@
       <w:r>
         <w:rPr>
           <w:rStyle w:val="RefernciaSutil"/>
-          <w:rFonts w:eastAsiaTheme="minorHAnsi"/>
         </w:rPr>
         <w:t xml:space="preserve">, M. (2019). High critical forest habitat thresholds of native bird communities in Afrotropical agroforestry landscapes. Biological Conservation, 230, 20–28. </w:t>
       </w:r>
-      <w:hyperlink r:id="rId21" w:history="1">
+      <w:hyperlink r:id="rId22" w:history="1">
         <w:r>
           <w:rPr>
             <w:rStyle w:val="RefernciaSutil"/>
-            <w:rFonts w:eastAsiaTheme="minorHAnsi"/>
           </w:rPr>
           <w:t>https://doi.org/10.1016/j.biocon.2018.12.001</w:t>
         </w:r>
@@ -6724,17 +6631,15 @@
     </w:p>
     <w:p>
       <w:pPr>
-        <w:spacing w:line="480" w:lineRule="auto"/>
+        <w:spacing w:line="240" w:lineRule="auto"/>
         <w:ind w:left="567" w:hanging="567"/>
         <w:rPr>
           <w:rStyle w:val="RefernciaSutil"/>
-          <w:rFonts w:eastAsiaTheme="minorHAnsi"/>
         </w:rPr>
       </w:pPr>
       <w:r>
         <w:rPr>
           <w:rStyle w:val="RefernciaSutil"/>
-          <w:rFonts w:eastAsiaTheme="minorHAnsi"/>
         </w:rPr>
         <w:t xml:space="preserve">Laurance, S. G. W., &amp; Gomez, M. S. (2005). Clearing width and movements of understory rainforest birds. </w:t>
       </w:r>
@@ -6742,7 +6647,6 @@
       <w:r>
         <w:rPr>
           <w:rStyle w:val="RefernciaSutil"/>
-          <w:rFonts w:eastAsiaTheme="minorHAnsi"/>
         </w:rPr>
         <w:t>Biotropica</w:t>
       </w:r>
@@ -6750,15 +6654,13 @@
       <w:r>
         <w:rPr>
           <w:rStyle w:val="RefernciaSutil"/>
-          <w:rFonts w:eastAsiaTheme="minorHAnsi"/>
         </w:rPr>
         <w:t xml:space="preserve">, 37(1), 149–152. </w:t>
       </w:r>
-      <w:hyperlink r:id="rId22" w:history="1">
+      <w:hyperlink r:id="rId23" w:history="1">
         <w:r>
           <w:rPr>
             <w:rStyle w:val="RefernciaSutil"/>
-            <w:rFonts w:eastAsiaTheme="minorHAnsi"/>
           </w:rPr>
           <w:t>https://doi.org/10.1111/j.1744-7429.2005.04099.x</w:t>
         </w:r>
@@ -6766,26 +6668,22 @@
     </w:p>
     <w:p>
       <w:pPr>
-        <w:spacing w:line="480" w:lineRule="auto"/>
+        <w:spacing w:line="240" w:lineRule="auto"/>
         <w:ind w:left="567" w:hanging="567"/>
         <w:rPr>
           <w:rStyle w:val="RefernciaSutil"/>
-          <w:rFonts w:eastAsiaTheme="minorHAnsi"/>
         </w:rPr>
       </w:pPr>
       <w:r>
         <w:rPr>
           <w:rStyle w:val="RefernciaSutil"/>
-          <w:rFonts w:eastAsiaTheme="minorHAnsi"/>
-        </w:rPr>
-        <w:lastRenderedPageBreak/>
+        </w:rPr>
         <w:t xml:space="preserve">Luck, G. W., Carter, A., &amp; </w:t>
       </w:r>
       <w:proofErr w:type="spellStart"/>
       <w:r>
         <w:rPr>
           <w:rStyle w:val="RefernciaSutil"/>
-          <w:rFonts w:eastAsiaTheme="minorHAnsi"/>
         </w:rPr>
         <w:t>Smallbone</w:t>
       </w:r>
@@ -6793,15 +6691,13 @@
       <w:r>
         <w:rPr>
           <w:rStyle w:val="RefernciaSutil"/>
-          <w:rFonts w:eastAsiaTheme="minorHAnsi"/>
         </w:rPr>
         <w:t xml:space="preserve">, L. (2013). Changes in Bird Functional Diversity across Multiple Land Uses: Interpretations of Functional Redundancy Depend on Functional Group Identity. PLOS ONE, 8(5), e63671. </w:t>
       </w:r>
-      <w:hyperlink r:id="rId23" w:history="1">
+      <w:hyperlink r:id="rId24" w:history="1">
         <w:r>
           <w:rPr>
             <w:rStyle w:val="RefernciaSutil"/>
-            <w:rFonts w:eastAsiaTheme="minorHAnsi"/>
           </w:rPr>
           <w:t>https://doi.org/10.1371/journal.pone.0063671</w:t>
         </w:r>
@@ -6809,17 +6705,15 @@
     </w:p>
     <w:p>
       <w:pPr>
-        <w:spacing w:line="480" w:lineRule="auto"/>
+        <w:spacing w:line="240" w:lineRule="auto"/>
         <w:ind w:left="567" w:hanging="567"/>
         <w:rPr>
           <w:rStyle w:val="RefernciaSutil"/>
-          <w:rFonts w:eastAsiaTheme="minorHAnsi"/>
         </w:rPr>
       </w:pPr>
       <w:r>
         <w:rPr>
           <w:rStyle w:val="RefernciaSutil"/>
-          <w:rFonts w:eastAsiaTheme="minorHAnsi"/>
         </w:rPr>
         <w:t xml:space="preserve">Luck, G. W., </w:t>
       </w:r>
@@ -6827,7 +6721,6 @@
       <w:r>
         <w:rPr>
           <w:rStyle w:val="RefernciaSutil"/>
-          <w:rFonts w:eastAsiaTheme="minorHAnsi"/>
         </w:rPr>
         <w:t>Lavorel</w:t>
       </w:r>
@@ -6835,7 +6728,6 @@
       <w:r>
         <w:rPr>
           <w:rStyle w:val="RefernciaSutil"/>
-          <w:rFonts w:eastAsiaTheme="minorHAnsi"/>
         </w:rPr>
         <w:t xml:space="preserve">, S., McIntyre, S., &amp; </w:t>
       </w:r>
@@ -6843,7 +6735,6 @@
       <w:r>
         <w:rPr>
           <w:rStyle w:val="RefernciaSutil"/>
-          <w:rFonts w:eastAsiaTheme="minorHAnsi"/>
         </w:rPr>
         <w:t>Lumb</w:t>
       </w:r>
@@ -6851,15 +6742,13 @@
       <w:r>
         <w:rPr>
           <w:rStyle w:val="RefernciaSutil"/>
-          <w:rFonts w:eastAsiaTheme="minorHAnsi"/>
         </w:rPr>
         <w:t xml:space="preserve">, K. (2012). Improving the application of vertebrate trait-based frameworks to the study of ecosystem services. Journal of Animal Ecology, 81(5), 1065–1076. </w:t>
       </w:r>
-      <w:hyperlink r:id="rId24" w:history="1">
+      <w:hyperlink r:id="rId25" w:history="1">
         <w:r>
           <w:rPr>
             <w:rStyle w:val="RefernciaSutil"/>
-            <w:rFonts w:eastAsiaTheme="minorHAnsi"/>
           </w:rPr>
           <w:t>https://doi.org/10.1111/j.1365-2656.2012.01974.x</w:t>
         </w:r>
@@ -6867,18 +6756,16 @@
     </w:p>
     <w:p>
       <w:pPr>
-        <w:spacing w:line="480" w:lineRule="auto"/>
+        <w:spacing w:line="240" w:lineRule="auto"/>
         <w:ind w:left="567" w:hanging="567"/>
         <w:rPr>
           <w:rStyle w:val="RefernciaSutil"/>
-          <w:rFonts w:eastAsiaTheme="minorHAnsi"/>
         </w:rPr>
       </w:pPr>
       <w:proofErr w:type="spellStart"/>
       <w:r>
         <w:rPr>
           <w:rStyle w:val="RefernciaSutil"/>
-          <w:rFonts w:eastAsiaTheme="minorHAnsi"/>
         </w:rPr>
         <w:t>Macchi</w:t>
       </w:r>
@@ -6886,7 +6773,6 @@
       <w:r>
         <w:rPr>
           <w:rStyle w:val="RefernciaSutil"/>
-          <w:rFonts w:eastAsiaTheme="minorHAnsi"/>
         </w:rPr>
         <w:t xml:space="preserve">, L., Baumann, M., Bluhm, H., Baker, M., Levers, C., Grau, H. R., &amp; </w:t>
       </w:r>
@@ -6894,7 +6780,6 @@
       <w:r>
         <w:rPr>
           <w:rStyle w:val="RefernciaSutil"/>
-          <w:rFonts w:eastAsiaTheme="minorHAnsi"/>
         </w:rPr>
         <w:t>Kuemmerle</w:t>
       </w:r>
@@ -6902,15 +6787,13 @@
       <w:r>
         <w:rPr>
           <w:rStyle w:val="RefernciaSutil"/>
-          <w:rFonts w:eastAsiaTheme="minorHAnsi"/>
         </w:rPr>
         <w:t xml:space="preserve">, T. (2019). Thresholds in forest bird communities along woody vegetation gradients in the South American Dry Chaco. Journal of Applied Ecology, 56(3), 629–639. </w:t>
       </w:r>
-      <w:hyperlink r:id="rId25" w:history="1">
+      <w:hyperlink r:id="rId26" w:history="1">
         <w:r>
           <w:rPr>
             <w:rStyle w:val="RefernciaSutil"/>
-            <w:rFonts w:eastAsiaTheme="minorHAnsi"/>
           </w:rPr>
           <w:t>https://doi.org/10.1111/1365-2664.13342</w:t>
         </w:r>
@@ -6918,18 +6801,16 @@
     </w:p>
     <w:p>
       <w:pPr>
-        <w:spacing w:line="480" w:lineRule="auto"/>
+        <w:spacing w:line="240" w:lineRule="auto"/>
         <w:ind w:left="567" w:hanging="567"/>
         <w:rPr>
           <w:rStyle w:val="RefernciaSutil"/>
-          <w:rFonts w:eastAsiaTheme="minorHAnsi"/>
           <w:lang w:val="pt-BR"/>
         </w:rPr>
       </w:pPr>
       <w:r>
         <w:rPr>
           <w:rStyle w:val="RefernciaSutil"/>
-          <w:rFonts w:eastAsiaTheme="minorHAnsi"/>
         </w:rPr>
         <w:t xml:space="preserve">Martin, A. E., Desrochers, A., &amp; </w:t>
       </w:r>
@@ -6937,7 +6818,6 @@
       <w:r>
         <w:rPr>
           <w:rStyle w:val="RefernciaSutil"/>
-          <w:rFonts w:eastAsiaTheme="minorHAnsi"/>
         </w:rPr>
         <w:t>Fahrig</w:t>
       </w:r>
@@ -6945,7 +6825,6 @@
       <w:r>
         <w:rPr>
           <w:rStyle w:val="RefernciaSutil"/>
-          <w:rFonts w:eastAsiaTheme="minorHAnsi"/>
         </w:rPr>
         <w:t xml:space="preserve">, L. (2017). Homogenization of dispersal ability across bird species in response to landscape change. </w:t>
       </w:r>
@@ -6953,7 +6832,6 @@
       <w:r>
         <w:rPr>
           <w:rStyle w:val="RefernciaSutil"/>
-          <w:rFonts w:eastAsiaTheme="minorHAnsi"/>
           <w:lang w:val="pt-BR"/>
         </w:rPr>
         <w:t>Oikos</w:t>
@@ -6962,90 +6840,62 @@
       <w:r>
         <w:rPr>
           <w:rStyle w:val="RefernciaSutil"/>
-          <w:rFonts w:eastAsiaTheme="minorHAnsi"/>
           <w:lang w:val="pt-BR"/>
         </w:rPr>
         <w:t xml:space="preserve">, 126(7), 996–1003. </w:t>
       </w:r>
-      <w:r>
-        <w:fldChar w:fldCharType="begin"/>
-      </w:r>
-      <w:r>
-        <w:rPr>
-          <w:lang w:val="pt-BR"/>
-          <w:rPrChange w:id="1" w:author="Melina Leite" w:date="2022-07-26T10:47:00Z">
-            <w:rPr/>
-          </w:rPrChange>
-        </w:rPr>
-        <w:instrText xml:space="preserve"> HYPERLINK "https://doi.org/10.1111/oik.03859" </w:instrText>
-      </w:r>
-      <w:r>
-        <w:fldChar w:fldCharType="separate"/>
-      </w:r>
-      <w:r>
-        <w:rPr>
-          <w:rStyle w:val="RefernciaSutil"/>
-          <w:rFonts w:eastAsiaTheme="minorHAnsi"/>
-          <w:lang w:val="pt-BR"/>
-        </w:rPr>
-        <w:t>https://doi.org/10.1111/oik.03859</w:t>
-      </w:r>
-      <w:r>
-        <w:rPr>
-          <w:rStyle w:val="RefernciaSutil"/>
-          <w:rFonts w:eastAsiaTheme="minorHAnsi"/>
-          <w:lang w:val="pt-BR"/>
-        </w:rPr>
-        <w:fldChar w:fldCharType="end"/>
-      </w:r>
-    </w:p>
-    <w:p>
-      <w:pPr>
-        <w:spacing w:line="480" w:lineRule="auto"/>
-        <w:ind w:left="567" w:hanging="567"/>
-        <w:rPr>
-          <w:rStyle w:val="RefernciaSutil"/>
-          <w:rFonts w:eastAsiaTheme="minorHAnsi"/>
-        </w:rPr>
-      </w:pPr>
-      <w:r>
-        <w:rPr>
-          <w:rStyle w:val="RefernciaSutil"/>
-          <w:rFonts w:eastAsiaTheme="minorHAnsi"/>
-          <w:lang w:val="pt-BR"/>
-        </w:rPr>
-        <w:t xml:space="preserve">Martin, C. A., &amp; </w:t>
-      </w:r>
-      <w:proofErr w:type="spellStart"/>
-      <w:r>
-        <w:rPr>
-          <w:rStyle w:val="RefernciaSutil"/>
-          <w:rFonts w:eastAsiaTheme="minorHAnsi"/>
-          <w:lang w:val="pt-BR"/>
-        </w:rPr>
-        <w:t>Proulx</w:t>
-      </w:r>
-      <w:proofErr w:type="spellEnd"/>
-      <w:r>
-        <w:rPr>
-          <w:rStyle w:val="RefernciaSutil"/>
-          <w:rFonts w:eastAsiaTheme="minorHAnsi"/>
-          <w:lang w:val="pt-BR"/>
-        </w:rPr>
-        <w:t xml:space="preserve">, R. (2016). </w:t>
-      </w:r>
-      <w:r>
-        <w:rPr>
-          <w:rStyle w:val="RefernciaSutil"/>
-          <w:rFonts w:eastAsiaTheme="minorHAnsi"/>
-        </w:rPr>
-        <w:t xml:space="preserve">Habitat geometry, a step toward general bird community assembly rules in mature forests. Forest Ecology and Management, 361, 163–169. </w:t>
-      </w:r>
-      <w:hyperlink r:id="rId26" w:history="1">
+      <w:hyperlink r:id="rId27" w:history="1">
         <w:r>
           <w:rPr>
             <w:rStyle w:val="RefernciaSutil"/>
-            <w:rFonts w:eastAsiaTheme="minorHAnsi"/>
+            <w:lang w:val="pt-BR"/>
+          </w:rPr>
+          <w:t>https://doi.org/10.1111/oik.03859</w:t>
+        </w:r>
+      </w:hyperlink>
+    </w:p>
+    <w:p>
+      <w:pPr>
+        <w:spacing w:line="240" w:lineRule="auto"/>
+        <w:ind w:left="567" w:hanging="567"/>
+        <w:rPr>
+          <w:rStyle w:val="RefernciaSutil"/>
+        </w:rPr>
+      </w:pPr>
+      <w:r>
+        <w:rPr>
+          <w:rStyle w:val="RefernciaSutil"/>
+          <w:lang w:val="pt-BR"/>
+        </w:rPr>
+        <w:lastRenderedPageBreak/>
+        <w:t xml:space="preserve">Martin, C. A., &amp; </w:t>
+      </w:r>
+      <w:proofErr w:type="spellStart"/>
+      <w:r>
+        <w:rPr>
+          <w:rStyle w:val="RefernciaSutil"/>
+          <w:lang w:val="pt-BR"/>
+        </w:rPr>
+        <w:t>Proulx</w:t>
+      </w:r>
+      <w:proofErr w:type="spellEnd"/>
+      <w:r>
+        <w:rPr>
+          <w:rStyle w:val="RefernciaSutil"/>
+          <w:lang w:val="pt-BR"/>
+        </w:rPr>
+        <w:t xml:space="preserve">, R. (2016). </w:t>
+      </w:r>
+      <w:r>
+        <w:rPr>
+          <w:rStyle w:val="RefernciaSutil"/>
+        </w:rPr>
+        <w:t xml:space="preserve">Habitat geometry, a step toward general bird community assembly rules in mature forests. Forest Ecology and Management, 361, 163–169. </w:t>
+      </w:r>
+      <w:hyperlink r:id="rId28" w:history="1">
+        <w:r>
+          <w:rPr>
+            <w:rStyle w:val="RefernciaSutil"/>
           </w:rPr>
           <w:t>https://doi.org/10.1016/j.foreco.2015.11.019</w:t>
         </w:r>
@@ -7053,18 +6903,16 @@
     </w:p>
     <w:p>
       <w:pPr>
-        <w:spacing w:line="480" w:lineRule="auto"/>
+        <w:spacing w:line="240" w:lineRule="auto"/>
         <w:ind w:left="567" w:hanging="567"/>
         <w:rPr>
           <w:rStyle w:val="RefernciaSutil"/>
-          <w:rFonts w:eastAsiaTheme="minorHAnsi"/>
         </w:rPr>
       </w:pPr>
       <w:proofErr w:type="spellStart"/>
       <w:r>
         <w:rPr>
           <w:rStyle w:val="RefernciaSutil"/>
-          <w:rFonts w:eastAsiaTheme="minorHAnsi"/>
         </w:rPr>
         <w:t>Morante</w:t>
       </w:r>
@@ -7072,7 +6920,6 @@
       <w:r>
         <w:rPr>
           <w:rStyle w:val="RefernciaSutil"/>
-          <w:rFonts w:eastAsiaTheme="minorHAnsi"/>
         </w:rPr>
         <w:t xml:space="preserve">-Filho, J. C., </w:t>
       </w:r>
@@ -7080,7 +6927,6 @@
       <w:r>
         <w:rPr>
           <w:rStyle w:val="RefernciaSutil"/>
-          <w:rFonts w:eastAsiaTheme="minorHAnsi"/>
         </w:rPr>
         <w:t>Faria</w:t>
       </w:r>
@@ -7088,7 +6934,6 @@
       <w:r>
         <w:rPr>
           <w:rStyle w:val="RefernciaSutil"/>
-          <w:rFonts w:eastAsiaTheme="minorHAnsi"/>
         </w:rPr>
         <w:t xml:space="preserve">, D., Mariano-Neto, E., &amp; Rhodes, J. (2015). Birds in anthropogenic landscapes: The responses of ecological groups to forest loss in the </w:t>
       </w:r>
@@ -7096,7 +6941,6 @@
       <w:r>
         <w:rPr>
           <w:rStyle w:val="RefernciaSutil"/>
-          <w:rFonts w:eastAsiaTheme="minorHAnsi"/>
         </w:rPr>
         <w:t>brazilian</w:t>
       </w:r>
@@ -7104,15 +6948,13 @@
       <w:r>
         <w:rPr>
           <w:rStyle w:val="RefernciaSutil"/>
-          <w:rFonts w:eastAsiaTheme="minorHAnsi"/>
         </w:rPr>
         <w:t xml:space="preserve"> Atlantic Forest. PLOS ONE, 10(6), e0128923. </w:t>
       </w:r>
-      <w:hyperlink r:id="rId27" w:history="1">
+      <w:hyperlink r:id="rId29" w:history="1">
         <w:r>
           <w:rPr>
             <w:rStyle w:val="RefernciaSutil"/>
-            <w:rFonts w:eastAsiaTheme="minorHAnsi"/>
           </w:rPr>
           <w:t>https://doi.org/10.1371/journal.pone.0128923</w:t>
         </w:r>
@@ -7120,17 +6962,15 @@
     </w:p>
     <w:p>
       <w:pPr>
-        <w:spacing w:line="480" w:lineRule="auto"/>
+        <w:spacing w:line="240" w:lineRule="auto"/>
         <w:ind w:left="567" w:hanging="567"/>
         <w:rPr>
           <w:rStyle w:val="RefernciaSutil"/>
-          <w:rFonts w:eastAsiaTheme="minorHAnsi"/>
         </w:rPr>
       </w:pPr>
       <w:r>
         <w:rPr>
           <w:rStyle w:val="RefernciaSutil"/>
-          <w:rFonts w:eastAsiaTheme="minorHAnsi"/>
         </w:rPr>
         <w:t xml:space="preserve">Newbold, T., Hudson, L. N., Phillips, H. R. P., Hill, S. L. L., </w:t>
       </w:r>
@@ -7138,7 +6978,6 @@
       <w:r>
         <w:rPr>
           <w:rStyle w:val="RefernciaSutil"/>
-          <w:rFonts w:eastAsiaTheme="minorHAnsi"/>
         </w:rPr>
         <w:t>Contu</w:t>
       </w:r>
@@ -7146,7 +6985,6 @@
       <w:r>
         <w:rPr>
           <w:rStyle w:val="RefernciaSutil"/>
-          <w:rFonts w:eastAsiaTheme="minorHAnsi"/>
         </w:rPr>
         <w:t xml:space="preserve">, S., Lysenko, I., Blandon, A., Butchart, S. H. M., Booth, H. L., Day, J., De Palma, A., Harrison, M. L. K., Kirkpatrick, L., </w:t>
       </w:r>
@@ -7154,7 +6992,6 @@
       <w:r>
         <w:rPr>
           <w:rStyle w:val="RefernciaSutil"/>
-          <w:rFonts w:eastAsiaTheme="minorHAnsi"/>
         </w:rPr>
         <w:t>Pynegar</w:t>
       </w:r>
@@ -7162,7 +6999,6 @@
       <w:r>
         <w:rPr>
           <w:rStyle w:val="RefernciaSutil"/>
-          <w:rFonts w:eastAsiaTheme="minorHAnsi"/>
         </w:rPr>
         <w:t xml:space="preserve">, E., Robinson, A., Simpson, J., Mace, G. M., </w:t>
       </w:r>
@@ -7170,7 +7006,6 @@
       <w:r>
         <w:rPr>
           <w:rStyle w:val="RefernciaSutil"/>
-          <w:rFonts w:eastAsiaTheme="minorHAnsi"/>
         </w:rPr>
         <w:t>Scharlemann</w:t>
       </w:r>
@@ -7178,15 +7013,13 @@
       <w:r>
         <w:rPr>
           <w:rStyle w:val="RefernciaSutil"/>
-          <w:rFonts w:eastAsiaTheme="minorHAnsi"/>
         </w:rPr>
         <w:t xml:space="preserve">, J. P. W., &amp; Purvis, A. (2014). A global model of the response of tropical and sub-tropical forest biodiversity to anthropogenic pressures. Proceedings of the Royal Society B: Biological Sciences, 281(1792), 20141371. </w:t>
       </w:r>
-      <w:hyperlink r:id="rId28" w:history="1">
+      <w:hyperlink r:id="rId30" w:history="1">
         <w:r>
           <w:rPr>
             <w:rStyle w:val="RefernciaSutil"/>
-            <w:rFonts w:eastAsiaTheme="minorHAnsi"/>
           </w:rPr>
           <w:t>https://doi.org/10.1098/rspb.2014.1371</w:t>
         </w:r>
@@ -7194,26 +7027,22 @@
     </w:p>
     <w:p>
       <w:pPr>
-        <w:spacing w:line="480" w:lineRule="auto"/>
+        <w:spacing w:line="240" w:lineRule="auto"/>
         <w:ind w:left="567" w:hanging="567"/>
         <w:rPr>
           <w:rStyle w:val="RefernciaSutil"/>
-          <w:rFonts w:eastAsiaTheme="minorHAnsi"/>
         </w:rPr>
       </w:pPr>
       <w:r>
         <w:rPr>
           <w:rStyle w:val="RefernciaSutil"/>
-          <w:rFonts w:eastAsiaTheme="minorHAnsi"/>
-        </w:rPr>
-        <w:lastRenderedPageBreak/>
+        </w:rPr>
         <w:t xml:space="preserve">Newbold, T., </w:t>
       </w:r>
       <w:proofErr w:type="spellStart"/>
       <w:r>
         <w:rPr>
           <w:rStyle w:val="RefernciaSutil"/>
-          <w:rFonts w:eastAsiaTheme="minorHAnsi"/>
         </w:rPr>
         <w:t>Scharlemann</w:t>
       </w:r>
@@ -7221,7 +7050,6 @@
       <w:r>
         <w:rPr>
           <w:rStyle w:val="RefernciaSutil"/>
-          <w:rFonts w:eastAsiaTheme="minorHAnsi"/>
         </w:rPr>
         <w:t xml:space="preserve">, J. P. W., Butchart, S. H. M., </w:t>
       </w:r>
@@ -7229,7 +7057,6 @@
       <w:r>
         <w:rPr>
           <w:rStyle w:val="RefernciaSutil"/>
-          <w:rFonts w:eastAsiaTheme="minorHAnsi"/>
         </w:rPr>
         <w:t>Şekercioğlu</w:t>
       </w:r>
@@ -7237,15 +7064,13 @@
       <w:r>
         <w:rPr>
           <w:rStyle w:val="RefernciaSutil"/>
-          <w:rFonts w:eastAsiaTheme="minorHAnsi"/>
         </w:rPr>
         <w:t xml:space="preserve">, Ç. H., Alkemade, R., Booth, H., &amp; Purves, D. W. (2013). Ecological traits affect the response of tropical forest bird species to land-use intensity. Proceedings of the Royal Society B: Biological Sciences, 280(1750), 20122131. </w:t>
       </w:r>
-      <w:hyperlink r:id="rId29" w:history="1">
+      <w:hyperlink r:id="rId31" w:history="1">
         <w:r>
           <w:rPr>
             <w:rStyle w:val="RefernciaSutil"/>
-            <w:rFonts w:eastAsiaTheme="minorHAnsi"/>
           </w:rPr>
           <w:t>https://doi.org/10.1098/rspb.2012.2131</w:t>
         </w:r>
@@ -7253,25 +7078,22 @@
     </w:p>
     <w:p>
       <w:pPr>
-        <w:spacing w:line="480" w:lineRule="auto"/>
+        <w:spacing w:line="240" w:lineRule="auto"/>
         <w:ind w:left="567" w:hanging="567"/>
         <w:rPr>
           <w:rStyle w:val="RefernciaSutil"/>
-          <w:rFonts w:eastAsiaTheme="minorHAnsi"/>
         </w:rPr>
       </w:pPr>
       <w:r>
         <w:rPr>
           <w:rStyle w:val="RefernciaSutil"/>
-          <w:rFonts w:eastAsiaTheme="minorHAnsi"/>
         </w:rPr>
         <w:t xml:space="preserve">Owens, I. P. F., &amp; Bennett, P. M. (2000). Ecological basis of extinction risk in birds: Habitat loss versus human persecution and introduced predators. Proceedings of the National Academy of Sciences, 97(22), 12144–12148. </w:t>
       </w:r>
-      <w:hyperlink r:id="rId30" w:history="1">
+      <w:hyperlink r:id="rId32" w:history="1">
         <w:r>
           <w:rPr>
             <w:rStyle w:val="RefernciaSutil"/>
-            <w:rFonts w:eastAsiaTheme="minorHAnsi"/>
           </w:rPr>
           <w:t>https://doi.org/10.1073/pnas.200223397</w:t>
         </w:r>
@@ -7279,17 +7101,15 @@
     </w:p>
     <w:p>
       <w:pPr>
-        <w:spacing w:line="480" w:lineRule="auto"/>
+        <w:spacing w:line="240" w:lineRule="auto"/>
         <w:ind w:left="567" w:hanging="567"/>
         <w:rPr>
           <w:rStyle w:val="RefernciaSutil"/>
-          <w:rFonts w:eastAsiaTheme="minorHAnsi"/>
         </w:rPr>
       </w:pPr>
       <w:r>
         <w:rPr>
           <w:rStyle w:val="RefernciaSutil"/>
-          <w:rFonts w:eastAsiaTheme="minorHAnsi"/>
           <w:lang w:val="pt-BR"/>
         </w:rPr>
         <w:t xml:space="preserve">Ramirez, L., Diniz-Filho, J. A. F., &amp; Hawkins, B. A. (2008). </w:t>
@@ -7297,15 +7117,13 @@
       <w:r>
         <w:rPr>
           <w:rStyle w:val="RefernciaSutil"/>
-          <w:rFonts w:eastAsiaTheme="minorHAnsi"/>
         </w:rPr>
         <w:t xml:space="preserve">Partitioning phylogenetic and adaptive components of the geographical body-size pattern of New World birds. Global Ecology and Biogeography, 17(1), 100–110. </w:t>
       </w:r>
-      <w:hyperlink r:id="rId31" w:history="1">
+      <w:hyperlink r:id="rId33" w:history="1">
         <w:r>
           <w:rPr>
             <w:rStyle w:val="RefernciaSutil"/>
-            <w:rFonts w:eastAsiaTheme="minorHAnsi"/>
           </w:rPr>
           <w:t>https://doi.org/10.1111/j.1466-8238.2007.00346.x</w:t>
         </w:r>
@@ -7313,17 +7131,15 @@
     </w:p>
     <w:p>
       <w:pPr>
-        <w:spacing w:line="480" w:lineRule="auto"/>
+        <w:spacing w:line="240" w:lineRule="auto"/>
         <w:ind w:left="567" w:hanging="567"/>
         <w:rPr>
           <w:rStyle w:val="RefernciaSutil"/>
-          <w:rFonts w:eastAsiaTheme="minorHAnsi"/>
         </w:rPr>
       </w:pPr>
       <w:r>
         <w:rPr>
           <w:rStyle w:val="RefernciaSutil"/>
-          <w:rFonts w:eastAsiaTheme="minorHAnsi"/>
         </w:rPr>
         <w:t xml:space="preserve">Ripple, W. J., Wolf, C., Newsome, T. M., Hoffmann, M., </w:t>
       </w:r>
@@ -7331,7 +7147,6 @@
       <w:r>
         <w:rPr>
           <w:rStyle w:val="RefernciaSutil"/>
-          <w:rFonts w:eastAsiaTheme="minorHAnsi"/>
         </w:rPr>
         <w:t>Wirsing</w:t>
       </w:r>
@@ -7339,15 +7154,13 @@
       <w:r>
         <w:rPr>
           <w:rStyle w:val="RefernciaSutil"/>
-          <w:rFonts w:eastAsiaTheme="minorHAnsi"/>
         </w:rPr>
         <w:t xml:space="preserve">, A. J., &amp; McCauley, D. J. (2017). Extinction risk is most acute for the world’s largest and smallest vertebrates. Proceedings of the National Academy of Sciences, 114(40), 10678–10683. </w:t>
       </w:r>
-      <w:hyperlink r:id="rId32" w:history="1">
+      <w:hyperlink r:id="rId34" w:history="1">
         <w:r>
           <w:rPr>
             <w:rStyle w:val="RefernciaSutil"/>
-            <w:rFonts w:eastAsiaTheme="minorHAnsi"/>
           </w:rPr>
           <w:t>https://doi.org/10.1073/pnas.1702078114</w:t>
         </w:r>
@@ -7355,17 +7168,15 @@
     </w:p>
     <w:p>
       <w:pPr>
-        <w:spacing w:line="480" w:lineRule="auto"/>
+        <w:spacing w:line="240" w:lineRule="auto"/>
         <w:ind w:left="567" w:hanging="567"/>
         <w:rPr>
           <w:rStyle w:val="RefernciaSutil"/>
-          <w:rFonts w:eastAsiaTheme="minorHAnsi"/>
         </w:rPr>
       </w:pPr>
       <w:r>
         <w:rPr>
           <w:rStyle w:val="RefernciaSutil"/>
-          <w:rFonts w:eastAsiaTheme="minorHAnsi"/>
           <w:lang w:val="pt-BR"/>
         </w:rPr>
         <w:t xml:space="preserve">Rodrigues, R. C., </w:t>
@@ -7374,7 +7185,6 @@
       <w:r>
         <w:rPr>
           <w:rStyle w:val="RefernciaSutil"/>
-          <w:rFonts w:eastAsiaTheme="minorHAnsi"/>
           <w:lang w:val="pt-BR"/>
         </w:rPr>
         <w:t>Hasui</w:t>
@@ -7383,7 +7193,6 @@
       <w:r>
         <w:rPr>
           <w:rStyle w:val="RefernciaSutil"/>
-          <w:rFonts w:eastAsiaTheme="minorHAnsi"/>
           <w:lang w:val="pt-BR"/>
         </w:rPr>
         <w:t xml:space="preserve">, É., Assis, J. C., Pena, J. C. C., </w:t>
@@ -7392,7 +7201,6 @@
       <w:r>
         <w:rPr>
           <w:rStyle w:val="RefernciaSutil"/>
-          <w:rFonts w:eastAsiaTheme="minorHAnsi"/>
           <w:lang w:val="pt-BR"/>
         </w:rPr>
         <w:t>Muylaert</w:t>
@@ -7401,7 +7209,6 @@
       <w:r>
         <w:rPr>
           <w:rStyle w:val="RefernciaSutil"/>
-          <w:rFonts w:eastAsiaTheme="minorHAnsi"/>
           <w:lang w:val="pt-BR"/>
         </w:rPr>
         <w:t xml:space="preserve">, R. L., Tonetti, V. R., </w:t>
@@ -7410,7 +7217,6 @@
       <w:r>
         <w:rPr>
           <w:rStyle w:val="RefernciaSutil"/>
-          <w:rFonts w:eastAsiaTheme="minorHAnsi"/>
           <w:lang w:val="pt-BR"/>
         </w:rPr>
         <w:t>Martello</w:t>
@@ -7419,7 +7225,6 @@
       <w:r>
         <w:rPr>
           <w:rStyle w:val="RefernciaSutil"/>
-          <w:rFonts w:eastAsiaTheme="minorHAnsi"/>
           <w:lang w:val="pt-BR"/>
         </w:rPr>
         <w:t xml:space="preserve">, F., </w:t>
@@ -7428,7 +7233,6 @@
       <w:r>
         <w:rPr>
           <w:rStyle w:val="RefernciaSutil"/>
-          <w:rFonts w:eastAsiaTheme="minorHAnsi"/>
           <w:lang w:val="pt-BR"/>
         </w:rPr>
         <w:t>Regolin</w:t>
@@ -7437,7 +7241,6 @@
       <w:r>
         <w:rPr>
           <w:rStyle w:val="RefernciaSutil"/>
-          <w:rFonts w:eastAsiaTheme="minorHAnsi"/>
           <w:lang w:val="pt-BR"/>
         </w:rPr>
         <w:t xml:space="preserve">, A. L., Costa, T. V. V. </w:t>
@@ -7446,7 +7249,6 @@
       <w:r>
         <w:rPr>
           <w:rStyle w:val="RefernciaSutil"/>
-          <w:rFonts w:eastAsiaTheme="minorHAnsi"/>
           <w:lang w:val="pt-BR"/>
         </w:rPr>
         <w:t xml:space="preserve">da, </w:t>
@@ -7455,7 +7257,6 @@
       <w:r>
         <w:rPr>
           <w:rStyle w:val="RefernciaSutil"/>
-          <w:rFonts w:eastAsiaTheme="minorHAnsi"/>
           <w:lang w:val="pt-BR"/>
         </w:rPr>
         <w:t>Pichorim</w:t>
@@ -7465,7 +7266,6 @@
       <w:r>
         <w:rPr>
           <w:rStyle w:val="RefernciaSutil"/>
-          <w:rFonts w:eastAsiaTheme="minorHAnsi"/>
           <w:lang w:val="pt-BR"/>
         </w:rPr>
         <w:t xml:space="preserve">, M., </w:t>
@@ -7474,7 +7274,6 @@
       <w:r>
         <w:rPr>
           <w:rStyle w:val="RefernciaSutil"/>
-          <w:rFonts w:eastAsiaTheme="minorHAnsi"/>
           <w:lang w:val="pt-BR"/>
         </w:rPr>
         <w:t>Carrano</w:t>
@@ -7483,7 +7282,6 @@
       <w:r>
         <w:rPr>
           <w:rStyle w:val="RefernciaSutil"/>
-          <w:rFonts w:eastAsiaTheme="minorHAnsi"/>
           <w:lang w:val="pt-BR"/>
         </w:rPr>
         <w:t xml:space="preserve">, E., Lopes, L. E., Vasconcelos, M. F. de, Fontana, C. S., </w:t>
@@ -7492,7 +7290,6 @@
       <w:r>
         <w:rPr>
           <w:rStyle w:val="RefernciaSutil"/>
-          <w:rFonts w:eastAsiaTheme="minorHAnsi"/>
           <w:lang w:val="pt-BR"/>
         </w:rPr>
         <w:t>Roos</w:t>
@@ -7501,7 +7298,6 @@
       <w:r>
         <w:rPr>
           <w:rStyle w:val="RefernciaSutil"/>
-          <w:rFonts w:eastAsiaTheme="minorHAnsi"/>
           <w:lang w:val="pt-BR"/>
         </w:rPr>
         <w:t xml:space="preserve">, A. L., Gonçalves, F., Banks‐Leite, C., </w:t>
@@ -7510,7 +7306,6 @@
       <w:r>
         <w:rPr>
           <w:rStyle w:val="RefernciaSutil"/>
-          <w:rFonts w:eastAsiaTheme="minorHAnsi"/>
           <w:lang w:val="pt-BR"/>
         </w:rPr>
         <w:t>Cavarzere</w:t>
@@ -7519,7 +7314,6 @@
       <w:r>
         <w:rPr>
           <w:rStyle w:val="RefernciaSutil"/>
-          <w:rFonts w:eastAsiaTheme="minorHAnsi"/>
           <w:lang w:val="pt-BR"/>
         </w:rPr>
         <w:t xml:space="preserve">, V., Efe, M. A., … </w:t>
@@ -7527,15 +7321,13 @@
       <w:r>
         <w:rPr>
           <w:rStyle w:val="RefernciaSutil"/>
-          <w:rFonts w:eastAsiaTheme="minorHAnsi"/>
         </w:rPr>
         <w:t xml:space="preserve">Ribeiro, M. C. (2019). ATLANTIC BIRD TRAITS: A dataset of bird morphological traits from the Atlantic forests of South America. Ecology, 100(6), e02647. </w:t>
       </w:r>
-      <w:hyperlink r:id="rId33" w:history="1">
+      <w:hyperlink r:id="rId35" w:history="1">
         <w:r>
           <w:rPr>
             <w:rStyle w:val="RefernciaSutil"/>
-            <w:rFonts w:eastAsiaTheme="minorHAnsi"/>
           </w:rPr>
           <w:t>https://doi.org/10.1002/ecy.2647</w:t>
         </w:r>
@@ -7543,18 +7335,16 @@
     </w:p>
     <w:p>
       <w:pPr>
-        <w:spacing w:line="480" w:lineRule="auto"/>
+        <w:spacing w:line="240" w:lineRule="auto"/>
         <w:ind w:left="567" w:hanging="567"/>
         <w:rPr>
           <w:rStyle w:val="RefernciaSutil"/>
-          <w:rFonts w:eastAsiaTheme="minorHAnsi"/>
         </w:rPr>
       </w:pPr>
       <w:proofErr w:type="spellStart"/>
       <w:r>
         <w:rPr>
           <w:rStyle w:val="RefernciaSutil"/>
-          <w:rFonts w:eastAsiaTheme="minorHAnsi"/>
         </w:rPr>
         <w:t>Şekercioğlu</w:t>
       </w:r>
@@ -7562,15 +7352,13 @@
       <w:r>
         <w:rPr>
           <w:rStyle w:val="RefernciaSutil"/>
-          <w:rFonts w:eastAsiaTheme="minorHAnsi"/>
         </w:rPr>
         <w:t xml:space="preserve">, Ç. H., Daily, G. C., &amp; Ehrlich, P. R. (2004). Ecosystem consequences of bird declines. Proceedings of the National Academy of Sciences, 101(52), 18042–18047. </w:t>
       </w:r>
-      <w:hyperlink r:id="rId34" w:history="1">
+      <w:hyperlink r:id="rId36" w:history="1">
         <w:r>
           <w:rPr>
             <w:rStyle w:val="RefernciaSutil"/>
-            <w:rFonts w:eastAsiaTheme="minorHAnsi"/>
           </w:rPr>
           <w:t>https://doi.org/10.1073/pnas.0408049101</w:t>
         </w:r>
@@ -7578,116 +7366,67 @@
     </w:p>
     <w:p>
       <w:pPr>
-        <w:spacing w:line="480" w:lineRule="auto"/>
+        <w:spacing w:line="240" w:lineRule="auto"/>
         <w:ind w:left="567" w:hanging="567"/>
         <w:rPr>
           <w:rStyle w:val="RefernciaSutil"/>
-          <w:rFonts w:eastAsiaTheme="minorHAnsi"/>
         </w:rPr>
       </w:pPr>
       <w:r>
         <w:rPr>
-          <w:rFonts w:eastAsia="Times New Roman"/>
-          <w:lang w:eastAsia="pt-BR"/>
+          <w:rStyle w:val="RefernciaSutil"/>
         </w:rPr>
         <w:t xml:space="preserve">Sheard, C., </w:t>
       </w:r>
       <w:proofErr w:type="spellStart"/>
       <w:r>
         <w:rPr>
-          <w:rFonts w:eastAsia="Times New Roman"/>
-          <w:lang w:eastAsia="pt-BR"/>
+          <w:rStyle w:val="RefernciaSutil"/>
         </w:rPr>
         <w:t>Neate</w:t>
       </w:r>
       <w:proofErr w:type="spellEnd"/>
       <w:r>
         <w:rPr>
-          <w:rFonts w:eastAsia="Times New Roman"/>
-          <w:lang w:eastAsia="pt-BR"/>
+          <w:rStyle w:val="RefernciaSutil"/>
         </w:rPr>
         <w:t xml:space="preserve">-Clegg, M. H. C., </w:t>
       </w:r>
       <w:proofErr w:type="spellStart"/>
       <w:r>
         <w:rPr>
-          <w:rFonts w:eastAsia="Times New Roman"/>
-          <w:lang w:eastAsia="pt-BR"/>
+          <w:rStyle w:val="RefernciaSutil"/>
         </w:rPr>
         <w:t>Alioravainen</w:t>
       </w:r>
       <w:proofErr w:type="spellEnd"/>
       <w:r>
         <w:rPr>
-          <w:rFonts w:eastAsia="Times New Roman"/>
-          <w:lang w:eastAsia="pt-BR"/>
+          <w:rStyle w:val="RefernciaSutil"/>
         </w:rPr>
         <w:t xml:space="preserve">, N., Jones, S. E. I., Vincent, C., MacGregor, H. E. A., Bregman, T. P., </w:t>
       </w:r>
       <w:proofErr w:type="spellStart"/>
       <w:r>
         <w:rPr>
-          <w:rFonts w:eastAsia="Times New Roman"/>
-          <w:lang w:eastAsia="pt-BR"/>
+          <w:rStyle w:val="RefernciaSutil"/>
         </w:rPr>
         <w:t>Claramunt</w:t>
       </w:r>
       <w:proofErr w:type="spellEnd"/>
       <w:r>
         <w:rPr>
-          <w:rFonts w:eastAsia="Times New Roman"/>
-          <w:lang w:eastAsia="pt-BR"/>
-        </w:rPr>
-        <w:t xml:space="preserve">, S., &amp; Tobias, J. A. (2020). Ecological drivers of global </w:t>
-      </w:r>
-      <w:r>
-        <w:rPr>
-          <w:rFonts w:eastAsia="Times New Roman"/>
-          <w:lang w:eastAsia="pt-BR"/>
-        </w:rPr>
-        <w:lastRenderedPageBreak/>
-        <w:t xml:space="preserve">gradients in avian dispersal inferred from wing morphology. </w:t>
-      </w:r>
-      <w:r>
-        <w:rPr>
-          <w:rFonts w:eastAsia="Times New Roman"/>
-          <w:i/>
-          <w:iCs/>
-          <w:lang w:eastAsia="pt-BR"/>
-        </w:rPr>
-        <w:t>Nature Communications</w:t>
-      </w:r>
-      <w:r>
-        <w:rPr>
-          <w:rFonts w:eastAsia="Times New Roman"/>
-          <w:lang w:eastAsia="pt-BR"/>
-        </w:rPr>
-        <w:t xml:space="preserve">, </w:t>
-      </w:r>
-      <w:r>
-        <w:rPr>
-          <w:rFonts w:eastAsia="Times New Roman"/>
-          <w:i/>
-          <w:iCs/>
-          <w:lang w:eastAsia="pt-BR"/>
-        </w:rPr>
-        <w:t>11</w:t>
-      </w:r>
-      <w:r>
-        <w:rPr>
-          <w:rFonts w:eastAsia="Times New Roman"/>
-          <w:lang w:eastAsia="pt-BR"/>
-        </w:rPr>
-        <w:t>(1), 2463. https://doi.org/10.1038/s41467-020-16313-6</w:t>
+          <w:rStyle w:val="RefernciaSutil"/>
+        </w:rPr>
+        <w:t>, S., &amp; Tobias, J. A. (2020). Ecological drivers of global gradients in avian dispersal inferred from wing morphology. Nature Communications, 11(1), 2463. https://doi.org/10.1038/s41467-020-16313-6</w:t>
       </w:r>
     </w:p>
     <w:p>
       <w:pPr>
-        <w:spacing w:line="480" w:lineRule="auto"/>
+        <w:spacing w:line="240" w:lineRule="auto"/>
         <w:ind w:left="567" w:hanging="567"/>
         <w:rPr>
           <w:rStyle w:val="RefernciaSutil"/>
-          <w:rFonts w:eastAsiaTheme="minorHAnsi"/>
           <w:lang w:val="pt-BR"/>
         </w:rPr>
       </w:pPr>
@@ -7695,7 +7434,6 @@
       <w:r>
         <w:rPr>
           <w:rStyle w:val="RefernciaSutil"/>
-          <w:rFonts w:eastAsiaTheme="minorHAnsi"/>
         </w:rPr>
         <w:t>Sibly</w:t>
       </w:r>
@@ -7703,7 +7441,6 @@
       <w:r>
         <w:rPr>
           <w:rStyle w:val="RefernciaSutil"/>
-          <w:rFonts w:eastAsiaTheme="minorHAnsi"/>
         </w:rPr>
         <w:t xml:space="preserve">, R. M., Witt, C. C., Wright, N. A., </w:t>
       </w:r>
@@ -7711,7 +7448,6 @@
       <w:r>
         <w:rPr>
           <w:rStyle w:val="RefernciaSutil"/>
-          <w:rFonts w:eastAsiaTheme="minorHAnsi"/>
         </w:rPr>
         <w:t>Venditti</w:t>
       </w:r>
@@ -7719,7 +7455,6 @@
       <w:r>
         <w:rPr>
           <w:rStyle w:val="RefernciaSutil"/>
-          <w:rFonts w:eastAsiaTheme="minorHAnsi"/>
         </w:rPr>
         <w:t xml:space="preserve">, C., </w:t>
       </w:r>
@@ -7727,7 +7462,6 @@
       <w:r>
         <w:rPr>
           <w:rStyle w:val="RefernciaSutil"/>
-          <w:rFonts w:eastAsiaTheme="minorHAnsi"/>
         </w:rPr>
         <w:t>Jetz</w:t>
       </w:r>
@@ -7735,15 +7469,13 @@
       <w:r>
         <w:rPr>
           <w:rStyle w:val="RefernciaSutil"/>
-          <w:rFonts w:eastAsiaTheme="minorHAnsi"/>
         </w:rPr>
         <w:t xml:space="preserve">, W., &amp; Brown, J. H. (2012). Energetics, lifestyle, and reproduction in birds. Proceedings of the National Academy of Sciences, 109(27), 10937–10941. </w:t>
       </w:r>
-      <w:hyperlink r:id="rId35" w:history="1">
+      <w:hyperlink r:id="rId37" w:history="1">
         <w:r>
           <w:rPr>
             <w:rStyle w:val="RefernciaSutil"/>
-            <w:rFonts w:eastAsiaTheme="minorHAnsi"/>
             <w:lang w:val="pt-BR"/>
           </w:rPr>
           <w:t>https://doi.org/10.1073/pnas.1206512109</w:t>
@@ -7752,18 +7484,16 @@
     </w:p>
     <w:p>
       <w:pPr>
-        <w:spacing w:line="480" w:lineRule="auto"/>
+        <w:spacing w:line="240" w:lineRule="auto"/>
         <w:ind w:left="567" w:hanging="567"/>
         <w:rPr>
           <w:rStyle w:val="RefernciaSutil"/>
-          <w:rFonts w:eastAsiaTheme="minorHAnsi"/>
         </w:rPr>
       </w:pPr>
       <w:proofErr w:type="spellStart"/>
       <w:r>
         <w:rPr>
           <w:rStyle w:val="RefernciaSutil"/>
-          <w:rFonts w:eastAsiaTheme="minorHAnsi"/>
           <w:lang w:val="pt-BR"/>
         </w:rPr>
         <w:t>Sick</w:t>
@@ -7772,78 +7502,51 @@
       <w:r>
         <w:rPr>
           <w:rStyle w:val="RefernciaSutil"/>
-          <w:rFonts w:eastAsiaTheme="minorHAnsi"/>
           <w:lang w:val="pt-BR"/>
         </w:rPr>
         <w:t xml:space="preserve">, H. (1997). Ornitologia brasileira. Editora Nova Fronteira. </w:t>
       </w:r>
-      <w:r>
-        <w:fldChar w:fldCharType="begin"/>
-      </w:r>
-      <w:r>
-        <w:rPr>
-          <w:lang w:val="pt-BR"/>
-          <w:rPrChange w:id="2" w:author="Melina Leite" w:date="2022-07-26T10:47:00Z">
-            <w:rPr/>
-          </w:rPrChange>
-        </w:rPr>
-        <w:instrText xml:space="preserve"> HYPERLINK "https://books.google.com.br/books?id=-RuGRAAACAAJ" </w:instrText>
-      </w:r>
-      <w:r>
-        <w:fldChar w:fldCharType="separate"/>
-      </w:r>
-      <w:r>
-        <w:rPr>
-          <w:rStyle w:val="RefernciaSutil"/>
-          <w:rFonts w:eastAsiaTheme="minorHAnsi"/>
-        </w:rPr>
-        <w:t>https://books.google.com.br/books?id=-RuGRAAACAAJ</w:t>
-      </w:r>
-      <w:r>
-        <w:rPr>
-          <w:rStyle w:val="RefernciaSutil"/>
-          <w:rFonts w:eastAsiaTheme="minorHAnsi"/>
-        </w:rPr>
-        <w:fldChar w:fldCharType="end"/>
-      </w:r>
-    </w:p>
-    <w:p>
-      <w:pPr>
-        <w:spacing w:line="480" w:lineRule="auto"/>
-        <w:ind w:left="567" w:hanging="567"/>
-        <w:rPr>
-          <w:rStyle w:val="RefernciaSutil"/>
-          <w:rFonts w:eastAsiaTheme="minorHAnsi"/>
-        </w:rPr>
-      </w:pPr>
-      <w:r>
-        <w:rPr>
-          <w:rStyle w:val="RefernciaSutil"/>
-          <w:rFonts w:eastAsiaTheme="minorHAnsi"/>
-        </w:rPr>
-        <w:t xml:space="preserve">Smith, Y. C. E., Smith, D. A. E., Seymour, C. L., </w:t>
-      </w:r>
-      <w:proofErr w:type="spellStart"/>
-      <w:r>
-        <w:rPr>
-          <w:rStyle w:val="RefernciaSutil"/>
-          <w:rFonts w:eastAsiaTheme="minorHAnsi"/>
-        </w:rPr>
-        <w:t>Thébault</w:t>
-      </w:r>
-      <w:proofErr w:type="spellEnd"/>
-      <w:r>
-        <w:rPr>
-          <w:rStyle w:val="RefernciaSutil"/>
-          <w:rFonts w:eastAsiaTheme="minorHAnsi"/>
-        </w:rPr>
-        <w:t xml:space="preserve">, E., &amp; Veen, F. J. F. van. (2015). Response of avian diversity to habitat modification can be predicted from life-history traits and ecological attributes. Landscape Ecology, 30(7), 1225–1239. </w:t>
-      </w:r>
-      <w:hyperlink r:id="rId36" w:history="1">
+      <w:hyperlink r:id="rId38" w:history="1">
         <w:r>
           <w:rPr>
             <w:rStyle w:val="RefernciaSutil"/>
-            <w:rFonts w:eastAsiaTheme="minorHAnsi"/>
+          </w:rPr>
+          <w:t>https://books.google.com.br/books?id=-RuGRAAACAAJ</w:t>
+        </w:r>
+      </w:hyperlink>
+    </w:p>
+    <w:p>
+      <w:pPr>
+        <w:spacing w:line="240" w:lineRule="auto"/>
+        <w:ind w:left="567" w:hanging="567"/>
+        <w:rPr>
+          <w:rStyle w:val="RefernciaSutil"/>
+        </w:rPr>
+      </w:pPr>
+      <w:r>
+        <w:rPr>
+          <w:rStyle w:val="RefernciaSutil"/>
+        </w:rPr>
+        <w:t xml:space="preserve">Smith, Y. C. E., Smith, D. A. E., Seymour, C. L., </w:t>
+      </w:r>
+      <w:proofErr w:type="spellStart"/>
+      <w:r>
+        <w:rPr>
+          <w:rStyle w:val="RefernciaSutil"/>
+        </w:rPr>
+        <w:t>Thébault</w:t>
+      </w:r>
+      <w:proofErr w:type="spellEnd"/>
+      <w:r>
+        <w:rPr>
+          <w:rStyle w:val="RefernciaSutil"/>
+        </w:rPr>
+        <w:t xml:space="preserve">, E., &amp; Veen, F. J. F. van. (2015). Response of avian diversity to habitat modification can be predicted from life-history traits and ecological attributes. Landscape Ecology, 30(7), 1225–1239. </w:t>
+      </w:r>
+      <w:hyperlink r:id="rId39" w:history="1">
+        <w:r>
+          <w:rPr>
+            <w:rStyle w:val="RefernciaSutil"/>
           </w:rPr>
           <w:t>https://doi.org/10.1007/s10980-015-0172-x</w:t>
         </w:r>
@@ -7851,26 +7554,24 @@
     </w:p>
     <w:p>
       <w:pPr>
-        <w:spacing w:line="480" w:lineRule="auto"/>
+        <w:spacing w:line="240" w:lineRule="auto"/>
         <w:ind w:left="567" w:hanging="567"/>
         <w:rPr>
           <w:rStyle w:val="RefernciaSutil"/>
-          <w:rFonts w:eastAsiaTheme="minorHAnsi"/>
         </w:rPr>
       </w:pPr>
       <w:proofErr w:type="spellStart"/>
       <w:r>
         <w:rPr>
           <w:rStyle w:val="RefernciaSutil"/>
-          <w:rFonts w:eastAsiaTheme="minorHAnsi"/>
-        </w:rPr>
+        </w:rPr>
+        <w:lastRenderedPageBreak/>
         <w:t>Tscharntke</w:t>
       </w:r>
       <w:proofErr w:type="spellEnd"/>
       <w:r>
         <w:rPr>
           <w:rStyle w:val="RefernciaSutil"/>
-          <w:rFonts w:eastAsiaTheme="minorHAnsi"/>
         </w:rPr>
         <w:t xml:space="preserve">, T., </w:t>
       </w:r>
@@ -7878,7 +7579,6 @@
       <w:r>
         <w:rPr>
           <w:rStyle w:val="RefernciaSutil"/>
-          <w:rFonts w:eastAsiaTheme="minorHAnsi"/>
         </w:rPr>
         <w:t>Sekercioglu</w:t>
       </w:r>
@@ -7886,7 +7586,6 @@
       <w:r>
         <w:rPr>
           <w:rStyle w:val="RefernciaSutil"/>
-          <w:rFonts w:eastAsiaTheme="minorHAnsi"/>
         </w:rPr>
         <w:t xml:space="preserve">, C. H., </w:t>
       </w:r>
@@ -7894,7 +7593,6 @@
       <w:r>
         <w:rPr>
           <w:rStyle w:val="RefernciaSutil"/>
-          <w:rFonts w:eastAsiaTheme="minorHAnsi"/>
         </w:rPr>
         <w:t>Dietsch</w:t>
       </w:r>
@@ -7902,7 +7600,6 @@
       <w:r>
         <w:rPr>
           <w:rStyle w:val="RefernciaSutil"/>
-          <w:rFonts w:eastAsiaTheme="minorHAnsi"/>
         </w:rPr>
         <w:t xml:space="preserve">, T. V., Sodhi, N. S., Hoehn, P., &amp; </w:t>
       </w:r>
@@ -7910,7 +7607,6 @@
       <w:r>
         <w:rPr>
           <w:rStyle w:val="RefernciaSutil"/>
-          <w:rFonts w:eastAsiaTheme="minorHAnsi"/>
         </w:rPr>
         <w:t>Tylianakis</w:t>
       </w:r>
@@ -7918,15 +7614,13 @@
       <w:r>
         <w:rPr>
           <w:rStyle w:val="RefernciaSutil"/>
-          <w:rFonts w:eastAsiaTheme="minorHAnsi"/>
         </w:rPr>
         <w:t xml:space="preserve">, J. M. (2008). Landscape constraints on functional diversity of birds and insects in tropical agroecosystems. Ecology, 89(4), 944–951. </w:t>
       </w:r>
-      <w:hyperlink r:id="rId37" w:history="1">
+      <w:hyperlink r:id="rId40" w:history="1">
         <w:r>
           <w:rPr>
             <w:rStyle w:val="RefernciaSutil"/>
-            <w:rFonts w:eastAsiaTheme="minorHAnsi"/>
           </w:rPr>
           <w:t>https://doi.org/10.1890/07-0455.1</w:t>
         </w:r>
@@ -7934,18 +7628,16 @@
     </w:p>
     <w:p>
       <w:pPr>
-        <w:spacing w:line="480" w:lineRule="auto"/>
+        <w:spacing w:line="240" w:lineRule="auto"/>
         <w:ind w:left="567" w:hanging="567"/>
         <w:rPr>
           <w:rStyle w:val="RefernciaSutil"/>
-          <w:rFonts w:eastAsiaTheme="minorHAnsi"/>
         </w:rPr>
       </w:pPr>
       <w:proofErr w:type="spellStart"/>
       <w:r>
         <w:rPr>
           <w:rStyle w:val="RefernciaSutil"/>
-          <w:rFonts w:eastAsiaTheme="minorHAnsi"/>
         </w:rPr>
         <w:t>Tscharntke</w:t>
       </w:r>
@@ -7953,7 +7645,6 @@
       <w:r>
         <w:rPr>
           <w:rStyle w:val="RefernciaSutil"/>
-          <w:rFonts w:eastAsiaTheme="minorHAnsi"/>
         </w:rPr>
         <w:t xml:space="preserve">, T., </w:t>
       </w:r>
@@ -7961,7 +7652,6 @@
       <w:r>
         <w:rPr>
           <w:rStyle w:val="RefernciaSutil"/>
-          <w:rFonts w:eastAsiaTheme="minorHAnsi"/>
         </w:rPr>
         <w:t>Tylianakis</w:t>
       </w:r>
@@ -7969,7 +7659,6 @@
       <w:r>
         <w:rPr>
           <w:rStyle w:val="RefernciaSutil"/>
-          <w:rFonts w:eastAsiaTheme="minorHAnsi"/>
         </w:rPr>
         <w:t xml:space="preserve">, J. M., Rand, T. A., </w:t>
       </w:r>
@@ -7977,7 +7666,6 @@
       <w:r>
         <w:rPr>
           <w:rStyle w:val="RefernciaSutil"/>
-          <w:rFonts w:eastAsiaTheme="minorHAnsi"/>
         </w:rPr>
         <w:t>Didham</w:t>
       </w:r>
@@ -7985,7 +7673,6 @@
       <w:r>
         <w:rPr>
           <w:rStyle w:val="RefernciaSutil"/>
-          <w:rFonts w:eastAsiaTheme="minorHAnsi"/>
         </w:rPr>
         <w:t xml:space="preserve">, R. K., </w:t>
       </w:r>
@@ -7993,7 +7680,6 @@
       <w:r>
         <w:rPr>
           <w:rStyle w:val="RefernciaSutil"/>
-          <w:rFonts w:eastAsiaTheme="minorHAnsi"/>
         </w:rPr>
         <w:t>Fahrig</w:t>
       </w:r>
@@ -8001,7 +7687,6 @@
       <w:r>
         <w:rPr>
           <w:rStyle w:val="RefernciaSutil"/>
-          <w:rFonts w:eastAsiaTheme="minorHAnsi"/>
         </w:rPr>
         <w:t xml:space="preserve">, L., </w:t>
       </w:r>
@@ -8009,7 +7694,6 @@
       <w:r>
         <w:rPr>
           <w:rStyle w:val="RefernciaSutil"/>
-          <w:rFonts w:eastAsiaTheme="minorHAnsi"/>
         </w:rPr>
         <w:t>Batáry</w:t>
       </w:r>
@@ -8017,7 +7701,6 @@
       <w:r>
         <w:rPr>
           <w:rStyle w:val="RefernciaSutil"/>
-          <w:rFonts w:eastAsiaTheme="minorHAnsi"/>
         </w:rPr>
         <w:t xml:space="preserve">, P., Bengtsson, J., Clough, Y., Crist, T. O., </w:t>
       </w:r>
@@ -8025,7 +7708,6 @@
       <w:r>
         <w:rPr>
           <w:rStyle w:val="RefernciaSutil"/>
-          <w:rFonts w:eastAsiaTheme="minorHAnsi"/>
         </w:rPr>
         <w:t>Dormann</w:t>
       </w:r>
@@ -8033,7 +7715,6 @@
       <w:r>
         <w:rPr>
           <w:rStyle w:val="RefernciaSutil"/>
-          <w:rFonts w:eastAsiaTheme="minorHAnsi"/>
         </w:rPr>
         <w:t xml:space="preserve">, C. F., Ewers, R. M., </w:t>
       </w:r>
@@ -8041,7 +7722,6 @@
       <w:r>
         <w:rPr>
           <w:rStyle w:val="RefernciaSutil"/>
-          <w:rFonts w:eastAsiaTheme="minorHAnsi"/>
         </w:rPr>
         <w:t>Fründ</w:t>
       </w:r>
@@ -8049,7 +7729,6 @@
       <w:r>
         <w:rPr>
           <w:rStyle w:val="RefernciaSutil"/>
-          <w:rFonts w:eastAsiaTheme="minorHAnsi"/>
         </w:rPr>
         <w:t xml:space="preserve">, J., Holt, R. D., </w:t>
       </w:r>
@@ -8057,7 +7736,6 @@
       <w:r>
         <w:rPr>
           <w:rStyle w:val="RefernciaSutil"/>
-          <w:rFonts w:eastAsiaTheme="minorHAnsi"/>
         </w:rPr>
         <w:t>Holzschuh</w:t>
       </w:r>
@@ -8065,7 +7743,6 @@
       <w:r>
         <w:rPr>
           <w:rStyle w:val="RefernciaSutil"/>
-          <w:rFonts w:eastAsiaTheme="minorHAnsi"/>
         </w:rPr>
         <w:t xml:space="preserve">, A., Klein, A. M., Kleijn, D., </w:t>
       </w:r>
@@ -8073,7 +7750,6 @@
       <w:r>
         <w:rPr>
           <w:rStyle w:val="RefernciaSutil"/>
-          <w:rFonts w:eastAsiaTheme="minorHAnsi"/>
         </w:rPr>
         <w:t>Kremen</w:t>
       </w:r>
@@ -8081,15 +7757,13 @@
       <w:r>
         <w:rPr>
           <w:rStyle w:val="RefernciaSutil"/>
-          <w:rFonts w:eastAsiaTheme="minorHAnsi"/>
         </w:rPr>
         <w:t xml:space="preserve">, C., Landis, D. A., Laurance, W., … Westphal, C. (2012). Landscape moderation of biodiversity patterns and processes—Eight hypotheses. Biological Reviews, 87(3), 661–685. </w:t>
       </w:r>
-      <w:hyperlink r:id="rId38" w:history="1">
+      <w:hyperlink r:id="rId41" w:history="1">
         <w:r>
           <w:rPr>
             <w:rStyle w:val="RefernciaSutil"/>
-            <w:rFonts w:eastAsiaTheme="minorHAnsi"/>
           </w:rPr>
           <w:t>https://doi.org/10.1111/j.1469-185X.2011.00216.x</w:t>
         </w:r>
@@ -8097,17 +7771,15 @@
     </w:p>
     <w:p>
       <w:pPr>
-        <w:spacing w:line="480" w:lineRule="auto"/>
+        <w:spacing w:line="240" w:lineRule="auto"/>
         <w:ind w:left="567" w:hanging="567"/>
         <w:rPr>
           <w:rStyle w:val="RefernciaSutil"/>
-          <w:rFonts w:eastAsiaTheme="minorHAnsi"/>
         </w:rPr>
       </w:pPr>
       <w:r>
         <w:rPr>
           <w:rStyle w:val="RefernciaSutil"/>
-          <w:rFonts w:eastAsiaTheme="minorHAnsi"/>
         </w:rPr>
         <w:t xml:space="preserve">Vance, M. D., </w:t>
       </w:r>
@@ -8115,7 +7787,6 @@
       <w:r>
         <w:rPr>
           <w:rStyle w:val="RefernciaSutil"/>
-          <w:rFonts w:eastAsiaTheme="minorHAnsi"/>
         </w:rPr>
         <w:t>Fahrig</w:t>
       </w:r>
@@ -8123,7 +7794,6 @@
       <w:r>
         <w:rPr>
           <w:rStyle w:val="RefernciaSutil"/>
-          <w:rFonts w:eastAsiaTheme="minorHAnsi"/>
         </w:rPr>
         <w:t xml:space="preserve">, L., &amp; </w:t>
       </w:r>
@@ -8131,7 +7801,6 @@
       <w:r>
         <w:rPr>
           <w:rStyle w:val="RefernciaSutil"/>
-          <w:rFonts w:eastAsiaTheme="minorHAnsi"/>
         </w:rPr>
         <w:t>Flather</w:t>
       </w:r>
@@ -8139,15 +7808,13 @@
       <w:r>
         <w:rPr>
           <w:rStyle w:val="RefernciaSutil"/>
-          <w:rFonts w:eastAsiaTheme="minorHAnsi"/>
         </w:rPr>
         <w:t xml:space="preserve">, C. H. (2003). Effect of reproductive rate on minimum habitat requirements of forest-breeding birds. Ecology, 84(10), 2643–2653. </w:t>
       </w:r>
-      <w:hyperlink r:id="rId39" w:history="1">
+      <w:hyperlink r:id="rId42" w:history="1">
         <w:r>
           <w:rPr>
             <w:rStyle w:val="RefernciaSutil"/>
-            <w:rFonts w:eastAsiaTheme="minorHAnsi"/>
           </w:rPr>
           <w:t>https://doi.org/10.1890/02-0159</w:t>
         </w:r>
@@ -8155,25 +7822,22 @@
     </w:p>
     <w:p>
       <w:pPr>
-        <w:spacing w:line="480" w:lineRule="auto"/>
+        <w:spacing w:line="240" w:lineRule="auto"/>
         <w:ind w:left="567" w:hanging="567"/>
         <w:rPr>
           <w:rStyle w:val="RefernciaSutil"/>
-          <w:rFonts w:eastAsiaTheme="minorHAnsi"/>
         </w:rPr>
       </w:pPr>
       <w:r>
         <w:rPr>
           <w:rStyle w:val="RefernciaSutil"/>
-          <w:rFonts w:eastAsiaTheme="minorHAnsi"/>
         </w:rPr>
         <w:t xml:space="preserve">White, H. J., Montgomery, I. W., &amp; Lennon, J. J. (2018). Contribution of local rarity and climatic suitability to local extinction and colonization varies with species traits. Journal of Animal Ecology, 87(6), 1560–1572. </w:t>
       </w:r>
-      <w:hyperlink r:id="rId40" w:history="1">
+      <w:hyperlink r:id="rId43" w:history="1">
         <w:r>
           <w:rPr>
             <w:rStyle w:val="RefernciaSutil"/>
-            <w:rFonts w:eastAsiaTheme="minorHAnsi"/>
           </w:rPr>
           <w:t>https://doi.org/10.1111/1365-2656.12881</w:t>
         </w:r>
@@ -8181,27 +7845,23 @@
     </w:p>
     <w:p>
       <w:pPr>
-        <w:spacing w:line="480" w:lineRule="auto"/>
+        <w:spacing w:line="240" w:lineRule="auto"/>
         <w:ind w:left="567" w:hanging="567"/>
         <w:rPr>
           <w:rStyle w:val="RefernciaSutil"/>
-          <w:rFonts w:eastAsiaTheme="minorHAnsi"/>
         </w:rPr>
       </w:pPr>
       <w:proofErr w:type="spellStart"/>
       <w:r>
         <w:rPr>
           <w:rStyle w:val="RefernciaSutil"/>
-          <w:rFonts w:eastAsiaTheme="minorHAnsi"/>
-        </w:rPr>
-        <w:lastRenderedPageBreak/>
+        </w:rPr>
         <w:t>Wilman</w:t>
       </w:r>
       <w:proofErr w:type="spellEnd"/>
       <w:r>
         <w:rPr>
           <w:rStyle w:val="RefernciaSutil"/>
-          <w:rFonts w:eastAsiaTheme="minorHAnsi"/>
         </w:rPr>
         <w:t xml:space="preserve">, H., </w:t>
       </w:r>
@@ -8209,7 +7869,6 @@
       <w:r>
         <w:rPr>
           <w:rStyle w:val="RefernciaSutil"/>
-          <w:rFonts w:eastAsiaTheme="minorHAnsi"/>
         </w:rPr>
         <w:t>Belmaker</w:t>
       </w:r>
@@ -8217,7 +7876,6 @@
       <w:r>
         <w:rPr>
           <w:rStyle w:val="RefernciaSutil"/>
-          <w:rFonts w:eastAsiaTheme="minorHAnsi"/>
         </w:rPr>
         <w:t xml:space="preserve">, J., Simpson, J., Rosa, C. de la, </w:t>
       </w:r>
@@ -8225,7 +7883,6 @@
       <w:r>
         <w:rPr>
           <w:rStyle w:val="RefernciaSutil"/>
-          <w:rFonts w:eastAsiaTheme="minorHAnsi"/>
         </w:rPr>
         <w:t>Rivadeneira</w:t>
       </w:r>
@@ -8233,7 +7890,6 @@
       <w:r>
         <w:rPr>
           <w:rStyle w:val="RefernciaSutil"/>
-          <w:rFonts w:eastAsiaTheme="minorHAnsi"/>
         </w:rPr>
         <w:t xml:space="preserve">, M. M., &amp; </w:t>
       </w:r>
@@ -8241,7 +7897,6 @@
       <w:r>
         <w:rPr>
           <w:rStyle w:val="RefernciaSutil"/>
-          <w:rFonts w:eastAsiaTheme="minorHAnsi"/>
         </w:rPr>
         <w:t>Jetz</w:t>
       </w:r>
@@ -8249,7 +7904,6 @@
       <w:r>
         <w:rPr>
           <w:rStyle w:val="RefernciaSutil"/>
-          <w:rFonts w:eastAsiaTheme="minorHAnsi"/>
         </w:rPr>
         <w:t xml:space="preserve">, W. (2014). </w:t>
       </w:r>
@@ -8257,7 +7911,6 @@
       <w:r>
         <w:rPr>
           <w:rStyle w:val="RefernciaSutil"/>
-          <w:rFonts w:eastAsiaTheme="minorHAnsi"/>
         </w:rPr>
         <w:t>EltonTraits</w:t>
       </w:r>
@@ -8265,15 +7918,13 @@
       <w:r>
         <w:rPr>
           <w:rStyle w:val="RefernciaSutil"/>
-          <w:rFonts w:eastAsiaTheme="minorHAnsi"/>
         </w:rPr>
         <w:t xml:space="preserve"> 1.0: Species-level foraging attributes of the world’s birds and mammals. Ecology, 95(7), 2027–2027. </w:t>
       </w:r>
-      <w:hyperlink r:id="rId41" w:history="1">
+      <w:hyperlink r:id="rId44" w:history="1">
         <w:r>
           <w:rPr>
             <w:rStyle w:val="RefernciaSutil"/>
-            <w:rFonts w:eastAsiaTheme="minorHAnsi"/>
           </w:rPr>
           <w:t>https://doi.org/10.1890/13-1917.1</w:t>
         </w:r>
@@ -8307,18 +7958,16 @@
     </w:p>
     <w:p>
       <w:pPr>
-        <w:spacing w:line="480" w:lineRule="auto"/>
+        <w:spacing w:line="240" w:lineRule="auto"/>
         <w:ind w:left="567" w:hanging="567"/>
         <w:rPr>
           <w:rStyle w:val="RefernciaSutil"/>
-          <w:rFonts w:eastAsiaTheme="minorHAnsi"/>
         </w:rPr>
       </w:pPr>
       <w:proofErr w:type="spellStart"/>
       <w:r>
         <w:rPr>
           <w:rStyle w:val="RefernciaSutil"/>
-          <w:rFonts w:eastAsiaTheme="minorHAnsi"/>
         </w:rPr>
         <w:t>Baselga</w:t>
       </w:r>
@@ -8326,7 +7975,6 @@
       <w:r>
         <w:rPr>
           <w:rStyle w:val="RefernciaSutil"/>
-          <w:rFonts w:eastAsiaTheme="minorHAnsi"/>
         </w:rPr>
         <w:t xml:space="preserve">, A. (2010). Partitioning the turnover and </w:t>
       </w:r>
@@ -8334,7 +7982,6 @@
       <w:r>
         <w:rPr>
           <w:rStyle w:val="RefernciaSutil"/>
-          <w:rFonts w:eastAsiaTheme="minorHAnsi"/>
         </w:rPr>
         <w:t>nestedness</w:t>
       </w:r>
@@ -8342,15 +7989,13 @@
       <w:r>
         <w:rPr>
           <w:rStyle w:val="RefernciaSutil"/>
-          <w:rFonts w:eastAsiaTheme="minorHAnsi"/>
         </w:rPr>
         <w:t xml:space="preserve"> components of beta diversity. Global Ecology and Biogeography, 19(1), 134–143. </w:t>
       </w:r>
-      <w:hyperlink r:id="rId42" w:history="1">
+      <w:hyperlink r:id="rId45" w:history="1">
         <w:r>
           <w:rPr>
             <w:rStyle w:val="RefernciaSutil"/>
-            <w:rFonts w:eastAsiaTheme="minorHAnsi"/>
           </w:rPr>
           <w:t>https://doi.org/10.1111/j.1466-8238.2009.00490.x</w:t>
         </w:r>
@@ -8358,18 +8003,16 @@
     </w:p>
     <w:p>
       <w:pPr>
-        <w:spacing w:line="480" w:lineRule="auto"/>
+        <w:spacing w:line="240" w:lineRule="auto"/>
         <w:ind w:left="567" w:hanging="567"/>
         <w:rPr>
           <w:rStyle w:val="RefernciaSutil"/>
-          <w:rFonts w:eastAsiaTheme="minorHAnsi"/>
         </w:rPr>
       </w:pPr>
       <w:proofErr w:type="spellStart"/>
       <w:r>
         <w:rPr>
           <w:rStyle w:val="RefernciaSutil"/>
-          <w:rFonts w:eastAsiaTheme="minorHAnsi"/>
         </w:rPr>
         <w:t>Baselga</w:t>
       </w:r>
@@ -8377,7 +8020,6 @@
       <w:r>
         <w:rPr>
           <w:rStyle w:val="RefernciaSutil"/>
-          <w:rFonts w:eastAsiaTheme="minorHAnsi"/>
         </w:rPr>
         <w:t xml:space="preserve"> A, David Orme, Sebastien </w:t>
       </w:r>
@@ -8385,7 +8027,6 @@
       <w:r>
         <w:rPr>
           <w:rStyle w:val="RefernciaSutil"/>
-          <w:rFonts w:eastAsiaTheme="minorHAnsi"/>
         </w:rPr>
         <w:t>Villeger</w:t>
       </w:r>
@@ -8393,7 +8034,6 @@
       <w:r>
         <w:rPr>
           <w:rStyle w:val="RefernciaSutil"/>
-          <w:rFonts w:eastAsiaTheme="minorHAnsi"/>
         </w:rPr>
         <w:t xml:space="preserve">, Julien De </w:t>
       </w:r>
@@ -8401,7 +8041,6 @@
       <w:r>
         <w:rPr>
           <w:rStyle w:val="RefernciaSutil"/>
-          <w:rFonts w:eastAsiaTheme="minorHAnsi"/>
         </w:rPr>
         <w:t>Bortoli</w:t>
       </w:r>
@@ -8409,7 +8048,6 @@
       <w:r>
         <w:rPr>
           <w:rStyle w:val="RefernciaSutil"/>
-          <w:rFonts w:eastAsiaTheme="minorHAnsi"/>
         </w:rPr>
         <w:t xml:space="preserve">, Fabien </w:t>
       </w:r>
@@ -8417,7 +8055,6 @@
       <w:r>
         <w:rPr>
           <w:rStyle w:val="RefernciaSutil"/>
-          <w:rFonts w:eastAsiaTheme="minorHAnsi"/>
         </w:rPr>
         <w:t>Leprieur</w:t>
       </w:r>
@@ -8425,7 +8062,6 @@
       <w:r>
         <w:rPr>
           <w:rStyle w:val="RefernciaSutil"/>
-          <w:rFonts w:eastAsiaTheme="minorHAnsi"/>
         </w:rPr>
         <w:t xml:space="preserve"> and Maxime </w:t>
       </w:r>
@@ -8433,7 +8069,6 @@
       <w:r>
         <w:rPr>
           <w:rStyle w:val="RefernciaSutil"/>
-          <w:rFonts w:eastAsiaTheme="minorHAnsi"/>
         </w:rPr>
         <w:t>Logez</w:t>
       </w:r>
@@ -8441,7 +8076,6 @@
       <w:r>
         <w:rPr>
           <w:rStyle w:val="RefernciaSutil"/>
-          <w:rFonts w:eastAsiaTheme="minorHAnsi"/>
         </w:rPr>
         <w:t xml:space="preserve"> (2022). </w:t>
       </w:r>
@@ -8449,7 +8083,6 @@
       <w:r>
         <w:rPr>
           <w:rStyle w:val="RefernciaSutil"/>
-          <w:rFonts w:eastAsiaTheme="minorHAnsi"/>
         </w:rPr>
         <w:t>betapart</w:t>
       </w:r>
@@ -8457,7 +8090,6 @@
       <w:r>
         <w:rPr>
           <w:rStyle w:val="RefernciaSutil"/>
-          <w:rFonts w:eastAsiaTheme="minorHAnsi"/>
         </w:rPr>
         <w:t xml:space="preserve">: Partitioning Beta Diversity into Turnover and </w:t>
       </w:r>
@@ -8465,7 +8097,6 @@
       <w:r>
         <w:rPr>
           <w:rStyle w:val="RefernciaSutil"/>
-          <w:rFonts w:eastAsiaTheme="minorHAnsi"/>
         </w:rPr>
         <w:t>Nestedness</w:t>
       </w:r>
@@ -8473,30 +8104,8 @@
       <w:r>
         <w:rPr>
           <w:rStyle w:val="RefernciaSutil"/>
-          <w:rFonts w:eastAsiaTheme="minorHAnsi"/>
-        </w:rPr>
-        <w:t xml:space="preserve"> </w:t>
-      </w:r>
-      <w:r>
-        <w:rPr>
-          <w:rStyle w:val="RefernciaSutil"/>
-          <w:rFonts w:eastAsiaTheme="minorHAnsi"/>
-        </w:rPr>
-        <w:t>Components. R package version 1.5.6.</w:t>
-      </w:r>
-      <w:r>
-        <w:rPr>
-          <w:rStyle w:val="RefernciaSutil"/>
-          <w:rFonts w:eastAsiaTheme="minorHAnsi"/>
-        </w:rPr>
-        <w:t xml:space="preserve"> </w:t>
-      </w:r>
-      <w:r>
-        <w:rPr>
-          <w:rStyle w:val="RefernciaSutil"/>
-          <w:rFonts w:eastAsiaTheme="minorHAnsi"/>
-        </w:rPr>
-        <w:t>https://CRAN.R-project.org/package=betapart</w:t>
+        </w:rPr>
+        <w:t xml:space="preserve"> Components. R package version 1.5.6. https://CRAN.R-project.org/package=betapart</w:t>
       </w:r>
     </w:p>
     <w:p>
@@ -8512,14 +8121,6 @@
     </w:sectPr>
   </w:body>
 </w:document>
-</file>
-
-<file path=word/people.xml><?xml version="1.0" encoding="utf-8"?>
-<w15:people xmlns:wpc="http://schemas.microsoft.com/office/word/2010/wordprocessingCanvas" xmlns:cx="http://schemas.microsoft.com/office/drawing/2014/chartex" xmlns:cx1="http://schemas.microsoft.com/office/drawing/2015/9/8/chartex" xmlns:cx2="http://schemas.microsoft.com/office/drawing/2015/10/21/chartex" xmlns:cx3="http://schemas.microsoft.com/office/drawing/2016/5/9/chartex" xmlns:cx4="http://schemas.microsoft.com/office/drawing/2016/5/10/chartex" xmlns:cx5="http://schemas.microsoft.com/office/drawing/2016/5/11/chartex" xmlns:cx6="http://schemas.microsoft.com/office/drawing/2016/5/12/chartex" xmlns:cx7="http://schemas.microsoft.com/office/drawing/2016/5/13/chartex" xmlns:cx8="http://schemas.microsoft.com/office/drawing/2016/5/14/chartex" xmlns:mc="http://schemas.openxmlformats.org/markup-compatibility/2006" xmlns:aink="http://schemas.microsoft.com/office/drawing/2016/ink" xmlns:am3d="http://schemas.microsoft.com/office/drawing/2017/model3d" xmlns:o="urn:schemas-microsoft-com:office:office" xmlns:oel="http://schemas.microsoft.com/office/2019/extlst" xmlns:r="http://schemas.openxmlformats.org/officeDocument/2006/relationships" xmlns:m="http://schemas.openxmlformats.org/officeDocument/2006/math" xmlns:v="urn:schemas-microsoft-com:vml" xmlns:wp14="http://schemas.microsoft.com/office/word/2010/wordprocessingDrawing" xmlns:wp="http://schemas.openxmlformats.org/drawingml/2006/wordprocessingDrawing" xmlns:w10="urn:schemas-microsoft-com:office:word" xmlns:w="http://schemas.openxmlformats.org/wordprocessingml/2006/main" xmlns:w14="http://schemas.microsoft.com/office/word/2010/wordml" xmlns:w15="http://schemas.microsoft.com/office/word/2012/wordml" xmlns:w16cex="http://schemas.microsoft.com/office/word/2018/wordml/cex" xmlns:w16cid="http://schemas.microsoft.com/office/word/2016/wordml/cid" xmlns:w16="http://schemas.microsoft.com/office/word/2018/wordml" xmlns:w16sdtdh="http://schemas.microsoft.com/office/word/2020/wordml/sdtdatahash" xmlns:w16se="http://schemas.microsoft.com/office/word/2015/wordml/symex" xmlns:wpg="http://schemas.microsoft.com/office/word/2010/wordprocessingGroup" xmlns:wpi="http://schemas.microsoft.com/office/word/2010/wordprocessingInk" xmlns:wne="http://schemas.microsoft.com/office/word/2006/wordml" xmlns:wps="http://schemas.microsoft.com/office/word/2010/wordprocessingShape" mc:Ignorable="w14 w15 w16se w16cid w16 w16cex w16sdtdh wp14">
-  <w15:person w15:author="Melina Leite">
-    <w15:presenceInfo w15:providerId="None" w15:userId="Melina Leite"/>
-  </w15:person>
-</w15:people>
 </file>
 
 <file path=word/styles.xml><?xml version="1.0" encoding="utf-8"?>
@@ -8690,7 +8291,7 @@
     <w:lsdException w:name="Table Web 2" w:semiHidden="1" w:unhideWhenUsed="1"/>
     <w:lsdException w:name="Table Web 3" w:semiHidden="1" w:unhideWhenUsed="1"/>
     <w:lsdException w:name="Balloon Text" w:semiHidden="1" w:unhideWhenUsed="1"/>
-    <w:lsdException w:name="Table Grid" w:semiHidden="1" w:uiPriority="39" w:unhideWhenUsed="1"/>
+    <w:lsdException w:name="Table Grid" w:uiPriority="39"/>
     <w:lsdException w:name="Table Theme" w:semiHidden="1" w:unhideWhenUsed="1"/>
     <w:lsdException w:name="Placeholder Text" w:semiHidden="1"/>
     <w:lsdException w:name="No Spacing" w:uiPriority="1" w:qFormat="1"/>
@@ -9241,9 +8842,8 @@
     <w:name w:val="Subtle Reference"/>
     <w:uiPriority w:val="31"/>
     <w:qFormat/>
-    <w:rsid w:val="002D6984"/>
+    <w:rsid w:val="00816F25"/>
     <w:rPr>
-      <w:rFonts w:eastAsia="Times New Roman"/>
       <w:lang w:eastAsia="pt-BR"/>
     </w:rPr>
   </w:style>

</xml_diff>